<commit_message>
Added abstract for essay
</commit_message>
<xml_diff>
--- a/Essay/Essay.docx
+++ b/Essay/Essay.docx
@@ -265,69 +265,33 @@
       </w:pPr>
       <w:r>
         <w:rPr>
-          <w14:ligatures w14:val="standard"/>
-        </w:rPr>
-        <w:t>Two-dimensional</w:t>
-      </w:r>
-      <w:r>
-        <w:rPr>
-          <w:rStyle w:val="FootnoteReference"/>
-          <w14:ligatures w14:val="standard"/>
-        </w:rPr>
-        <w:footnoteReference w:id="2"/>
-      </w:r>
-      <w:r>
-        <w:rPr>
-          <w14:ligatures w14:val="standard"/>
-        </w:rPr>
-        <w:t xml:space="preserve"> arrays of bi-component structures made of cobalt and </w:t>
-      </w:r>
-      <w:proofErr w:type="spellStart"/>
-      <w:r>
-        <w:rPr>
-          <w14:ligatures w14:val="standard"/>
-        </w:rPr>
-        <w:t>permalloy</w:t>
-      </w:r>
-      <w:proofErr w:type="spellEnd"/>
-      <w:r>
-        <w:rPr>
-          <w14:ligatures w14:val="standard"/>
-        </w:rPr>
-        <w:t xml:space="preserve"> elliptical dots </w:t>
-      </w:r>
-      <w:r>
-        <w:rPr>
           <w:lang w:val="en-GB" w:eastAsia="ja-JP"/>
           <w14:ligatures w14:val="standard"/>
         </w:rPr>
-        <w:t xml:space="preserve">with </w:t>
-      </w:r>
-      <w:r>
-        <w:rPr>
-          <w14:ligatures w14:val="standard"/>
-        </w:rPr>
-        <w:t xml:space="preserve">thickness of 25 nm, length 1 </w:t>
-      </w:r>
-      <w:r>
-        <w:rPr>
-          <w:rFonts w:ascii="Symbol" w:hAnsi="Symbol"/>
-          <w14:ligatures w14:val="standard"/>
-        </w:rPr>
-        <w:t></w:t>
-      </w:r>
-      <w:r>
-        <w:rPr>
-          <w14:ligatures w14:val="standard"/>
-        </w:rPr>
-        <w:t>m and width of 225 nm, have been prepared by a self-aligned shadow deposition technique.</w:t>
+        <w:t>Fault prediction models provides indispensable information about the nature of faults in a software system. Classification of modules</w:t>
       </w:r>
       <w:r>
         <w:rPr>
           <w:lang w:val="en-GB" w:eastAsia="ja-JP"/>
           <w14:ligatures w14:val="standard"/>
         </w:rPr>
-        <w:t xml:space="preserve"> Brillouin light scattering has been exploited to study the frequency dependence of thermally excited magnetic eigenmodes on the intensity of the external magnetic field, applied along the easy axis of the elements.</w:t>
+        <w:t xml:space="preserve"> as fault prone modules can provide an organisation with important insights </w:t>
+      </w:r>
+      <w:r>
+        <w:rPr>
+          <w:lang w:val="en-GB" w:eastAsia="ja-JP"/>
+          <w14:ligatures w14:val="standard"/>
+        </w:rPr>
+        <w:t>about the module complexity</w:t>
+      </w:r>
+      <w:bookmarkStart w:id="0" w:name="_GoBack"/>
+      <w:bookmarkEnd w:id="0"/>
+      <w:r>
+        <w:rPr>
+          <w:lang w:val="en-GB" w:eastAsia="ja-JP"/>
+          <w14:ligatures w14:val="standard"/>
+        </w:rPr>
+        <w:t>. This paper briefly surveys the state of the art algorithms for Fault prediction and provides suggestion to bridge the gaps in the algorithms to improve the reliability of the results and optimize the performance of algorithms using parameter tuning.</w:t>
       </w:r>
     </w:p>
     <w:p>
@@ -376,7 +340,7 @@
           <w:lang w:eastAsia="it-IT"/>
           <w14:ligatures w14:val="standard"/>
         </w:rPr>
-        <w:t>Computer systems organization</w:t>
+        <w:t>Machine Learning</w:t>
       </w:r>
       <w:r>
         <w:rPr>
@@ -401,69 +365,31 @@
       </w:r>
       <w:r>
         <w:rPr>
-          <w:b/>
           <w:lang w:eastAsia="it-IT"/>
           <w14:ligatures w14:val="standard"/>
         </w:rPr>
-        <w:t>Embedded systems</w:t>
+        <w:t>Ensemble methods</w:t>
       </w:r>
       <w:r>
         <w:rPr>
           <w:lang w:eastAsia="it-IT"/>
           <w14:ligatures w14:val="standard"/>
         </w:rPr>
-        <w:t xml:space="preserve">; </w:t>
-      </w:r>
-      <w:r>
-        <w:rPr>
-          <w:i/>
+        <w:t>; Parameter tuning;</w:t>
+      </w:r>
+      <w:r>
+        <w:rPr>
           <w:lang w:eastAsia="it-IT"/>
           <w14:ligatures w14:val="standard"/>
         </w:rPr>
-        <w:t>Redundancy</w:t>
+        <w:t xml:space="preserve"> Classification,</w:t>
       </w:r>
       <w:r>
         <w:rPr>
           <w:lang w:eastAsia="it-IT"/>
           <w14:ligatures w14:val="standard"/>
         </w:rPr>
-        <w:t>; Robotics</w:t>
-      </w:r>
-      <w:r>
-        <w:rPr>
-          <w:lang w:eastAsia="it-IT"/>
-          <w14:ligatures w14:val="standard"/>
-        </w:rPr>
-        <w:t>;</w:t>
-      </w:r>
-      <w:r>
-        <w:rPr>
-          <w:lang w:eastAsia="it-IT"/>
-          <w14:ligatures w14:val="standard"/>
-        </w:rPr>
-        <w:t xml:space="preserve"> •</w:t>
-      </w:r>
-      <w:r>
-        <w:rPr>
-          <w:b/>
-          <w:lang w:eastAsia="it-IT"/>
-          <w14:ligatures w14:val="standard"/>
-        </w:rPr>
-        <w:t>Networks</w:t>
-      </w:r>
-      <w:r>
-        <w:rPr>
-          <w:lang w:eastAsia="it-IT"/>
-          <w14:ligatures w14:val="standard"/>
-        </w:rPr>
-        <w:t xml:space="preserve"> → </w:t>
-      </w:r>
-      <w:r>
-        <w:rPr>
-          <w:lang w:eastAsia="it-IT"/>
-          <w14:ligatures w14:val="standard"/>
-        </w:rPr>
-        <w:t>Network reliability</w:t>
+        <w:t xml:space="preserve"> Fault prediction</w:t>
       </w:r>
     </w:p>
     <w:p>
@@ -635,13 +561,7 @@
         <w:rPr>
           <w14:ligatures w14:val="standard"/>
         </w:rPr>
-        <w:t xml:space="preserve">for an organization to produce quality software products is highly correlated with their Quality Assurance methodologies. An important aspect of Software Quality team is to predict the chances of a bug based on heuristics and past knowledge.  Software giants have shown increasingly more interest in creating models capable of encapsulating the previously known knowledge about the software in terms of predefined metrics and creating data models which can be used to predict the occurrence of faults in their future releases. Identifying faulty modules helps the QA team to redirect their efforts and resources. On the research front, majority of the studies performed in the field of Software Engineering encompass fault prediction and project planning with more number of papers published in the field of fault prediction. Menzies et al [9] suggest that the probability associated with the identification a bug using fault prediction models is relatively high (71%) when compared to traditional code review methodologies which result in a probability of around 60%. Code reviews increase the chances of human error rates as the code will have to be examined every line by line to look for errors. Hence using fault prediction models have </w:t>
-      </w:r>
-      <w:r>
-        <w:rPr>
-          <w14:ligatures w14:val="standard"/>
-        </w:rPr>
-        <w:t>significant advantage in terms of speed and accuracy when compared to traditional methods of code review.</w:t>
+        <w:t>for an organization to produce quality software products is highly correlated with their Quality Assurance methodologies. An important aspect of Software Quality team is to predict the chances of a bug based on heuristics and past knowledge.  Software giants have shown increasingly more interest in creating models capable of encapsulating the previously known knowledge about the software in terms of predefined metrics and creating data models which can be used to predict the occurrence of faults in their future releases. Identifying faulty modules helps the QA team to redirect their efforts and resources. On the research front, majority of the studies performed in the field of Software Engineering encompass fault prediction and project planning with more number of papers published in the field of fault prediction. Menzies et al [9] suggest that the probability associated with the identification a bug using fault prediction models is relatively high (71%) when compared to traditional code review methodologies which result in a probability of around 60%. Code reviews increase the chances of human error rates as the code will have to be examined every line by line to look for errors. Hence using fault prediction models have significant advantage in terms of speed and accuracy when compared to traditional methods of code review.</w:t>
       </w:r>
     </w:p>
     <w:p>
@@ -656,35 +576,13 @@
         <w:rPr>
           <w14:ligatures w14:val="standard"/>
         </w:rPr>
-        <w:t xml:space="preserve">Metrics associated with the software must be computed before the learner algorithms are run. Chidamber and Kemerer [5] proposed a suite of metrics for object-oriented paradigms which can be used to evaluate the fault proneness of a class. Computing the CK metrics would involve examining the class structures in the code and examining bug repositories like Bugzilla or GitHub to extract the classes responsible for the bugs. Tibor et al [6] examined Mozilla repository where they used Bugzilla to obtain bug reports of projects associated with Mozilla and manually examined nearly 3000 bug reports to extract the classes responsible for the bugs. Many well-known open-source projects have published CK metrics associated with their code online to be used by data scientists to train their models. This project uses PROMISE data repository and Seacraft repository to obtain CK metrics for many open-source projects like log4j, ant, velocity, etc. Evaluation of CK metrics for a class can be used to proactively suggest the developer to avoid designs capable of causing faults in the code [8]. </w:t>
-      </w:r>
-      <w:proofErr w:type="spellStart"/>
-      <w:r>
-        <w:rPr>
-          <w14:ligatures w14:val="standard"/>
-        </w:rPr>
-        <w:t>Danijel</w:t>
-      </w:r>
-      <w:proofErr w:type="spellEnd"/>
-      <w:r>
-        <w:rPr>
-          <w14:ligatures w14:val="standard"/>
-        </w:rPr>
-        <w:t xml:space="preserve"> et al [12] analyzed different software metrics used in 106 papers published between 1991 and 2011. They concluded that nearly 49% of the metrics used were Object-oriented metrics, 24% of process metrics and remainder contained traditional source code metrics. CK metrics were predominantly seen in most research papers. But </w:t>
-      </w:r>
-      <w:proofErr w:type="spellStart"/>
-      <w:r>
-        <w:rPr>
-          <w14:ligatures w14:val="standard"/>
-        </w:rPr>
-        <w:t>Cagatay</w:t>
-      </w:r>
-      <w:proofErr w:type="spellEnd"/>
-      <w:r>
-        <w:rPr>
-          <w14:ligatures w14:val="standard"/>
-        </w:rPr>
-        <w:t xml:space="preserve"> et al [13] suggest that the use of class level metrics for early detection of faults during design phase. Koru et al [15] show that use of class level data yielded better prediction performance than method-level data.</w:t>
+        <w:t xml:space="preserve">Metrics associated with the software must be computed before the learner algorithms are run. Chidamber and Kemerer [5] proposed a suite of metrics for object-oriented paradigms which </w:t>
+      </w:r>
+      <w:r>
+        <w:rPr>
+          <w14:ligatures w14:val="standard"/>
+        </w:rPr>
+        <w:t>can be used to evaluate the fault proneness of a class. Computing the CK metrics would involve examining the class structures in the code and examining bug repositories like Bugzilla or GitHub to extract the classes responsible for the bugs. Tibor et al [6] examined Mozilla repository where they used Bugzilla to obtain bug reports of projects associated with Mozilla and manually examined nearly 3000 bug reports to extract the classes responsible for the bugs. Many well-known open-source projects have published CK metrics associated with their code online to be used by data scientists to train their models. This project uses PROMISE data repository and Seacraft repository to obtain CK metrics for many open-source projects like log4j, ant, velocity, etc. Evaluation of CK metrics for a class can be used to proactively suggest the developer to avoid designs capable of causing faults in the code [8]. Danijel et al [12] analyzed different software metrics used in 106 papers published between 1991 and 2011. They concluded that nearly 49% of the metrics used were Object-oriented metrics, 24% of process metrics and remainder contained traditional source code metrics. CK metrics were predominantly seen in most research papers. But Cagatay et al [13] suggest that the use of class level metrics for early detection of faults during design phase. Koru et al [15] show that use of class level data yielded better prediction performance than method-level data.</w:t>
       </w:r>
     </w:p>
     <w:p>
@@ -699,14 +597,7 @@
         <w:rPr>
           <w14:ligatures w14:val="standard"/>
         </w:rPr>
-        <w:t xml:space="preserve">A plethora of modelling techniques are available in a data scientist’s tool box to capture, analyze and predict different faults in a software system. Lately, Random forests and logistic regressions are garnering attention for their simplicity of implementation and their accuracy in predicting results. Papers published prior to Chidamber and Kemerer [5] published their metrics suite used method based metrics to estimate the faults in a system. Porter et al [11] used an empirical approach involving classification trees to identify high risk classes in NASA and Hughes project data. An average of 79.3% accuracy was obtained using classification trees. They mention fine-tuning of parameters as a refinement in their paper. Tibor et al [6] used statistical methods (logistic and linear regression) and machine learning </w:t>
-      </w:r>
-      <w:r>
-        <w:rPr>
-          <w14:ligatures w14:val="standard"/>
-        </w:rPr>
-        <w:lastRenderedPageBreak/>
-        <w:t>(decision tree and neural networks) to predict the number of bugs associated with a class.</w:t>
+        <w:t>A plethora of modelling techniques are available in a data scientist’s tool box to capture, analyze and predict different faults in a software system. Lately, Random forests and logistic regressions are garnering attention for their simplicity of implementation and their accuracy in predicting results. Papers published prior to Chidamber and Kemerer [5] published their metrics suite used method based metrics to estimate the faults in a system. Porter et al [11] used an empirical approach involving classification trees to identify high risk classes in NASA and Hughes project data. An average of 79.3% accuracy was obtained using classification trees. They mention fine-tuning of parameters as a refinement in their paper. Tibor et al [6] used statistical methods (logistic and linear regression) and machine learning (decision tree and neural networks) to predict the number of bugs associated with a class.</w:t>
       </w:r>
     </w:p>
     <w:p>
@@ -722,6 +613,120 @@
           <w14:ligatures w14:val="standard"/>
         </w:rPr>
         <w:t>Menzeis et al [4] suggest that tuning is an under-explored optimization problem in the field of data learning algorithms. This project aims to extend the ideas presented in the paper to other learning algorithms and combine them with ensemble methods to perform a comparative analysis on the results obtained.</w:t>
+      </w:r>
+    </w:p>
+    <w:p>
+      <w:pPr>
+        <w:pStyle w:val="Para"/>
+        <w:jc w:val="both"/>
+        <w:rPr>
+          <w14:ligatures w14:val="standard"/>
+        </w:rPr>
+      </w:pPr>
+    </w:p>
+    <w:p>
+      <w:pPr>
+        <w:pStyle w:val="Para"/>
+        <w:ind w:firstLine="0"/>
+        <w:jc w:val="both"/>
+        <w:rPr>
+          <w:b/>
+          <w14:ligatures w14:val="standard"/>
+        </w:rPr>
+      </w:pPr>
+      <w:r>
+        <w:rPr>
+          <w:b/>
+          <w14:ligatures w14:val="standard"/>
+        </w:rPr>
+        <w:t>Paper Organization</w:t>
+      </w:r>
+    </w:p>
+    <w:p>
+      <w:pPr>
+        <w:pStyle w:val="Para"/>
+        <w:ind w:firstLine="0"/>
+        <w:jc w:val="both"/>
+        <w:rPr>
+          <w:b/>
+          <w14:ligatures w14:val="standard"/>
+        </w:rPr>
+      </w:pPr>
+    </w:p>
+    <w:p>
+      <w:pPr>
+        <w:pStyle w:val="Para"/>
+        <w:jc w:val="both"/>
+        <w:rPr>
+          <w14:ligatures w14:val="standard"/>
+        </w:rPr>
+      </w:pPr>
+      <w:r>
+        <w:rPr>
+          <w14:ligatures w14:val="standard"/>
+        </w:rPr>
+        <w:lastRenderedPageBreak/>
+        <w:t xml:space="preserve">The </w:t>
+      </w:r>
+      <w:r>
+        <w:rPr>
+          <w14:ligatures w14:val="standard"/>
+        </w:rPr>
+        <w:t>remainder of the paper is organized as follows. Section 2 describes</w:t>
+      </w:r>
+      <w:r>
+        <w:rPr>
+          <w14:ligatures w14:val="standard"/>
+        </w:rPr>
+        <w:t xml:space="preserve"> the importance of individual</w:t>
+      </w:r>
+      <w:r>
+        <w:rPr>
+          <w14:ligatures w14:val="standard"/>
+        </w:rPr>
+        <w:t xml:space="preserve"> criteria. Section 3 describes</w:t>
+      </w:r>
+      <w:r>
+        <w:rPr>
+          <w14:ligatures w14:val="standard"/>
+        </w:rPr>
+        <w:t xml:space="preserve"> the key criteria </w:t>
+      </w:r>
+      <w:r>
+        <w:rPr>
+          <w14:ligatures w14:val="standard"/>
+        </w:rPr>
+        <w:t xml:space="preserve">in detail </w:t>
+      </w:r>
+      <w:r>
+        <w:rPr>
+          <w14:ligatures w14:val="standard"/>
+        </w:rPr>
+        <w:t>by examining excerpts of published papers in the related field</w:t>
+      </w:r>
+      <w:r>
+        <w:rPr>
+          <w14:ligatures w14:val="standard"/>
+        </w:rPr>
+        <w:t>s</w:t>
+      </w:r>
+      <w:r>
+        <w:rPr>
+          <w14:ligatures w14:val="standard"/>
+        </w:rPr>
+        <w:t>.</w:t>
+      </w:r>
+      <w:r>
+        <w:rPr>
+          <w14:ligatures w14:val="standard"/>
+        </w:rPr>
+        <w:t xml:space="preserve"> Section 4 surveys and critically evaluates research paper. </w:t>
+      </w:r>
+      <w:r>
+        <w:rPr>
+          <w14:ligatures w14:val="standard"/>
+        </w:rPr>
+        <w:t>Section 5 explains the methodologies used to bridge the gaps. Section 6 provides details about the project and poses research questions about test scenarios to be examined.</w:t>
       </w:r>
     </w:p>
     <w:p>
@@ -797,21 +802,7 @@
         <w:rPr>
           <w14:ligatures w14:val="standard"/>
         </w:rPr>
-        <w:t xml:space="preserve">of a data model is highly instrumental in many disciplines of Software Engineering and its related focuses. Project management tasks heavily rely on the organization and transparency of the model generated by the algorithms to effectively allocate resources and make minor adjustments to the model </w:t>
-      </w:r>
-      <w:proofErr w:type="gramStart"/>
-      <w:r>
-        <w:rPr>
-          <w14:ligatures w14:val="standard"/>
-        </w:rPr>
-        <w:t>in order to</w:t>
-      </w:r>
-      <w:proofErr w:type="gramEnd"/>
-      <w:r>
-        <w:rPr>
-          <w14:ligatures w14:val="standard"/>
-        </w:rPr>
-        <w:t xml:space="preserve"> provide the necessary flexibility for accomplishing the organizational goals. Many project management softwares are equipped with capturing microscopic details about products which are then translated into usable data models where managers can transform the data inputs into strategic goals and perform informed decisions. Project managers are responsible for overseeing the project milestones and deliverables. They are also responsible to dynamically adjust the resources based on availability without having request the complete recompilation of the data model. Data models which provide little to none readability can slow down the process significantly. In many open-source software development cycles where developers are available on a voluntary basis and collaboration from developers becomes an essential component of project management, the need to have a readable and interpretable model becomes a necessity than a cosmetic. In cases where a developer is unavailable, the manager can quickly consult the data model to reallocate the resources on demand. Human readable models like Decision Trees provide better insights into the tasks than models like Artificial Neural Networks. Graphical illustration provided by Decision Trees increase their ease of use and help mangers to analyze the models better. Readable models can also be used to methodologically scrutinize the various inter dependencies between projects and help them create varied levels of focus for individual projects.</w:t>
+        <w:t>of a data model is highly instrumental in many disciplines of Software Engineering and its related focuses. Project management tasks heavily rely on the organization and transparency of the model generated by the algorithms to effectively allocate resources and make minor adjustments to the model in order to provide the necessary flexibility for accomplishing the organizational goals. Many project management softwares are equipped with capturing microscopic details about products which are then translated into usable data models where managers can transform the data inputs into strategic goals and perform informed decisions. Project managers are responsible for overseeing the project milestones and deliverables. They are also responsible to dynamically adjust the resources based on availability without having request the complete recompilation of the data model. Data models which provide little to none readability can slow down the process significantly. In many open-source software development cycles where developers are available on a voluntary basis and collaboration from developers becomes an essential component of project management, the need to have a readable and interpretable model becomes a necessity than a cosmetic. In cases where a developer is unavailable, the manager can quickly consult the data model to reallocate the resources on demand. Human readable models like Decision Trees provide better insights into the tasks than models like Artificial Neural Networks. Graphical illustration provided by Decision Trees increase their ease of use and help mangers to analyze the models better. Readable models can also be used to methodologically scrutinize the various inter dependencies between projects and help them create varied levels of focus for individual projects.</w:t>
       </w:r>
     </w:p>
     <w:p>
@@ -1045,23 +1036,7 @@
           <w:lang w:val="en-GB"/>
           <w14:ligatures w14:val="standard"/>
         </w:rPr>
-        <w:t xml:space="preserve">Anomaly detection can be defined as a set of paradigms capable of detecting any uncommon data which do not conform to the expected behaviour of the data (outliers). Anomaly detection has several applications in medical sciences where detection of tumours can be performed using anomaly detection MRI scans, credit card fraud can be detected if there is a huge change the expenditures and very often it has been used to detect the health of component machine of a control system by continuously observing its internal parameters. The anomalies can range from context-specific in nature to collective anomalies which can contain a stream of data points uncommon to the data model. Many safeguards have been designed in response to anomaly detection like blocking a credit card till the user can verify the exorbitant purchase or alerting the operator before a control system fails. Contextual anomaly detection can be used in case the anomaly detected </w:t>
-      </w:r>
-      <w:proofErr w:type="gramStart"/>
-      <w:r>
-        <w:rPr>
-          <w:lang w:val="en-GB"/>
-          <w14:ligatures w14:val="standard"/>
-        </w:rPr>
-        <w:t>has to</w:t>
-      </w:r>
-      <w:proofErr w:type="gramEnd"/>
-      <w:r>
-        <w:rPr>
-          <w:lang w:val="en-GB"/>
-          <w14:ligatures w14:val="standard"/>
-        </w:rPr>
-        <w:t xml:space="preserve"> be examined in its local environment like a sudden increase in network bandwidth usage during sports broadcasts should not be cause any flags to be raised even though the bandwidth usage is above the normal limits</w:t>
+        <w:t>Anomaly detection can be defined as a set of paradigms capable of detecting any uncommon data which do not conform to the expected behaviour of the data (outliers). Anomaly detection has several applications in medical sciences where detection of tumours can be performed using anomaly detection MRI scans, credit card fraud can be detected if there is a huge change the expenditures and very often it has been used to detect the health of component machine of a control system by continuously observing its internal parameters. The anomalies can range from context-specific in nature to collective anomalies which can contain a stream of data points uncommon to the data model. Many safeguards have been designed in response to anomaly detection like blocking a credit card till the user can verify the exorbitant purchase or alerting the operator before a control system fails. Contextual anomaly detection can be used in case the anomaly detected has to be examined in its local environment like a sudden increase in network bandwidth usage during sports broadcasts should not be cause any flags to be raised even though the bandwidth usage is above the normal limits</w:t>
       </w:r>
       <w:r>
         <w:rPr>
@@ -1248,21 +1223,7 @@
         <w:rPr>
           <w14:ligatures w14:val="standard"/>
         </w:rPr>
-        <w:t xml:space="preserve">gamut of today’s state-of-the art data learning models visualize the data as an aggregated information and pay little to no heed to the sub-portions of the data which were obtained under different environments (contexts). Viewing the data set as being constituted of homogenous populations and deriving conclusions based on the assumptions can often lead to critical errors in judgements leading to the depletion of accuracy of the data model. As an example, consider the following statement “Exercise and athletics reduces the risk of diabetes”. The statement generalizes by saying that exercise and athletics is always good. This might be true in case of a general population but the statement must be re-evaluated for sub-populations which contains patients recently treated for heart attack or people who had recently undergone surgery. The differences these sub-populations exhibit can be encoded into a context which specifies the type of population under observation. Even though these sub-populations form a smaller part of the overall populations, it is imperative that the data models are aware of the contexts and accordingly tune the control parameters of the data model or generate different data models based on the contexts. Since the exact number of context is unknown beforehand, it is hard to determine the partitions to capture all the contexts. Algorithms like Mini Batch K-Means can be used to cluster the data and then apply the algorithm on each individual cluster to create different data models aware of the local environments. Bettenburg et al [22] propose a new technique for bug prediction models using clustering algorithms where the training data is first clustered and a classification algorithm like Naïve Bayes is run on individual cluster so that the locality of a data point can be </w:t>
-      </w:r>
-      <w:proofErr w:type="gramStart"/>
-      <w:r>
-        <w:rPr>
-          <w14:ligatures w14:val="standard"/>
-        </w:rPr>
-        <w:t>taken into account</w:t>
-      </w:r>
-      <w:proofErr w:type="gramEnd"/>
-      <w:r>
-        <w:rPr>
-          <w14:ligatures w14:val="standard"/>
-        </w:rPr>
-        <w:t xml:space="preserve"> while applying fault prediction algorithms</w:t>
+        <w:t>gamut of today’s state-of-the art data learning models visualize the data as an aggregated information and pay little to no heed to the sub-portions of the data which were obtained under different environments (contexts). Viewing the data set as being constituted of homogenous populations and deriving conclusions based on the assumptions can often lead to critical errors in judgements leading to the depletion of accuracy of the data model. As an example, consider the following statement “Exercise and athletics reduces the risk of diabetes”. The statement generalizes by saying that exercise and athletics is always good. This might be true in case of a general population but the statement must be re-evaluated for sub-populations which contains patients recently treated for heart attack or people who had recently undergone surgery. The differences these sub-populations exhibit can be encoded into a context which specifies the type of population under observation. Even though these sub-populations form a smaller part of the overall populations, it is imperative that the data models are aware of the contexts and accordingly tune the control parameters of the data model or generate different data models based on the contexts. Since the exact number of context is unknown beforehand, it is hard to determine the partitions to capture all the contexts. Algorithms like Mini Batch K-Means can be used to cluster the data and then apply the algorithm on each individual cluster to create different data models aware of the local environments. Bettenburg et al [22] propose a new technique for bug prediction models using clustering algorithms where the training data is first clustered and a classification algorithm like Naïve Bayes is run on individual cluster so that the locality of a data point can be taken into account while applying fault prediction algorithms</w:t>
       </w:r>
       <w:r>
         <w:rPr>
@@ -1326,23 +1287,7 @@
           <w:szCs w:val="18"/>
           <w14:ligatures w14:val="standard"/>
         </w:rPr>
-        <w:t xml:space="preserve">Attributes of a model like its accuracy, performance, etc. are highly reliant on the values of the control parameters chosen for the algorithm at the beginning of the data modelling. </w:t>
-      </w:r>
-      <w:proofErr w:type="gramStart"/>
-      <w:r>
-        <w:rPr>
-          <w:szCs w:val="18"/>
-          <w14:ligatures w14:val="standard"/>
-        </w:rPr>
-        <w:t>In order to</w:t>
-      </w:r>
-      <w:proofErr w:type="gramEnd"/>
-      <w:r>
-        <w:rPr>
-          <w:szCs w:val="18"/>
-          <w14:ligatures w14:val="standard"/>
-        </w:rPr>
-        <w:t xml:space="preserve"> obtain the combination of parameters which provides the best score, the algorithm will be required to run with different parameter settings or run all possible combinations of the parameters which becomes computationally intensive [4] (but provides an exhaustive search of all the possible combinations which can be used to optimize the performance of the model). Evolutionary algorithms like Differential Evolution decrease the convergence time by orders of magnitude using mutation and cross-overs of candidate solutions. Tuning has a direct impact on the conclusion obtained using the learners. Well-tuned learners tend to provide better accuracy and precision compared to other learners and the results of many research papers can be directly challenged by testing with tuned data models [4]</w:t>
+        <w:t>Attributes of a model like its accuracy, performance, etc. are highly reliant on the values of the control parameters chosen for the algorithm at the beginning of the data modelling. In order to obtain the combination of parameters which provides the best score, the algorithm will be required to run with different parameter settings or run all possible combinations of the parameters which becomes computationally intensive [4] (but provides an exhaustive search of all the possible combinations which can be used to optimize the performance of the model). Evolutionary algorithms like Differential Evolution decrease the convergence time by orders of magnitude using mutation and cross-overs of candidate solutions. Tuning has a direct impact on the conclusion obtained using the learners. Well-tuned learners tend to provide better accuracy and precision compared to other learners and the results of many research papers can be directly challenged by testing with tuned data models [4]</w:t>
       </w:r>
       <w:r>
         <w:rPr>
@@ -1391,21 +1336,7 @@
         <w:rPr>
           <w14:ligatures w14:val="standard"/>
         </w:rPr>
-        <w:t xml:space="preserve">Fault prediction models tend to underperform when the learners used to generate the data models are configured with sub-optimal settings for the control parameters. </w:t>
-      </w:r>
-      <w:proofErr w:type="spellStart"/>
-      <w:r>
-        <w:rPr>
-          <w14:ligatures w14:val="standard"/>
-        </w:rPr>
-        <w:t>Chakkrit</w:t>
-      </w:r>
-      <w:proofErr w:type="spellEnd"/>
-      <w:r>
-        <w:rPr>
-          <w14:ligatures w14:val="standard"/>
-        </w:rPr>
-        <w:t xml:space="preserve"> et al [7] argue that the parameter settings can have a significant impact on the performance of the classification techniques used in fault prediction models. The generated model is highly reliant on the control parameters used at the time of model training. Number of decision trees in a random forest or the value of K in K nearest neighbor algorithm can yield significantly different models for different values of the parameter. In case of KNN, the accuracy of the data model is determined by the value of K chosen before the algorithm is started. For very low values of K, the algorithm tries to overfit to the training data and the effect of noise is predominantly amplified. For large values of K, the algorithm tries to underfit the model but irons out the noisy data points. Jiang et al [14] show that the default control parameter values of Random Forests and Naïve Bayes are often suboptimal. </w:t>
+        <w:t xml:space="preserve">Fault prediction models tend to underperform when the learners used to generate the data models are configured with sub-optimal settings for the control parameters. Chakkrit et al [7] argue that the parameter settings can have a significant impact on the performance of the classification techniques used in fault prediction models. The generated model is highly reliant on the control parameters used at the time of model training. Number of decision trees in a random forest or the value of K in K nearest neighbor algorithm can yield significantly different models for different values of the parameter. In case of KNN, the accuracy of the data model is determined by the value of K chosen before the algorithm is started. For very low values of K, the algorithm tries to overfit to the training data and the effect of noise is predominantly amplified. For large values of K, the algorithm tries to underfit the model but irons out the noisy data points. Jiang et al [14] show that the default control parameter values of Random Forests and Naïve Bayes are often suboptimal. </w:t>
       </w:r>
     </w:p>
     <w:p>
@@ -1491,21 +1422,7 @@
         <w:rPr>
           <w14:ligatures w14:val="standard"/>
         </w:rPr>
-        <w:t xml:space="preserve">The paper published by </w:t>
-      </w:r>
-      <w:proofErr w:type="spellStart"/>
-      <w:r>
-        <w:rPr>
-          <w14:ligatures w14:val="standard"/>
-        </w:rPr>
-        <w:t>Ghotra</w:t>
-      </w:r>
-      <w:proofErr w:type="spellEnd"/>
-      <w:r>
-        <w:rPr>
-          <w14:ligatures w14:val="standard"/>
-        </w:rPr>
-        <w:t xml:space="preserve"> et al [17] has been considered as a reference model for comparison of fault prediction algorithms. This paper compares different sets of data learners to examine the performance by evaluating the Area Under the Curve (AUC). The authors used a varied set of statistical (Naïve Bayes, Simple Logistic) and machine learning models (like KNN, Logistic Model Tree, etc.) A comprehensive list of all the learners examined by the aut</w:t>
+        <w:t>The paper published by Ghotra et al [17] has been considered as a reference model for comparison of fault prediction algorithms. This paper compares different sets of data learners to examine the performance by evaluating the Area Under the Curve (AUC). The authors used a varied set of statistical (Naïve Bayes, Simple Logistic) and machine learning models (like KNN, Logistic Model Tree, etc.) A comprehensive list of all the learners examined by the aut</w:t>
       </w:r>
       <w:r>
         <w:rPr>
@@ -1558,23 +1475,7 @@
           <w:b w:val="0"/>
           <w14:ligatures w14:val="standard"/>
         </w:rPr>
-        <w:t xml:space="preserve">Classification Techniques examined by </w:t>
-      </w:r>
-      <w:proofErr w:type="spellStart"/>
-      <w:r>
-        <w:rPr>
-          <w:b w:val="0"/>
-          <w14:ligatures w14:val="standard"/>
-        </w:rPr>
-        <w:t>Ghotra</w:t>
-      </w:r>
-      <w:proofErr w:type="spellEnd"/>
-      <w:r>
-        <w:rPr>
-          <w:b w:val="0"/>
-          <w14:ligatures w14:val="standard"/>
-        </w:rPr>
-        <w:t xml:space="preserve"> et al [17]</w:t>
+        <w:t>Classification Techniques examined by Ghotra et al [17]</w:t>
       </w:r>
     </w:p>
     <w:p>
@@ -1662,35 +1563,7 @@
         <w:rPr>
           <w14:ligatures w14:val="standard"/>
         </w:rPr>
-        <w:t xml:space="preserve">Using the proof provided by Sheppard et al [19], the authors argue that the data sets used by Lessmann et al [10] from NASA corpus contained high bias and noise. And postulate that the results would have been different with filtered data from the NASA corpus. The data used by Lessmann et al [10] uses proprietary data which might have reduced the diversity in the type of data there by preventing the paper to make any generalizations about its results. Open-source projects (especially community owned) paradigms significantly differ from proprietary paradigms. Proprietary models use a closed approach whereas Community based projects embrace higher flexibility. All these factors </w:t>
-      </w:r>
-      <w:proofErr w:type="gramStart"/>
-      <w:r>
-        <w:rPr>
-          <w14:ligatures w14:val="standard"/>
-        </w:rPr>
-        <w:t>have to</w:t>
-      </w:r>
-      <w:proofErr w:type="gramEnd"/>
-      <w:r>
-        <w:rPr>
-          <w14:ligatures w14:val="standard"/>
-        </w:rPr>
-        <w:t xml:space="preserve"> be taken into account for bug prediction. </w:t>
-      </w:r>
-      <w:proofErr w:type="spellStart"/>
-      <w:r>
-        <w:rPr>
-          <w14:ligatures w14:val="standard"/>
-        </w:rPr>
-        <w:t>Kaszycki</w:t>
-      </w:r>
-      <w:proofErr w:type="spellEnd"/>
-      <w:r>
-        <w:rPr>
-          <w14:ligatures w14:val="standard"/>
-        </w:rPr>
-        <w:t xml:space="preserve"> et al [20] account for programmer’s </w:t>
+        <w:t xml:space="preserve">Using the proof provided by Sheppard et al [19], the authors argue that the data sets used by Lessmann et al [10] from NASA corpus contained high bias and noise. And postulate that the results would have been different with filtered data from the NASA corpus. The data used by Lessmann et al [10] uses proprietary data which might have reduced the diversity in the type of data there by preventing the paper to make any generalizations about its results. Open-source projects (especially community owned) paradigms significantly differ from proprietary paradigms. Proprietary models use a closed approach whereas Community based projects embrace higher flexibility. All these factors have to be taken into account for bug prediction. Kaszycki et al [20] account for programmer’s </w:t>
       </w:r>
       <w:r>
         <w:rPr>
@@ -1729,16 +1602,7 @@
           <w:b/>
           <w14:ligatures w14:val="standard"/>
         </w:rPr>
-        <w:t xml:space="preserve">Table </w:t>
-      </w:r>
-      <w:r>
-        <w:rPr>
-          <w:rStyle w:val="Label"/>
-          <w:rFonts w:ascii="Linux Libertine" w:hAnsi="Linux Libertine"/>
-          <w:b/>
-          <w14:ligatures w14:val="standard"/>
-        </w:rPr>
-        <w:t>2</w:t>
+        <w:t>Table 2</w:t>
       </w:r>
       <w:r>
         <w:rPr>
@@ -1874,7 +1738,7 @@
           <w14:ligatures w14:val="standard"/>
         </w:rPr>
       </w:pPr>
-      <w:bookmarkStart w:id="0" w:name="_Hlk496539663"/>
+      <w:bookmarkStart w:id="1" w:name="_Hlk496539663"/>
       <w:r>
         <w:rPr>
           <w:rStyle w:val="Label"/>
@@ -1882,7 +1746,7 @@
           <w:b/>
           <w14:ligatures w14:val="standard"/>
         </w:rPr>
-        <w:t xml:space="preserve">Table </w:t>
+        <w:t>Table 3</w:t>
       </w:r>
       <w:r>
         <w:rPr>
@@ -1891,15 +1755,6 @@
           <w:b/>
           <w14:ligatures w14:val="standard"/>
         </w:rPr>
-        <w:t>3</w:t>
-      </w:r>
-      <w:r>
-        <w:rPr>
-          <w:rStyle w:val="Label"/>
-          <w:rFonts w:ascii="Linux Libertine" w:hAnsi="Linux Libertine"/>
-          <w:b/>
-          <w14:ligatures w14:val="standard"/>
-        </w:rPr>
         <w:t>.</w:t>
       </w:r>
       <w:r>
@@ -1916,7 +1771,7 @@
         </w:rPr>
         <w:t xml:space="preserve">Results </w:t>
       </w:r>
-      <w:bookmarkEnd w:id="0"/>
+      <w:bookmarkEnd w:id="1"/>
       <w:r>
         <w:rPr>
           <w:b w:val="0"/>
@@ -2037,7 +1892,213 @@
         <w:rPr>
           <w14:ligatures w14:val="standard"/>
         </w:rPr>
-        <w:t xml:space="preserve">The authors acknowledge the need for parameter tuning for some classification techniques. But they propose tuning for only K Nearest Neighbors and K-Means. They conclude that there is no significant difference in performance for both the algorithms when tested with values of </w:t>
+        <w:t>Ranking of Classification Techniques is performed by application of Double</w:t>
+      </w:r>
+      <w:r>
+        <w:rPr>
+          <w14:ligatures w14:val="standard"/>
+        </w:rPr>
+        <w:t xml:space="preserve"> Scott-Knott test where for a given data set Scott-Knott test is applied to obtain the groups/ranks of the algorithms based on their statistical differences. Then the best algorithms are chosen for each data set and Scott-Knott test is applied again. The methodology is illustrated in Fig 1. </w:t>
+      </w:r>
+      <w:r>
+        <w:rPr>
+          <w14:ligatures w14:val="standard"/>
+        </w:rPr>
+        <w:t>Results obtained for the first level of Scott-Knott test is highly dependent on the data set chosen. The noise and bias in the training data can cause significant differences in the end results.</w:t>
+      </w:r>
+      <w:r>
+        <w:rPr>
+          <w14:ligatures w14:val="standard"/>
+        </w:rPr>
+        <w:t xml:space="preserve"> As concluded by the experiments of Ghotra et al [17], the results published by Lessmann et al [</w:t>
+      </w:r>
+      <w:r>
+        <w:rPr>
+          <w14:ligatures w14:val="standard"/>
+        </w:rPr>
+        <w:t xml:space="preserve">10] was incapable of finding significant statistical differences </w:t>
+      </w:r>
+      <w:r>
+        <w:rPr>
+          <w14:ligatures w14:val="standard"/>
+        </w:rPr>
+        <w:t xml:space="preserve">between classification techniques </w:t>
+      </w:r>
+      <w:r>
+        <w:rPr>
+          <w14:ligatures w14:val="standard"/>
+        </w:rPr>
+        <w:t xml:space="preserve">due to noise and bias in the </w:t>
+      </w:r>
+      <w:r>
+        <w:rPr>
+          <w14:ligatures w14:val="standard"/>
+        </w:rPr>
+        <w:t xml:space="preserve">training </w:t>
+      </w:r>
+      <w:r>
+        <w:rPr>
+          <w14:ligatures w14:val="standard"/>
+        </w:rPr>
+        <w:t>data.</w:t>
+      </w:r>
+      <w:r>
+        <w:rPr>
+          <w14:ligatures w14:val="standard"/>
+        </w:rPr>
+        <w:t xml:space="preserve"> </w:t>
+      </w:r>
+      <w:r>
+        <w:rPr>
+          <w14:ligatures w14:val="standard"/>
+        </w:rPr>
+        <w:t>Hence the ranks generated by first level Scott-Knott test is highly susceptible to</w:t>
+      </w:r>
+      <w:r>
+        <w:rPr>
+          <w14:ligatures w14:val="standard"/>
+        </w:rPr>
+        <w:t xml:space="preserve"> errors</w:t>
+      </w:r>
+      <w:r>
+        <w:rPr>
+          <w14:ligatures w14:val="standard"/>
+        </w:rPr>
+        <w:t>.</w:t>
+      </w:r>
+      <w:r>
+        <w:rPr>
+          <w14:ligatures w14:val="standard"/>
+        </w:rPr>
+        <w:t xml:space="preserve"> Executing second round of Scott-Knott test will further propagate these errors and result in wrong conclusions.</w:t>
+      </w:r>
+    </w:p>
+    <w:p>
+      <w:pPr>
+        <w:pStyle w:val="Para"/>
+        <w:jc w:val="both"/>
+        <w:rPr>
+          <w14:ligatures w14:val="standard"/>
+        </w:rPr>
+      </w:pPr>
+    </w:p>
+    <w:p>
+      <w:pPr>
+        <w:pStyle w:val="Para"/>
+        <w:jc w:val="both"/>
+        <w:rPr>
+          <w14:ligatures w14:val="standard"/>
+        </w:rPr>
+      </w:pPr>
+      <w:r>
+        <w:rPr>
+          <w:noProof/>
+        </w:rPr>
+        <w:drawing>
+          <wp:inline distT="0" distB="0" distL="0" distR="0" wp14:anchorId="29C6DD7E" wp14:editId="206D2C74">
+            <wp:extent cx="3048000" cy="1683385"/>
+            <wp:effectExtent l="0" t="0" r="0" b="0"/>
+            <wp:docPr id="1" name="Picture 1"/>
+            <wp:cNvGraphicFramePr>
+              <a:graphicFrameLocks xmlns:a="http://schemas.openxmlformats.org/drawingml/2006/main" noChangeAspect="1"/>
+            </wp:cNvGraphicFramePr>
+            <a:graphic xmlns:a="http://schemas.openxmlformats.org/drawingml/2006/main">
+              <a:graphicData uri="http://schemas.openxmlformats.org/drawingml/2006/picture">
+                <pic:pic xmlns:pic="http://schemas.openxmlformats.org/drawingml/2006/picture">
+                  <pic:nvPicPr>
+                    <pic:cNvPr id="1" name=""/>
+                    <pic:cNvPicPr/>
+                  </pic:nvPicPr>
+                  <pic:blipFill>
+                    <a:blip r:embed="rId17"/>
+                    <a:stretch>
+                      <a:fillRect/>
+                    </a:stretch>
+                  </pic:blipFill>
+                  <pic:spPr>
+                    <a:xfrm>
+                      <a:off x="0" y="0"/>
+                      <a:ext cx="3048000" cy="1683385"/>
+                    </a:xfrm>
+                    <a:prstGeom prst="rect">
+                      <a:avLst/>
+                    </a:prstGeom>
+                  </pic:spPr>
+                </pic:pic>
+              </a:graphicData>
+            </a:graphic>
+          </wp:inline>
+        </w:drawing>
+      </w:r>
+    </w:p>
+    <w:p>
+      <w:pPr>
+        <w:pStyle w:val="TableCaption"/>
+        <w:spacing w:before="0"/>
+        <w:rPr>
+          <w:b w:val="0"/>
+          <w14:ligatures w14:val="standard"/>
+        </w:rPr>
+      </w:pPr>
+      <w:r>
+        <w:rPr>
+          <w:rStyle w:val="Label"/>
+          <w:rFonts w:ascii="Linux Libertine" w:hAnsi="Linux Libertine"/>
+          <w:b/>
+          <w14:ligatures w14:val="standard"/>
+        </w:rPr>
+        <w:t>Figure 1</w:t>
+      </w:r>
+      <w:r>
+        <w:rPr>
+          <w:rStyle w:val="Label"/>
+          <w:rFonts w:ascii="Linux Libertine" w:hAnsi="Linux Libertine"/>
+          <w:b/>
+          <w14:ligatures w14:val="standard"/>
+        </w:rPr>
+        <w:t>.</w:t>
+      </w:r>
+      <w:r>
+        <w:rPr>
+          <w:b w:val="0"/>
+          <w14:ligatures w14:val="standard"/>
+        </w:rPr>
+        <w:t xml:space="preserve"> </w:t>
+      </w:r>
+      <w:r>
+        <w:rPr>
+          <w:b w:val="0"/>
+          <w14:ligatures w14:val="standard"/>
+        </w:rPr>
+        <w:t xml:space="preserve">Double Scott-Knott </w:t>
+      </w:r>
+      <w:r>
+        <w:rPr>
+          <w:b w:val="0"/>
+          <w14:ligatures w14:val="standard"/>
+        </w:rPr>
+        <w:t>approach used in Ghotra et al [17]</w:t>
+      </w:r>
+    </w:p>
+    <w:p>
+      <w:pPr>
+        <w:pStyle w:val="Para"/>
+        <w:jc w:val="both"/>
+        <w:rPr>
+          <w14:ligatures w14:val="standard"/>
+        </w:rPr>
+      </w:pPr>
+      <w:r>
+        <w:rPr>
+          <w14:ligatures w14:val="standard"/>
+        </w:rPr>
+        <w:t xml:space="preserve">The authors acknowledge the need for parameter tuning for some classification techniques. But they propose tuning for only K </w:t>
+      </w:r>
+      <w:r>
+        <w:rPr>
+          <w14:ligatures w14:val="standard"/>
+        </w:rPr>
+        <w:t xml:space="preserve">Nearest Neighbors and K-Means. They conclude that there is no significant difference in performance for both the algorithms when tested with values of </w:t>
       </w:r>
       <m:oMath>
         <m:r>
@@ -2124,21 +2185,7 @@
         <w:rPr>
           <w14:ligatures w14:val="standard"/>
         </w:rPr>
-        <w:t xml:space="preserve">Other optimizations to the algorithm include Alternative Differential Evolution (ADE) (Ali et al [23]) where the mutation rule is modified based on the weighted difference between the best and worst candidates in a </w:t>
-      </w:r>
-      <w:proofErr w:type="gramStart"/>
-      <w:r>
-        <w:rPr>
-          <w14:ligatures w14:val="standard"/>
-        </w:rPr>
-        <w:t>particular generation</w:t>
-      </w:r>
-      <w:proofErr w:type="gramEnd"/>
-      <w:r>
-        <w:rPr>
-          <w14:ligatures w14:val="standard"/>
-        </w:rPr>
-        <w:t>.</w:t>
+        <w:t>Other optimizations to the algorithm include Alternative Differential Evolution (ADE) (Ali et al [23]) where the mutation rule is modified based on the weighted difference between the best and worst candidates in a particular generation.</w:t>
       </w:r>
     </w:p>
     <w:p>
@@ -2180,21 +2227,7 @@
         <w:rPr>
           <w14:ligatures w14:val="standard"/>
         </w:rPr>
-        <w:t xml:space="preserve">The project is aimed at creating fault prediction models with highly tuned parameters. The work of Menzies et al [4] will be extended to support more data learning algorithms which can greatly benefit from tuning. Tuning algorithms like Grid search and Differential Evolution will be applied to the models to find the right set of control parameters to create efficient algorithms. Additionally, the impact of ensemble methods like Boosting and Bagging will be tested on a data model with well-tuned parameters. Because Menzies et al [4] argued that off- shelf tuned models do not perform very well, this project aims to test, </w:t>
-      </w:r>
-      <w:proofErr w:type="gramStart"/>
-      <w:r>
-        <w:rPr>
-          <w14:ligatures w14:val="standard"/>
-        </w:rPr>
-        <w:t>compare and contrast</w:t>
-      </w:r>
-      <w:proofErr w:type="gramEnd"/>
-      <w:r>
-        <w:rPr>
-          <w14:ligatures w14:val="standard"/>
-        </w:rPr>
-        <w:t xml:space="preserve"> 4 different scenarios where the models are tuned separately based on the context of the test. </w:t>
+        <w:t xml:space="preserve">The project is aimed at creating fault prediction models with highly tuned parameters. The work of Menzies et al [4] will be extended to support more data learning algorithms which can greatly benefit from tuning. Tuning algorithms like Grid search and Differential Evolution will be applied to the models to find the right set of control parameters to create efficient algorithms. Additionally, the impact of ensemble methods like Boosting and Bagging will be tested on a data model with well-tuned parameters. Because Menzies et al [4] argued that off- shelf tuned models do not perform very well, this project aims to test, compare and contrast 4 different scenarios where the models are tuned separately based on the context of the test. </w:t>
       </w:r>
     </w:p>
     <w:p>
@@ -2431,6 +2464,7 @@
                 <w:rFonts w:cs="Linux Libertine"/>
                 <w14:ligatures w14:val="standard"/>
               </w:rPr>
+              <w:lastRenderedPageBreak/>
               <w:t>Ivy</w:t>
             </w:r>
           </w:p>
@@ -2453,7 +2487,6 @@
                 <w14:ligatures w14:val="standard"/>
               </w:rPr>
             </w:pPr>
-            <w:proofErr w:type="spellStart"/>
             <w:r>
               <w:rPr>
                 <w:rFonts w:cs="Linux Libertine"/>
@@ -2461,7 +2494,6 @@
               </w:rPr>
               <w:t>Jedit</w:t>
             </w:r>
-            <w:proofErr w:type="spellEnd"/>
           </w:p>
         </w:tc>
       </w:tr>
@@ -2590,7 +2622,6 @@
                 <w14:ligatures w14:val="standard"/>
               </w:rPr>
             </w:pPr>
-            <w:proofErr w:type="spellStart"/>
             <w:r>
               <w:rPr>
                 <w:rFonts w:cs="Linux Libertine"/>
@@ -2598,7 +2629,6 @@
               </w:rPr>
               <w:t>Xalan</w:t>
             </w:r>
-            <w:proofErr w:type="spellEnd"/>
           </w:p>
         </w:tc>
       </w:tr>
@@ -2618,16 +2648,7 @@
           <w:b/>
           <w14:ligatures w14:val="standard"/>
         </w:rPr>
-        <w:t xml:space="preserve">Table </w:t>
-      </w:r>
-      <w:r>
-        <w:rPr>
-          <w:rStyle w:val="Label"/>
-          <w:rFonts w:ascii="Linux Libertine" w:hAnsi="Linux Libertine"/>
-          <w:b/>
-          <w14:ligatures w14:val="standard"/>
-        </w:rPr>
-        <w:t>5</w:t>
+        <w:t>Table 5</w:t>
       </w:r>
       <w:r>
         <w:rPr>
@@ -2688,16 +2709,7 @@
                 <w:b w:val="0"/>
                 <w14:ligatures w14:val="standard"/>
               </w:rPr>
-              <w:t>Learners (</w:t>
-            </w:r>
-            <w:proofErr w:type="spellStart"/>
-            <w:r>
-              <w:rPr>
-                <w:rFonts w:cs="Linux Libertine"/>
-                <w:b w:val="0"/>
-                <w14:ligatures w14:val="standard"/>
-              </w:rPr>
-              <w:t>L</w:t>
+              <w:t>Learners (L</w:t>
             </w:r>
             <w:r>
               <w:rPr>
@@ -2708,7 +2720,6 @@
               </w:rPr>
               <w:t>j</w:t>
             </w:r>
-            <w:proofErr w:type="spellEnd"/>
             <w:r>
               <w:rPr>
                 <w:rFonts w:cs="Linux Libertine"/>
@@ -2926,7 +2937,6 @@
                 <w14:ligatures w14:val="standard"/>
               </w:rPr>
             </w:pPr>
-            <w:proofErr w:type="spellStart"/>
             <w:r>
               <w:rPr>
                 <w:rFonts w:cs="Linux Libertine"/>
@@ -2934,7 +2944,6 @@
               </w:rPr>
               <w:t>Ridor</w:t>
             </w:r>
-            <w:proofErr w:type="spellEnd"/>
           </w:p>
         </w:tc>
       </w:tr>
@@ -3008,7 +3017,7 @@
           <w:b/>
           <w14:ligatures w14:val="standard"/>
         </w:rPr>
-        <w:t xml:space="preserve">Table </w:t>
+        <w:t>Table 6</w:t>
       </w:r>
       <w:r>
         <w:rPr>
@@ -3017,15 +3026,6 @@
           <w:b/>
           <w14:ligatures w14:val="standard"/>
         </w:rPr>
-        <w:t>6</w:t>
-      </w:r>
-      <w:r>
-        <w:rPr>
-          <w:rStyle w:val="Label"/>
-          <w:rFonts w:ascii="Linux Libertine" w:hAnsi="Linux Libertine"/>
-          <w:b/>
-          <w14:ligatures w14:val="standard"/>
-        </w:rPr>
         <w:t>.</w:t>
       </w:r>
       <w:r>
@@ -3040,14 +3040,7 @@
           <w:b w:val="0"/>
           <w14:ligatures w14:val="standard"/>
         </w:rPr>
-        <w:t xml:space="preserve">List of </w:t>
-      </w:r>
-      <w:r>
-        <w:rPr>
-          <w:b w:val="0"/>
-          <w14:ligatures w14:val="standard"/>
-        </w:rPr>
-        <w:t>Ensemble Methods</w:t>
+        <w:t>List of Ensemble Methods</w:t>
       </w:r>
     </w:p>
     <w:tbl>
@@ -3081,14 +3074,7 @@
               <w:rPr>
                 <w:b w:val="0"/>
               </w:rPr>
-              <w:t>Ensemble Methods (</w:t>
-            </w:r>
-            <w:proofErr w:type="spellStart"/>
-            <w:r>
-              <w:rPr>
-                <w:b w:val="0"/>
-              </w:rPr>
-              <w:t>E</w:t>
+              <w:t>Ensemble Methods (E</w:t>
             </w:r>
             <w:r>
               <w:rPr>
@@ -3097,7 +3083,6 @@
               </w:rPr>
               <w:t>k</w:t>
             </w:r>
-            <w:proofErr w:type="spellEnd"/>
             <w:r>
               <w:rPr>
                 <w:b w:val="0"/>
@@ -3150,14 +3135,12 @@
                 <w:b w:val="0"/>
               </w:rPr>
             </w:pPr>
-            <w:proofErr w:type="spellStart"/>
             <w:r>
               <w:rPr>
                 <w:b w:val="0"/>
               </w:rPr>
               <w:t>AdaBoost</w:t>
             </w:r>
-            <w:proofErr w:type="spellEnd"/>
           </w:p>
         </w:tc>
       </w:tr>
@@ -3203,8 +3186,7 @@
           <w:b/>
           <w14:ligatures w14:val="standard"/>
         </w:rPr>
-        <w:lastRenderedPageBreak/>
-        <w:t xml:space="preserve">Table </w:t>
+        <w:t>Table 7</w:t>
       </w:r>
       <w:r>
         <w:rPr>
@@ -3213,15 +3195,6 @@
           <w:b/>
           <w14:ligatures w14:val="standard"/>
         </w:rPr>
-        <w:t>7</w:t>
-      </w:r>
-      <w:r>
-        <w:rPr>
-          <w:rStyle w:val="Label"/>
-          <w:rFonts w:ascii="Linux Libertine" w:hAnsi="Linux Libertine"/>
-          <w:b/>
-          <w14:ligatures w14:val="standard"/>
-        </w:rPr>
         <w:t>.</w:t>
       </w:r>
       <w:r>
@@ -3236,14 +3209,7 @@
           <w:b w:val="0"/>
           <w14:ligatures w14:val="standard"/>
         </w:rPr>
-        <w:t xml:space="preserve">List of </w:t>
-      </w:r>
-      <w:r>
-        <w:rPr>
-          <w:b w:val="0"/>
-          <w14:ligatures w14:val="standard"/>
-        </w:rPr>
-        <w:t xml:space="preserve">Tuning </w:t>
+        <w:t xml:space="preserve">List of Tuning </w:t>
       </w:r>
       <w:r>
         <w:rPr>
@@ -3284,14 +3250,7 @@
               <w:rPr>
                 <w:b w:val="0"/>
               </w:rPr>
-              <w:t>Tuning algorithms (</w:t>
-            </w:r>
-            <w:proofErr w:type="spellStart"/>
-            <w:r>
-              <w:rPr>
-                <w:b w:val="0"/>
-              </w:rPr>
-              <w:t>T</w:t>
+              <w:t>Tuning algorithms (T</w:t>
             </w:r>
             <w:r>
               <w:rPr>
@@ -3300,7 +3259,6 @@
               </w:rPr>
               <w:t>q</w:t>
             </w:r>
-            <w:proofErr w:type="spellEnd"/>
             <w:r>
               <w:rPr>
                 <w:b w:val="0"/>
@@ -3434,7 +3392,6 @@
         </w:rPr>
         <w:t>Now the Test Scenarios (</w:t>
       </w:r>
-      <w:proofErr w:type="spellStart"/>
       <w:r>
         <w:rPr>
           <w:rFonts w:cstheme="minorBidi"/>
@@ -3442,7 +3399,6 @@
         </w:rPr>
         <w:t>TSx</w:t>
       </w:r>
-      <w:proofErr w:type="spellEnd"/>
       <w:r>
         <w:rPr>
           <w:rFonts w:cstheme="minorBidi"/>
@@ -4422,13 +4378,7 @@
         <w:rPr>
           <w:i/>
         </w:rPr>
-        <w:t xml:space="preserve">) always yield better results compared to </w:t>
-      </w:r>
-      <w:r>
-        <w:rPr>
-          <w:i/>
-        </w:rPr>
-        <w:t>direct application of ensemble methods or parameter tuning? If not, which models perform the same or worse with the combination of ensemble methods and parameter tuning?</w:t>
+        <w:t>) always yield better results compared to direct application of ensemble methods or parameter tuning? If not, which models perform the same or worse with the combination of ensemble methods and parameter tuning?</w:t>
       </w:r>
     </w:p>
     <w:p/>
@@ -4445,23 +4395,7 @@
         <w:ind w:firstLine="270"/>
       </w:pPr>
       <w:r>
-        <w:t xml:space="preserve">Python </w:t>
-      </w:r>
-      <w:proofErr w:type="spellStart"/>
-      <w:r>
-        <w:t>scikit</w:t>
-      </w:r>
-      <w:proofErr w:type="spellEnd"/>
-      <w:r>
-        <w:t xml:space="preserve">-learn package will be used to code the algorithms for most of the above processes. </w:t>
-      </w:r>
-      <w:proofErr w:type="spellStart"/>
-      <w:r>
-        <w:t>Matplotlib</w:t>
-      </w:r>
-      <w:proofErr w:type="spellEnd"/>
-      <w:r>
-        <w:t xml:space="preserve"> will be used for visualizations. The plan is to use Azure workbench for computations because of the computational flexibilities provided by the platform and it can retain the state of a data model which otherwise would have to be performed by writing to a file. Azure workbench can use GPU enable VMs to reduce the computational time associated with the algorithms</w:t>
+        <w:t>Python scikit-learn package will be used to code the algorithms for most of the above processes. Matplotlib will be used for visualizations. The plan is to use Azure workbench for computations because of the computational flexibilities provided by the platform and it can retain the state of a data model which otherwise would have to be performed by writing to a file. Azure workbench can use GPU enable VMs to reduce the computational time associated with the algorithms</w:t>
       </w:r>
     </w:p>
     <w:p>
@@ -4510,9 +4444,9 @@
                 <w14:ligatures w14:val="standard"/>
               </w:rPr>
             </w:pPr>
-            <w:bookmarkStart w:id="1" w:name="bib1"/>
-            <w:bookmarkStart w:id="2" w:name="RefPart"/>
-            <w:bookmarkEnd w:id="1"/>
+            <w:bookmarkStart w:id="2" w:name="bib1"/>
+            <w:bookmarkStart w:id="3" w:name="RefPart"/>
+            <w:bookmarkEnd w:id="2"/>
             <w:r>
               <w:rPr>
                 <w:rFonts w:cs="Times New Roman"/>
@@ -4542,23 +4476,7 @@
                 <w:rStyle w:val="FirstName"/>
                 <w14:ligatures w14:val="standard"/>
               </w:rPr>
-              <w:t xml:space="preserve">Nadeem Ahmed Syed, Huan Liu and </w:t>
-            </w:r>
-            <w:proofErr w:type="spellStart"/>
-            <w:r>
-              <w:rPr>
-                <w:rStyle w:val="FirstName"/>
-                <w14:ligatures w14:val="standard"/>
-              </w:rPr>
-              <w:t>Kah</w:t>
-            </w:r>
-            <w:proofErr w:type="spellEnd"/>
-            <w:r>
-              <w:rPr>
-                <w:rStyle w:val="FirstName"/>
-                <w14:ligatures w14:val="standard"/>
-              </w:rPr>
-              <w:t xml:space="preserve"> Kay Sung.</w:t>
+              <w:t>Nadeem Ahmed Syed, Huan Liu and Kah Kay Sung.</w:t>
             </w:r>
             <w:r>
               <w:rPr>
@@ -4612,33 +4530,11 @@
                 <w14:ligatures w14:val="standard"/>
               </w:rPr>
             </w:pPr>
-            <w:proofErr w:type="spellStart"/>
-            <w:r>
-              <w:rPr>
-                <w14:ligatures w14:val="standard"/>
-              </w:rPr>
-              <w:t>Haibo</w:t>
-            </w:r>
-            <w:proofErr w:type="spellEnd"/>
-            <w:r>
-              <w:rPr>
-                <w14:ligatures w14:val="standard"/>
-              </w:rPr>
-              <w:t xml:space="preserve"> He, Sheng Chen, Kang </w:t>
-            </w:r>
-            <w:proofErr w:type="gramStart"/>
-            <w:r>
-              <w:rPr>
-                <w14:ligatures w14:val="standard"/>
-              </w:rPr>
-              <w:t>Li</w:t>
-            </w:r>
-            <w:proofErr w:type="gramEnd"/>
-            <w:r>
-              <w:rPr>
-                <w14:ligatures w14:val="standard"/>
-              </w:rPr>
-              <w:t xml:space="preserve"> and Xin Xu. </w:t>
+            <w:r>
+              <w:rPr>
+                <w14:ligatures w14:val="standard"/>
+              </w:rPr>
+              <w:t xml:space="preserve">Haibo He, Sheng Chen, Kang Li and Xin Xu. </w:t>
             </w:r>
             <w:r>
               <w:rPr>
@@ -4808,21 +4704,7 @@
               <w:rPr>
                 <w14:ligatures w14:val="standard"/>
               </w:rPr>
-              <w:t xml:space="preserve">Wei Fu, Tim Menzies, </w:t>
-            </w:r>
-            <w:proofErr w:type="spellStart"/>
-            <w:r>
-              <w:rPr>
-                <w14:ligatures w14:val="standard"/>
-              </w:rPr>
-              <w:t>Xipeng</w:t>
-            </w:r>
-            <w:proofErr w:type="spellEnd"/>
-            <w:r>
-              <w:rPr>
-                <w14:ligatures w14:val="standard"/>
-              </w:rPr>
-              <w:t xml:space="preserve"> Shen</w:t>
+              <w:t>Wei Fu, Tim Menzies, Xipeng Shen</w:t>
             </w:r>
             <w:r>
               <w:rPr>
@@ -4902,21 +4784,7 @@
               <w:rPr>
                 <w14:ligatures w14:val="standard"/>
               </w:rPr>
-              <w:t xml:space="preserve">Chidamber and </w:t>
-            </w:r>
-            <w:proofErr w:type="spellStart"/>
-            <w:r>
-              <w:rPr>
-                <w14:ligatures w14:val="standard"/>
-              </w:rPr>
-              <w:t>Kermer</w:t>
-            </w:r>
-            <w:proofErr w:type="spellEnd"/>
-            <w:r>
-              <w:rPr>
-                <w14:ligatures w14:val="standard"/>
-              </w:rPr>
-              <w:t>.</w:t>
+              <w:t>Chidamber and Kermer.</w:t>
             </w:r>
             <w:r>
               <w:rPr>
@@ -4973,6 +4841,7 @@
                 <w:rFonts w:cs="Times New Roman"/>
                 <w14:ligatures w14:val="standard"/>
               </w:rPr>
+              <w:lastRenderedPageBreak/>
               <w:t>[6]</w:t>
             </w:r>
           </w:p>
@@ -4996,49 +4865,7 @@
               <w:rPr>
                 <w14:ligatures w14:val="standard"/>
               </w:rPr>
-              <w:t xml:space="preserve">Tibor </w:t>
-            </w:r>
-            <w:proofErr w:type="spellStart"/>
-            <w:r>
-              <w:rPr>
-                <w14:ligatures w14:val="standard"/>
-              </w:rPr>
-              <w:t>Gyimo´thy</w:t>
-            </w:r>
-            <w:proofErr w:type="spellEnd"/>
-            <w:r>
-              <w:rPr>
-                <w14:ligatures w14:val="standard"/>
-              </w:rPr>
-              <w:t xml:space="preserve">, Rudolf Ferenc, and </w:t>
-            </w:r>
-            <w:proofErr w:type="spellStart"/>
-            <w:r>
-              <w:rPr>
-                <w14:ligatures w14:val="standard"/>
-              </w:rPr>
-              <w:t>Istva´n</w:t>
-            </w:r>
-            <w:proofErr w:type="spellEnd"/>
-            <w:r>
-              <w:rPr>
-                <w14:ligatures w14:val="standard"/>
-              </w:rPr>
-              <w:t xml:space="preserve"> </w:t>
-            </w:r>
-            <w:proofErr w:type="spellStart"/>
-            <w:r>
-              <w:rPr>
-                <w14:ligatures w14:val="standard"/>
-              </w:rPr>
-              <w:t>Siket</w:t>
-            </w:r>
-            <w:proofErr w:type="spellEnd"/>
-            <w:r>
-              <w:rPr>
-                <w14:ligatures w14:val="standard"/>
-              </w:rPr>
-              <w:t>.</w:t>
+              <w:t>Tibor Gyimo´thy, Rudolf Ferenc, and Istva´n Siket.</w:t>
             </w:r>
             <w:r>
               <w:rPr>
@@ -5102,37 +4929,12 @@
                 <w14:ligatures w14:val="standard"/>
               </w:rPr>
             </w:pPr>
-            <w:proofErr w:type="spellStart"/>
             <w:r>
               <w:rPr>
                 <w:rStyle w:val="FirstName"/>
                 <w14:ligatures w14:val="standard"/>
               </w:rPr>
-              <w:t>Chakkrit</w:t>
-            </w:r>
-            <w:proofErr w:type="spellEnd"/>
-            <w:r>
-              <w:rPr>
-                <w:rStyle w:val="FirstName"/>
-                <w14:ligatures w14:val="standard"/>
-              </w:rPr>
-              <w:t xml:space="preserve"> </w:t>
-            </w:r>
-            <w:proofErr w:type="spellStart"/>
-            <w:r>
-              <w:rPr>
-                <w:rStyle w:val="FirstName"/>
-                <w14:ligatures w14:val="standard"/>
-              </w:rPr>
-              <w:t>Tantithamthavorn</w:t>
-            </w:r>
-            <w:proofErr w:type="spellEnd"/>
-            <w:r>
-              <w:rPr>
-                <w:rStyle w:val="FirstName"/>
-                <w14:ligatures w14:val="standard"/>
-              </w:rPr>
-              <w:t>, Shane McIntosh, Ahmed E. Hassan, Kenichi Matsumoto.</w:t>
+              <w:t>Chakkrit Tantithamthavorn, Shane McIntosh, Ahmed E. Hassan, Kenichi Matsumoto.</w:t>
             </w:r>
             <w:r>
               <w:rPr>
@@ -5558,8 +5360,6 @@
                 <w14:ligatures w14:val="standard"/>
               </w:rPr>
             </w:pPr>
-            <w:bookmarkStart w:id="3" w:name="_GoBack"/>
-            <w:bookmarkEnd w:id="3"/>
           </w:p>
           <w:p>
             <w:pPr>
@@ -5574,7 +5374,6 @@
                 <w:rFonts w:cs="Times New Roman"/>
                 <w14:ligatures w14:val="standard"/>
               </w:rPr>
-              <w:lastRenderedPageBreak/>
               <w:t>[19]</w:t>
             </w:r>
           </w:p>
@@ -5740,32 +5539,13 @@
                 <w14:ligatures w14:val="standard"/>
               </w:rPr>
             </w:pPr>
-            <w:proofErr w:type="spellStart"/>
             <w:r>
               <w:rPr>
                 <w:rStyle w:val="FirstName"/>
                 <w14:ligatures w14:val="standard"/>
               </w:rPr>
-              <w:lastRenderedPageBreak/>
-              <w:t>Cagatay</w:t>
-            </w:r>
-            <w:proofErr w:type="spellEnd"/>
-            <w:r>
-              <w:rPr>
-                <w:rStyle w:val="FirstName"/>
-                <w14:ligatures w14:val="standard"/>
-              </w:rPr>
-              <w:t xml:space="preserve"> </w:t>
-            </w:r>
-            <w:proofErr w:type="spellStart"/>
-            <w:r>
-              <w:rPr>
-                <w:rStyle w:val="FirstName"/>
-                <w14:ligatures w14:val="standard"/>
-              </w:rPr>
-              <w:t>Catal</w:t>
-            </w:r>
-            <w:proofErr w:type="spellEnd"/>
+              <w:t>Cagatay Catal</w:t>
+            </w:r>
             <w:r>
               <w:rPr>
                 <w:rStyle w:val="FirstName"/>
@@ -5849,39 +5629,7 @@
                 <w:rStyle w:val="FirstName"/>
                 <w14:ligatures w14:val="standard"/>
               </w:rPr>
-              <w:t xml:space="preserve">S. Lessmann, B. </w:t>
-            </w:r>
-            <w:proofErr w:type="spellStart"/>
-            <w:r>
-              <w:rPr>
-                <w:rStyle w:val="FirstName"/>
-                <w14:ligatures w14:val="standard"/>
-              </w:rPr>
-              <w:t>Baesens</w:t>
-            </w:r>
-            <w:proofErr w:type="spellEnd"/>
-            <w:r>
-              <w:rPr>
-                <w:rStyle w:val="FirstName"/>
-                <w14:ligatures w14:val="standard"/>
-              </w:rPr>
-              <w:t xml:space="preserve">, C. </w:t>
-            </w:r>
-            <w:proofErr w:type="spellStart"/>
-            <w:r>
-              <w:rPr>
-                <w:rStyle w:val="FirstName"/>
-                <w14:ligatures w14:val="standard"/>
-              </w:rPr>
-              <w:t>Mues</w:t>
-            </w:r>
-            <w:proofErr w:type="spellEnd"/>
-            <w:r>
-              <w:rPr>
-                <w:rStyle w:val="FirstName"/>
-                <w14:ligatures w14:val="standard"/>
-              </w:rPr>
-              <w:t>, and S. Pietsch.</w:t>
+              <w:t>S. Lessmann, B. Baesens, C. Mues, and S. Pietsch.</w:t>
             </w:r>
             <w:r>
               <w:rPr>
@@ -5939,101 +5687,12 @@
                 <w14:ligatures w14:val="standard"/>
               </w:rPr>
             </w:pPr>
-            <w:proofErr w:type="spellStart"/>
             <w:r>
               <w:rPr>
                 <w:rStyle w:val="FirstName"/>
                 <w14:ligatures w14:val="standard"/>
               </w:rPr>
-              <w:t>Danijel</w:t>
-            </w:r>
-            <w:proofErr w:type="spellEnd"/>
-            <w:r>
-              <w:rPr>
-                <w:rStyle w:val="FirstName"/>
-                <w14:ligatures w14:val="standard"/>
-              </w:rPr>
-              <w:t xml:space="preserve"> </w:t>
-            </w:r>
-            <w:proofErr w:type="spellStart"/>
-            <w:r>
-              <w:rPr>
-                <w:rStyle w:val="FirstName"/>
-                <w14:ligatures w14:val="standard"/>
-              </w:rPr>
-              <w:t>Radjenović</w:t>
-            </w:r>
-            <w:proofErr w:type="spellEnd"/>
-            <w:r>
-              <w:rPr>
-                <w:rStyle w:val="FirstName"/>
-                <w14:ligatures w14:val="standard"/>
-              </w:rPr>
-              <w:t xml:space="preserve">, </w:t>
-            </w:r>
-            <w:proofErr w:type="spellStart"/>
-            <w:r>
-              <w:rPr>
-                <w:rStyle w:val="FirstName"/>
-                <w14:ligatures w14:val="standard"/>
-              </w:rPr>
-              <w:t>Marjan</w:t>
-            </w:r>
-            <w:proofErr w:type="spellEnd"/>
-            <w:r>
-              <w:rPr>
-                <w:rStyle w:val="FirstName"/>
-                <w14:ligatures w14:val="standard"/>
-              </w:rPr>
-              <w:t xml:space="preserve"> </w:t>
-            </w:r>
-            <w:proofErr w:type="spellStart"/>
-            <w:r>
-              <w:rPr>
-                <w:rStyle w:val="FirstName"/>
-                <w14:ligatures w14:val="standard"/>
-              </w:rPr>
-              <w:t>Heričkob</w:t>
-            </w:r>
-            <w:proofErr w:type="spellEnd"/>
-            <w:r>
-              <w:rPr>
-                <w:rStyle w:val="FirstName"/>
-                <w14:ligatures w14:val="standard"/>
-              </w:rPr>
-              <w:t xml:space="preserve">, Richard </w:t>
-            </w:r>
-            <w:proofErr w:type="spellStart"/>
-            <w:r>
-              <w:rPr>
-                <w:rStyle w:val="FirstName"/>
-                <w14:ligatures w14:val="standard"/>
-              </w:rPr>
-              <w:t>Torkarcd</w:t>
-            </w:r>
-            <w:proofErr w:type="spellEnd"/>
-            <w:r>
-              <w:rPr>
-                <w:rStyle w:val="FirstName"/>
-                <w14:ligatures w14:val="standard"/>
-              </w:rPr>
-              <w:t xml:space="preserve"> and </w:t>
-            </w:r>
-            <w:proofErr w:type="spellStart"/>
-            <w:r>
-              <w:rPr>
-                <w:rStyle w:val="FirstName"/>
-                <w14:ligatures w14:val="standard"/>
-              </w:rPr>
-              <w:t>AlešŽivkovič</w:t>
-            </w:r>
-            <w:proofErr w:type="spellEnd"/>
-            <w:r>
-              <w:rPr>
-                <w:rStyle w:val="FirstName"/>
-                <w14:ligatures w14:val="standard"/>
-              </w:rPr>
-              <w:t>.</w:t>
+              <w:t>Danijel Radjenović, Marjan Heričkob, Richard Torkarcd and AlešŽivkovič.</w:t>
             </w:r>
             <w:r>
               <w:rPr>
@@ -6063,19 +5722,15 @@
               <w:pStyle w:val="Bibentry"/>
               <w:jc w:val="both"/>
             </w:pPr>
-            <w:proofErr w:type="spellStart"/>
             <w:r>
               <w:t>Cagatay</w:t>
             </w:r>
-            <w:proofErr w:type="spellEnd"/>
             <w:r>
               <w:t xml:space="preserve"> </w:t>
             </w:r>
-            <w:proofErr w:type="spellStart"/>
             <w:r>
               <w:t>Catal</w:t>
             </w:r>
-            <w:proofErr w:type="spellEnd"/>
             <w:r>
               <w:t xml:space="preserve">, </w:t>
             </w:r>
@@ -6085,11 +5740,9 @@
             <w:r>
               <w:t xml:space="preserve"> </w:t>
             </w:r>
-            <w:proofErr w:type="spellStart"/>
             <w:r>
               <w:t>Diri</w:t>
             </w:r>
-            <w:proofErr w:type="spellEnd"/>
             <w:r>
               <w:t xml:space="preserve">. </w:t>
             </w:r>
@@ -6120,23 +5773,7 @@
                 <w:rStyle w:val="FirstName"/>
                 <w14:ligatures w14:val="standard"/>
               </w:rPr>
-              <w:t xml:space="preserve">Y. Jiang, B. </w:t>
-            </w:r>
-            <w:proofErr w:type="spellStart"/>
-            <w:r>
-              <w:rPr>
-                <w:rStyle w:val="FirstName"/>
-                <w14:ligatures w14:val="standard"/>
-              </w:rPr>
-              <w:t>Cukic</w:t>
-            </w:r>
-            <w:proofErr w:type="spellEnd"/>
-            <w:r>
-              <w:rPr>
-                <w:rStyle w:val="FirstName"/>
-                <w14:ligatures w14:val="standard"/>
-              </w:rPr>
-              <w:t xml:space="preserve">, and T. Menzies. </w:t>
+              <w:t xml:space="preserve">Y. Jiang, B. Cukic, and T. Menzies. </w:t>
             </w:r>
             <w:r>
               <w:rPr>
@@ -6167,32 +5804,16 @@
               <w:jc w:val="both"/>
             </w:pPr>
             <w:r>
-              <w:t xml:space="preserve">A. </w:t>
-            </w:r>
-            <w:proofErr w:type="spellStart"/>
-            <w:r>
-              <w:t>Günes</w:t>
-            </w:r>
-            <w:proofErr w:type="spellEnd"/>
-            <w:r>
-              <w:t xml:space="preserve"> Koru</w:t>
+              <w:t>A. Günes Koru</w:t>
             </w:r>
             <w:r>
               <w:t xml:space="preserve">, </w:t>
             </w:r>
-            <w:proofErr w:type="spellStart"/>
-            <w:r>
-              <w:t>Hongfang</w:t>
-            </w:r>
-            <w:proofErr w:type="spellEnd"/>
-            <w:r>
-              <w:t xml:space="preserve"> Liu</w:t>
-            </w:r>
-            <w:r>
-              <w:t>.</w:t>
-            </w:r>
-            <w:r>
-              <w:t xml:space="preserve"> </w:t>
+            <w:r>
+              <w:t>Hongfang Liu</w:t>
+            </w:r>
+            <w:r>
+              <w:t xml:space="preserve">. </w:t>
             </w:r>
             <w:r>
               <w:rPr>
@@ -6224,23 +5845,7 @@
                 <w:rStyle w:val="FirstName"/>
                 <w14:ligatures w14:val="standard"/>
               </w:rPr>
-              <w:t xml:space="preserve">E. Kocaguneli, T. Menzies, A. B. </w:t>
-            </w:r>
-            <w:proofErr w:type="spellStart"/>
-            <w:r>
-              <w:rPr>
-                <w:rStyle w:val="FirstName"/>
-                <w14:ligatures w14:val="standard"/>
-              </w:rPr>
-              <w:t>Bener</w:t>
-            </w:r>
-            <w:proofErr w:type="spellEnd"/>
-            <w:r>
-              <w:rPr>
-                <w:rStyle w:val="FirstName"/>
-                <w14:ligatures w14:val="standard"/>
-              </w:rPr>
-              <w:t>, and J. W. Keung.</w:t>
+              <w:t>E. Kocaguneli, T. Menzies, A. B. Bener, and J. W. Keung.</w:t>
             </w:r>
             <w:r>
               <w:rPr>
@@ -6274,37 +5879,12 @@
                 <w14:ligatures w14:val="standard"/>
               </w:rPr>
             </w:pPr>
-            <w:proofErr w:type="spellStart"/>
             <w:r>
               <w:rPr>
                 <w:rStyle w:val="FirstName"/>
                 <w14:ligatures w14:val="standard"/>
               </w:rPr>
-              <w:t>Baljinder</w:t>
-            </w:r>
-            <w:proofErr w:type="spellEnd"/>
-            <w:r>
-              <w:rPr>
-                <w:rStyle w:val="FirstName"/>
-                <w14:ligatures w14:val="standard"/>
-              </w:rPr>
-              <w:t xml:space="preserve"> </w:t>
-            </w:r>
-            <w:proofErr w:type="spellStart"/>
-            <w:r>
-              <w:rPr>
-                <w:rStyle w:val="FirstName"/>
-                <w14:ligatures w14:val="standard"/>
-              </w:rPr>
-              <w:t>Ghotra</w:t>
-            </w:r>
-            <w:proofErr w:type="spellEnd"/>
-            <w:r>
-              <w:rPr>
-                <w:rStyle w:val="FirstName"/>
-                <w14:ligatures w14:val="standard"/>
-              </w:rPr>
-              <w:t>, Shane McIntosh, Ahmed E. Hassan</w:t>
+              <w:t>Baljinder Ghotra, Shane McIntosh, Ahmed E. Hassan</w:t>
             </w:r>
             <w:r>
               <w:rPr>
@@ -6357,23 +5937,7 @@
                 <w:rStyle w:val="FirstName"/>
                 <w14:ligatures w14:val="standard"/>
               </w:rPr>
-              <w:t xml:space="preserve">. Wang, V.C. </w:t>
-            </w:r>
-            <w:proofErr w:type="spellStart"/>
-            <w:r>
-              <w:rPr>
-                <w:rStyle w:val="FirstName"/>
-                <w14:ligatures w14:val="standard"/>
-              </w:rPr>
-              <w:t>Storey</w:t>
-            </w:r>
-            <w:proofErr w:type="spellEnd"/>
-            <w:r>
-              <w:rPr>
-                <w:rStyle w:val="FirstName"/>
-                <w14:ligatures w14:val="standard"/>
-              </w:rPr>
-              <w:t xml:space="preserve">, C.P. Firth. </w:t>
+              <w:t xml:space="preserve">. Wang, V.C. Storey, C.P. Firth. </w:t>
             </w:r>
             <w:r>
               <w:rPr>
@@ -6395,23 +5959,7 @@
                 <w:rStyle w:val="FirstName"/>
                 <w14:ligatures w14:val="standard"/>
               </w:rPr>
-              <w:t xml:space="preserve"> IEEE Transactions on Knowledge and Data Engineering 7 (1995) 623-640 </w:t>
-            </w:r>
-            <w:proofErr w:type="spellStart"/>
-            <w:r>
-              <w:rPr>
-                <w:rStyle w:val="FirstName"/>
-                <w14:ligatures w14:val="standard"/>
-              </w:rPr>
-              <w:t>doi</w:t>
-            </w:r>
-            <w:proofErr w:type="spellEnd"/>
-            <w:r>
-              <w:rPr>
-                <w:rStyle w:val="FirstName"/>
-                <w14:ligatures w14:val="standard"/>
-              </w:rPr>
-              <w:t>: 10.1109/69.404034</w:t>
+              <w:t xml:space="preserve"> IEEE Transactions on Knowledge and Data Engineering 7 (1995) 623-640 doi: 10.1109/69.404034</w:t>
             </w:r>
           </w:p>
           <w:p>
@@ -6438,7 +5986,6 @@
                 <w:rStyle w:val="FirstName"/>
                 <w14:ligatures w14:val="standard"/>
               </w:rPr>
-              <w:lastRenderedPageBreak/>
               <w:t>M. Sh</w:t>
             </w:r>
             <w:r>
@@ -6473,21 +6020,12 @@
                 <w14:ligatures w14:val="standard"/>
               </w:rPr>
             </w:pPr>
-            <w:proofErr w:type="spellStart"/>
             <w:r>
               <w:rPr>
                 <w:rStyle w:val="FirstName"/>
                 <w14:ligatures w14:val="standard"/>
               </w:rPr>
-              <w:t>Kaszycki</w:t>
-            </w:r>
-            <w:proofErr w:type="spellEnd"/>
-            <w:r>
-              <w:rPr>
-                <w:rStyle w:val="FirstName"/>
-                <w14:ligatures w14:val="standard"/>
-              </w:rPr>
-              <w:t xml:space="preserve">, G. (1999). </w:t>
+              <w:t xml:space="preserve">Kaszycki, G. (1999). </w:t>
             </w:r>
             <w:r>
               <w:rPr>
@@ -6519,23 +6057,7 @@
                 <w:rStyle w:val="FirstName"/>
                 <w14:ligatures w14:val="standard"/>
               </w:rPr>
-              <w:t xml:space="preserve">R.Y. Wang, V.C. </w:t>
-            </w:r>
-            <w:proofErr w:type="spellStart"/>
-            <w:r>
-              <w:rPr>
-                <w:rStyle w:val="FirstName"/>
-                <w14:ligatures w14:val="standard"/>
-              </w:rPr>
-              <w:t>Storey</w:t>
-            </w:r>
-            <w:proofErr w:type="spellEnd"/>
-            <w:r>
-              <w:rPr>
-                <w:rStyle w:val="FirstName"/>
-                <w14:ligatures w14:val="standard"/>
-              </w:rPr>
-              <w:t xml:space="preserve">, C.P. Firth, </w:t>
+              <w:t xml:space="preserve">R.Y. Wang, V.C. Storey, C.P. Firth, </w:t>
             </w:r>
             <w:r>
               <w:rPr>
@@ -6550,39 +6072,7 @@
                 <w:rStyle w:val="FirstName"/>
                 <w14:ligatures w14:val="standard"/>
               </w:rPr>
-              <w:t xml:space="preserve">, IEEE Transactions on </w:t>
-            </w:r>
-            <w:proofErr w:type="gramStart"/>
-            <w:r>
-              <w:rPr>
-                <w:rStyle w:val="FirstName"/>
-                <w14:ligatures w14:val="standard"/>
-              </w:rPr>
-              <w:t>Knowledge</w:t>
-            </w:r>
-            <w:proofErr w:type="gramEnd"/>
-            <w:r>
-              <w:rPr>
-                <w:rStyle w:val="FirstName"/>
-                <w14:ligatures w14:val="standard"/>
-              </w:rPr>
-              <w:t xml:space="preserve"> and Data Engineering 7 (1995) 623-640 </w:t>
-            </w:r>
-            <w:proofErr w:type="spellStart"/>
-            <w:r>
-              <w:rPr>
-                <w:rStyle w:val="FirstName"/>
-                <w14:ligatures w14:val="standard"/>
-              </w:rPr>
-              <w:t>doi</w:t>
-            </w:r>
-            <w:proofErr w:type="spellEnd"/>
-            <w:r>
-              <w:rPr>
-                <w:rStyle w:val="FirstName"/>
-                <w14:ligatures w14:val="standard"/>
-              </w:rPr>
-              <w:t>: 10.1109/69.404034</w:t>
+              <w:t>, IEEE Transactions on Knowledge and Data Engineering 7 (1995) 623-640 doi: 10.1109/69.404034</w:t>
             </w:r>
           </w:p>
           <w:p>
@@ -6599,48 +6089,22 @@
                 <w:rStyle w:val="FirstName"/>
                 <w14:ligatures w14:val="standard"/>
               </w:rPr>
-              <w:t xml:space="preserve">N. Bettenburg, M. </w:t>
-            </w:r>
-            <w:proofErr w:type="spellStart"/>
+              <w:t>N. Bettenburg, M. N</w:t>
+            </w:r>
             <w:r>
               <w:rPr>
                 <w:rStyle w:val="FirstName"/>
                 <w14:ligatures w14:val="standard"/>
               </w:rPr>
-              <w:t>N</w:t>
-            </w:r>
-            <w:r>
-              <w:rPr>
-                <w:rStyle w:val="FirstName"/>
-                <w14:ligatures w14:val="standard"/>
-              </w:rPr>
-              <w:t>agappan</w:t>
-            </w:r>
-            <w:proofErr w:type="spellEnd"/>
-            <w:r>
-              <w:rPr>
-                <w:rStyle w:val="FirstName"/>
-                <w14:ligatures w14:val="standard"/>
-              </w:rPr>
-              <w:t xml:space="preserve">, and A. E. Hassan, </w:t>
-            </w:r>
-            <w:proofErr w:type="gramStart"/>
+              <w:t xml:space="preserve">agappan, and A. E. Hassan, </w:t>
+            </w:r>
             <w:r>
               <w:rPr>
                 <w:rStyle w:val="FirstName"/>
                 <w:i/>
                 <w14:ligatures w14:val="standard"/>
               </w:rPr>
-              <w:t>Think</w:t>
-            </w:r>
-            <w:proofErr w:type="gramEnd"/>
-            <w:r>
-              <w:rPr>
-                <w:rStyle w:val="FirstName"/>
-                <w:i/>
-                <w14:ligatures w14:val="standard"/>
-              </w:rPr>
-              <w:t xml:space="preserve"> locally, act globally: Improving defect and effort prediction models</w:t>
+              <w:t>Think locally, act globally: Improving defect and effort prediction models</w:t>
             </w:r>
             <w:r>
               <w:rPr>
@@ -6672,89 +6136,7 @@
                 <w:rStyle w:val="FirstName"/>
                 <w14:ligatures w14:val="standard"/>
               </w:rPr>
-              <w:t xml:space="preserve">Ali </w:t>
-            </w:r>
-            <w:proofErr w:type="spellStart"/>
-            <w:proofErr w:type="gramStart"/>
-            <w:r>
-              <w:rPr>
-                <w:rStyle w:val="FirstName"/>
-                <w14:ligatures w14:val="standard"/>
-              </w:rPr>
-              <w:t>W.Mohamed</w:t>
-            </w:r>
-            <w:proofErr w:type="spellEnd"/>
-            <w:proofErr w:type="gramEnd"/>
-            <w:r>
-              <w:rPr>
-                <w:rStyle w:val="FirstName"/>
-                <w14:ligatures w14:val="standard"/>
-              </w:rPr>
-              <w:t xml:space="preserve">, </w:t>
-            </w:r>
-            <w:proofErr w:type="spellStart"/>
-            <w:r>
-              <w:rPr>
-                <w:rStyle w:val="FirstName"/>
-                <w14:ligatures w14:val="standard"/>
-              </w:rPr>
-              <w:t>Motaz</w:t>
-            </w:r>
-            <w:proofErr w:type="spellEnd"/>
-            <w:r>
-              <w:rPr>
-                <w:rStyle w:val="FirstName"/>
-                <w14:ligatures w14:val="standard"/>
-              </w:rPr>
-              <w:t xml:space="preserve"> </w:t>
-            </w:r>
-            <w:proofErr w:type="spellStart"/>
-            <w:r>
-              <w:rPr>
-                <w:rStyle w:val="FirstName"/>
-                <w14:ligatures w14:val="standard"/>
-              </w:rPr>
-              <w:t>Khorshid</w:t>
-            </w:r>
-            <w:proofErr w:type="spellEnd"/>
-            <w:r>
-              <w:rPr>
-                <w:rStyle w:val="FirstName"/>
-                <w14:ligatures w14:val="standard"/>
-              </w:rPr>
-              <w:t xml:space="preserve">, </w:t>
-            </w:r>
-            <w:proofErr w:type="spellStart"/>
-            <w:r>
-              <w:rPr>
-                <w:rStyle w:val="FirstName"/>
-                <w14:ligatures w14:val="standard"/>
-              </w:rPr>
-              <w:t>Hegazy</w:t>
-            </w:r>
-            <w:proofErr w:type="spellEnd"/>
-            <w:r>
-              <w:rPr>
-                <w:rStyle w:val="FirstName"/>
-                <w14:ligatures w14:val="standard"/>
-              </w:rPr>
-              <w:t xml:space="preserve"> Z. </w:t>
-            </w:r>
-            <w:proofErr w:type="spellStart"/>
-            <w:r>
-              <w:rPr>
-                <w:rStyle w:val="FirstName"/>
-                <w14:ligatures w14:val="standard"/>
-              </w:rPr>
-              <w:t>Sabry</w:t>
-            </w:r>
-            <w:proofErr w:type="spellEnd"/>
-            <w:r>
-              <w:rPr>
-                <w:rStyle w:val="FirstName"/>
-                <w14:ligatures w14:val="standard"/>
-              </w:rPr>
-              <w:t xml:space="preserve">. </w:t>
+              <w:t xml:space="preserve">Ali W.Mohamed, Motaz Khorshid, Hegazy Z. Sabry. </w:t>
             </w:r>
             <w:r>
               <w:rPr>
@@ -6783,7 +6165,7 @@
           </w:p>
         </w:tc>
       </w:tr>
-      <w:bookmarkEnd w:id="2"/>
+      <w:bookmarkEnd w:id="3"/>
     </w:tbl>
     <w:p>
       <w:pPr>
@@ -6928,7 +6310,7 @@
         <w:rFonts w:ascii="Linux Biolinum" w:hAnsi="Linux Biolinum" w:cs="Linux Biolinum"/>
         <w:noProof/>
       </w:rPr>
-      <w:t>5</w:t>
+      <w:t>7</w:t>
     </w:r>
     <w:r>
       <w:rPr>
@@ -6968,155 +6350,6 @@
   </w:footnote>
   <w:footnote w:type="continuationNotice" w:id="1">
     <w:p/>
-  </w:footnote>
-  <w:footnote w:id="2">
-    <w:p>
-      <w:pPr>
-        <w:pStyle w:val="FootnoteText"/>
-      </w:pPr>
-      <w:r>
-        <w:t>*</w:t>
-      </w:r>
-      <w:r>
-        <w:t>Produces the permission block, and copyright information</w:t>
-      </w:r>
-    </w:p>
-    <w:p>
-      <w:pPr>
-        <w:pStyle w:val="FootnoteText"/>
-      </w:pPr>
-      <w:r>
-        <w:rPr>
-          <w:rFonts w:cs="Linux Biolinum"/>
-          <w:vertAlign w:val="superscript"/>
-        </w:rPr>
-        <w:t>†</w:t>
-      </w:r>
-      <w:r>
-        <w:t>The</w:t>
-      </w:r>
-      <w:r>
-        <w:t xml:space="preserve"> full version of the author’s guide is available as acmart.pdf document</w:t>
-      </w:r>
-    </w:p>
-    <w:p>
-      <w:pPr>
-        <w:pStyle w:val="FootnoteText"/>
-      </w:pPr>
-      <w:r>
-        <w:rPr>
-          <w:vertAlign w:val="superscript"/>
-        </w:rPr>
-        <w:footnoteRef/>
-      </w:r>
-      <w:r>
-        <w:t>It is a datatype.</w:t>
-      </w:r>
-    </w:p>
-    <w:p>
-      <w:pPr>
-        <w:pStyle w:val="PermissionBlock"/>
-      </w:pPr>
-      <w:r>
-        <w:t>Permission to make digital or hard copies of part or all of this work for personal or</w:t>
-      </w:r>
-      <w:r>
-        <w:t xml:space="preserve"> </w:t>
-      </w:r>
-      <w:r>
-        <w:t>classroom use is granted without fee provided that copies are not made or distributed</w:t>
-      </w:r>
-      <w:r>
-        <w:t xml:space="preserve"> </w:t>
-      </w:r>
-      <w:r>
-        <w:t>for pro</w:t>
-      </w:r>
-      <w:r>
-        <w:t>fi</w:t>
-      </w:r>
-      <w:r>
-        <w:t>t or commercial advantage and that copies bear this notice and the full citation</w:t>
-      </w:r>
-      <w:r>
-        <w:t xml:space="preserve"> </w:t>
-      </w:r>
-      <w:r>
-        <w:t>on the fi</w:t>
-      </w:r>
-      <w:r>
-        <w:t>rst page. Copyrights for third-party components of this work must be honored.</w:t>
-      </w:r>
-      <w:r>
-        <w:t xml:space="preserve"> </w:t>
-      </w:r>
-      <w:r>
-        <w:t>For all other uses, contact the owner/author(s).</w:t>
-      </w:r>
-    </w:p>
-    <w:p>
-      <w:pPr>
-        <w:pStyle w:val="VersoLRH"/>
-        <w:rPr>
-          <w:i w:val="0"/>
-        </w:rPr>
-      </w:pPr>
-      <w:r>
-        <w:t>WOODSTOCK’97,</w:t>
-      </w:r>
-      <w:r>
-        <w:t xml:space="preserve"> July 2016,</w:t>
-      </w:r>
-      <w:r>
-        <w:t xml:space="preserve"> El Paso, Texas USA</w:t>
-      </w:r>
-    </w:p>
-    <w:p>
-      <w:pPr>
-        <w:pStyle w:val="FootnoteText"/>
-        <w:rPr>
-          <w:lang w:eastAsia="it-IT"/>
-        </w:rPr>
-      </w:pPr>
-      <w:r>
-        <w:rPr>
-          <w:lang w:eastAsia="it-IT"/>
-        </w:rPr>
-        <w:t>© 2016 Copyright held by the owner/author(s). 123-4567-24-567/08/06. . . $15.00</w:t>
-      </w:r>
-    </w:p>
-    <w:p>
-      <w:pPr>
-        <w:pStyle w:val="FootnoteText"/>
-      </w:pPr>
-      <w:r>
-        <w:rPr>
-          <w:lang w:eastAsia="it-IT"/>
-        </w:rPr>
-        <w:t>DOI: 10.</w:t>
-      </w:r>
-      <w:r>
-        <w:t>1145</w:t>
-      </w:r>
-      <w:r>
-        <w:rPr>
-          <w:lang w:eastAsia="it-IT"/>
-        </w:rPr>
-        <w:t>/123</w:t>
-      </w:r>
-      <w:r>
-        <w:rPr>
-          <w:lang w:eastAsia="it-IT"/>
-        </w:rPr>
-        <w:t>_</w:t>
-      </w:r>
-      <w:r>
-        <w:rPr>
-          <w:lang w:eastAsia="it-IT"/>
-        </w:rPr>
-        <w:t>4</w:t>
-      </w:r>
-    </w:p>
   </w:footnote>
 </w:footnotes>
 </file>
@@ -7173,13 +6406,7 @@
             <w:rPr>
               <w:rFonts w:ascii="Linux Biolinum" w:hAnsi="Linux Biolinum" w:cs="Linux Biolinum"/>
             </w:rPr>
-            <w:t xml:space="preserve">Guru Darshan Pollepalli </w:t>
-          </w:r>
-          <w:r>
-            <w:rPr>
-              <w:rFonts w:ascii="Linux Biolinum" w:hAnsi="Linux Biolinum" w:cs="Linux Biolinum"/>
-            </w:rPr>
-            <w:t>Manohara</w:t>
+            <w:t>Guru Darshan Pollepalli Manohara</w:t>
           </w:r>
         </w:p>
       </w:tc>
@@ -7247,12 +6474,6 @@
               <w:rFonts w:ascii="Linux Biolinum" w:hAnsi="Linux Biolinum" w:cs="Linux Biolinum"/>
             </w:rPr>
           </w:pPr>
-          <w:r>
-            <w:rPr>
-              <w:rFonts w:ascii="Linux Biolinum" w:hAnsi="Linux Biolinum" w:cs="Linux Biolinum"/>
-            </w:rPr>
-            <w:t>WOODSTOCK’97, July 2016, El Paso, Texas USA</w:t>
-          </w:r>
         </w:p>
       </w:tc>
     </w:tr>
@@ -16920,7 +16141,7 @@
 </file>
 
 <file path=customXml/itemProps2.xml><?xml version="1.0" encoding="utf-8"?>
-<ds:datastoreItem xmlns:ds="http://schemas.openxmlformats.org/officeDocument/2006/customXml" ds:itemID="{81025B94-3883-4CFF-BC70-FE2143526D63}">
+<ds:datastoreItem xmlns:ds="http://schemas.openxmlformats.org/officeDocument/2006/customXml" ds:itemID="{0DE471A6-566A-4196-B5A0-4A2354B2E087}">
   <ds:schemaRefs>
     <ds:schemaRef ds:uri="http://schemas.openxmlformats.org/officeDocument/2006/bibliography"/>
   </ds:schemaRefs>

</xml_diff>

<commit_message>
Corrected errors in the essay
</commit_message>
<xml_diff>
--- a/Essay/Essay.docx
+++ b/Essay/Essay.docx
@@ -5,104 +5,12 @@
     <w:p>
       <w:pPr>
         <w:pStyle w:val="Titledocument"/>
-        <w:rPr>
-          <w14:ligatures w14:val="standard"/>
-        </w:rPr>
-      </w:pPr>
-      <w:r>
-        <w:rPr>
-          <w:noProof/>
-          <w14:ligatures w14:val="standard"/>
-        </w:rPr>
-        <w:drawing>
-          <wp:anchor distT="0" distB="0" distL="114300" distR="114300" simplePos="0" relativeHeight="251658240" behindDoc="0" locked="0" layoutInCell="1" allowOverlap="1" wp14:anchorId="494AD05D" wp14:editId="56284E75">
-            <wp:simplePos x="0" y="0"/>
-            <wp:positionH relativeFrom="margin">
-              <wp:align>right</wp:align>
-            </wp:positionH>
-            <wp:positionV relativeFrom="margin">
-              <wp:align>top</wp:align>
-            </wp:positionV>
-            <wp:extent cx="762000" cy="762000"/>
-            <wp:effectExtent l="0" t="0" r="0" b="0"/>
-            <wp:wrapSquare wrapText="bothSides"/>
-            <wp:docPr id="5" name="Picture 5"/>
-            <wp:cNvGraphicFramePr/>
-            <a:graphic xmlns:a="http://schemas.openxmlformats.org/drawingml/2006/main">
-              <a:graphicData uri="http://schemas.openxmlformats.org/drawingml/2006/picture">
-                <pic:pic xmlns:pic="http://schemas.openxmlformats.org/drawingml/2006/picture">
-                  <pic:nvPicPr>
-                    <pic:cNvPr id="0" name=""/>
-                    <pic:cNvPicPr/>
-                  </pic:nvPicPr>
-                  <pic:blipFill>
-                    <a:blip r:embed="rId9">
-                      <a:extLst>
-                        <a:ext uri="{28A0092B-C50C-407E-A947-70E740481C1C}">
-                          <a14:useLocalDpi xmlns:a14="http://schemas.microsoft.com/office/drawing/2010/main" val="0"/>
-                        </a:ext>
-                      </a:extLst>
-                    </a:blip>
-                    <a:stretch>
-                      <a:fillRect/>
-                    </a:stretch>
-                  </pic:blipFill>
-                  <pic:spPr>
-                    <a:xfrm>
-                      <a:off x="0" y="0"/>
-                      <a:ext cx="762000" cy="762000"/>
-                    </a:xfrm>
-                    <a:prstGeom prst="rect">
-                      <a:avLst/>
-                    </a:prstGeom>
-                  </pic:spPr>
-                </pic:pic>
-              </a:graphicData>
-            </a:graphic>
-            <wp14:sizeRelH relativeFrom="margin">
-              <wp14:pctWidth>0</wp14:pctWidth>
-            </wp14:sizeRelH>
-            <wp14:sizeRelV relativeFrom="margin">
-              <wp14:pctHeight>0</wp14:pctHeight>
-            </wp14:sizeRelV>
-          </wp:anchor>
-        </w:drawing>
-      </w:r>
-      <w:r>
-        <w:rPr>
-          <w14:ligatures w14:val="standard"/>
-        </w:rPr>
+      </w:pPr>
+      <w:r>
         <w:t xml:space="preserve"> </w:t>
       </w:r>
       <w:r>
-        <w:rPr>
-          <w14:ligatures w14:val="standard"/>
-        </w:rPr>
         <w:t>Impact of Parameter Tuning and Ensemble Methods on Fault Prediction Models</w:t>
-      </w:r>
-    </w:p>
-    <w:p>
-      <w:pPr>
-        <w:pStyle w:val="Subtitle"/>
-        <w:rPr>
-          <w:rFonts w:cs="Linux Biolinum"/>
-          <w:vertAlign w:val="superscript"/>
-          <w14:ligatures w14:val="standard"/>
-        </w:rPr>
-      </w:pPr>
-      <w:r>
-        <w:rPr>
-          <w14:ligatures w14:val="standard"/>
-        </w:rPr>
-        <w:t>Extended Abstract</w:t>
-      </w:r>
-      <w:r>
-        <w:rPr>
-          <w:rFonts w:cs="Linux Biolinum"/>
-          <w:vertAlign w:val="superscript"/>
-          <w14:ligatures w14:val="standard"/>
-        </w:rPr>
-        <w:t>†</w:t>
       </w:r>
     </w:p>
     <w:tbl>
@@ -221,10 +129,10 @@
           <w14:ligatures w14:val="standard"/>
         </w:rPr>
         <w:sectPr>
-          <w:headerReference w:type="even" r:id="rId10"/>
-          <w:headerReference w:type="default" r:id="rId11"/>
-          <w:footerReference w:type="even" r:id="rId12"/>
-          <w:footerReference w:type="default" r:id="rId13"/>
+          <w:headerReference w:type="even" r:id="rId9"/>
+          <w:headerReference w:type="default" r:id="rId10"/>
+          <w:footerReference w:type="even" r:id="rId11"/>
+          <w:footerReference w:type="default" r:id="rId12"/>
           <w:endnotePr>
             <w:numFmt w:val="decimal"/>
           </w:endnotePr>
@@ -268,30 +176,63 @@
           <w:lang w:val="en-GB" w:eastAsia="ja-JP"/>
           <w14:ligatures w14:val="standard"/>
         </w:rPr>
-        <w:t>Fault prediction models provides indispensable information about the nature of faults in a software system. Classification of modules</w:t>
+        <w:t xml:space="preserve">Fault prediction models </w:t>
       </w:r>
       <w:r>
         <w:rPr>
           <w:lang w:val="en-GB" w:eastAsia="ja-JP"/>
           <w14:ligatures w14:val="standard"/>
         </w:rPr>
-        <w:t xml:space="preserve"> as fault prone modules can provide an organisation with important insights </w:t>
+        <w:t>provide</w:t>
       </w:r>
       <w:r>
         <w:rPr>
           <w:lang w:val="en-GB" w:eastAsia="ja-JP"/>
           <w14:ligatures w14:val="standard"/>
         </w:rPr>
-        <w:t>about the module complexity</w:t>
-      </w:r>
-      <w:bookmarkStart w:id="0" w:name="_GoBack"/>
-      <w:bookmarkEnd w:id="0"/>
+        <w:t xml:space="preserve"> indispensable information </w:t>
+      </w:r>
       <w:r>
         <w:rPr>
           <w:lang w:val="en-GB" w:eastAsia="ja-JP"/>
           <w14:ligatures w14:val="standard"/>
         </w:rPr>
-        <w:t>. This paper briefly surveys the state of the art algorithms for Fault prediction and provides suggestion to bridge the gaps in the algorithms to improve the reliability of the results and optimize the performance of algorithms using parameter tuning.</w:t>
+        <w:t xml:space="preserve">to organizations and help them to redirect their efforts and resources to solving the issues in fault prone modules. </w:t>
+      </w:r>
+      <w:r>
+        <w:rPr>
+          <w:lang w:val="en-GB" w:eastAsia="ja-JP"/>
+          <w14:ligatures w14:val="standard"/>
+        </w:rPr>
+        <w:t>This paper briefly surveys the state of the art algorithms for Fault prediction and provides suggestion</w:t>
+      </w:r>
+      <w:r>
+        <w:rPr>
+          <w:lang w:val="en-GB" w:eastAsia="ja-JP"/>
+          <w14:ligatures w14:val="standard"/>
+        </w:rPr>
+        <w:t>s</w:t>
+      </w:r>
+      <w:r>
+        <w:rPr>
+          <w:lang w:val="en-GB" w:eastAsia="ja-JP"/>
+          <w14:ligatures w14:val="standard"/>
+        </w:rPr>
+        <w:t xml:space="preserve"> to bridge the gaps in the algorithms to improve the reliability of the results</w:t>
+      </w:r>
+      <w:r>
+        <w:rPr>
+          <w:lang w:val="en-GB" w:eastAsia="ja-JP"/>
+          <w14:ligatures w14:val="standard"/>
+        </w:rPr>
+        <w:t xml:space="preserve">. </w:t>
+      </w:r>
+      <w:r>
+        <w:rPr>
+          <w:lang w:val="en-GB" w:eastAsia="ja-JP"/>
+          <w14:ligatures w14:val="standard"/>
+        </w:rPr>
+        <w:t>Based on results published by Gohtra et al [17], this paper claims that the predictive performance can be further improved by the application of ensemble methods and parameter tuning.</w:t>
       </w:r>
     </w:p>
     <w:p>
@@ -382,14 +323,57 @@
           <w:lang w:eastAsia="it-IT"/>
           <w14:ligatures w14:val="standard"/>
         </w:rPr>
-        <w:t xml:space="preserve"> Classification,</w:t>
+        <w:t xml:space="preserve"> Classification</w:t>
       </w:r>
       <w:r>
         <w:rPr>
           <w:lang w:eastAsia="it-IT"/>
           <w14:ligatures w14:val="standard"/>
         </w:rPr>
-        <w:t xml:space="preserve"> Fault prediction</w:t>
+        <w:t> </w:t>
+      </w:r>
+      <w:r>
+        <w:rPr>
+          <w:lang w:eastAsia="it-IT"/>
+          <w14:ligatures w14:val="standard"/>
+        </w:rPr>
+        <w:t>•</w:t>
+      </w:r>
+      <w:r>
+        <w:rPr>
+          <w:b/>
+          <w:lang w:eastAsia="it-IT"/>
+          <w14:ligatures w14:val="standard"/>
+        </w:rPr>
+        <w:t>Software Engineering</w:t>
+      </w:r>
+      <w:r>
+        <w:rPr>
+          <w:lang w:eastAsia="it-IT"/>
+          <w14:ligatures w14:val="standard"/>
+        </w:rPr>
+        <w:t xml:space="preserve"> </w:t>
+      </w:r>
+      <w:r>
+        <w:rPr>
+          <w:lang w:eastAsia="it-IT"/>
+          <w14:ligatures w14:val="standard"/>
+        </w:rPr>
+        <w:t xml:space="preserve">→ </w:t>
+      </w:r>
+      <w:r>
+        <w:rPr>
+          <w:lang w:eastAsia="it-IT"/>
+          <w14:ligatures w14:val="standard"/>
+        </w:rPr>
+        <w:t>Fault</w:t>
+      </w:r>
+      <w:r>
+        <w:rPr>
+          <w:lang w:eastAsia="it-IT"/>
+          <w14:ligatures w14:val="standard"/>
+        </w:rPr>
+        <w:t xml:space="preserve"> prediction</w:t>
       </w:r>
     </w:p>
     <w:p>
@@ -561,7 +545,43 @@
         <w:rPr>
           <w14:ligatures w14:val="standard"/>
         </w:rPr>
-        <w:t>for an organization to produce quality software products is highly correlated with their Quality Assurance methodologies. An important aspect of Software Quality team is to predict the chances of a bug based on heuristics and past knowledge.  Software giants have shown increasingly more interest in creating models capable of encapsulating the previously known knowledge about the software in terms of predefined metrics and creating data models which can be used to predict the occurrence of faults in their future releases. Identifying faulty modules helps the QA team to redirect their efforts and resources. On the research front, majority of the studies performed in the field of Software Engineering encompass fault prediction and project planning with more number of papers published in the field of fault prediction. Menzies et al [9] suggest that the probability associated with the identification a bug using fault prediction models is relatively high (71%) when compared to traditional code review methodologies which result in a probability of around 60%. Code reviews increase the chances of human error rates as the code will have to be examined every line by line to look for errors. Hence using fault prediction models have significant advantage in terms of speed and accuracy when compared to traditional methods of code review.</w:t>
+        <w:t xml:space="preserve">for an organization to produce quality software products is highly correlated with their Quality Assurance methodologies. An important aspect of Software Quality team is to predict the chances of </w:t>
+      </w:r>
+      <w:r>
+        <w:rPr>
+          <w14:ligatures w14:val="standard"/>
+        </w:rPr>
+        <w:t xml:space="preserve">existence of </w:t>
+      </w:r>
+      <w:r>
+        <w:rPr>
+          <w14:ligatures w14:val="standard"/>
+        </w:rPr>
+        <w:t xml:space="preserve">a bug based on heuristics and past knowledge.  Software giants have shown increasingly more interest in creating models capable of encapsulating the previously known knowledge about the software in terms of predefined metrics and creating data models which can be used to predict the occurrence of faults in their future releases. Identifying faulty modules helps the QA team to redirect their efforts and resources. On the research front, majority of the studies performed in the field of Software Engineering encompass fault prediction and project planning with more number of papers published in the field of fault prediction. Menzies et al [9] suggest that the probability associated with the identification </w:t>
+      </w:r>
+      <w:r>
+        <w:rPr>
+          <w14:ligatures w14:val="standard"/>
+        </w:rPr>
+        <w:t xml:space="preserve">of </w:t>
+      </w:r>
+      <w:r>
+        <w:rPr>
+          <w14:ligatures w14:val="standard"/>
+        </w:rPr>
+        <w:t xml:space="preserve">a bug using fault prediction models is relatively high (71%) when compared to traditional code review methodologies which result in a probability of around 60%. Code reviews increase the chances of human error rates as the code will have to be examined </w:t>
+      </w:r>
+      <w:r>
+        <w:rPr>
+          <w14:ligatures w14:val="standard"/>
+        </w:rPr>
+        <w:t xml:space="preserve">by developers </w:t>
+      </w:r>
+      <w:r>
+        <w:rPr>
+          <w14:ligatures w14:val="standard"/>
+        </w:rPr>
+        <w:t>every line by line for errors. Hence using fault prediction models have significant advantage in terms of speed and accuracy when compared to traditional methods of code review.</w:t>
       </w:r>
     </w:p>
     <w:p>
@@ -576,13 +596,175 @@
         <w:rPr>
           <w14:ligatures w14:val="standard"/>
         </w:rPr>
-        <w:t xml:space="preserve">Metrics associated with the software must be computed before the learner algorithms are run. Chidamber and Kemerer [5] proposed a suite of metrics for object-oriented paradigms which </w:t>
-      </w:r>
-      <w:r>
-        <w:rPr>
-          <w14:ligatures w14:val="standard"/>
-        </w:rPr>
-        <w:t>can be used to evaluate the fault proneness of a class. Computing the CK metrics would involve examining the class structures in the code and examining bug repositories like Bugzilla or GitHub to extract the classes responsible for the bugs. Tibor et al [6] examined Mozilla repository where they used Bugzilla to obtain bug reports of projects associated with Mozilla and manually examined nearly 3000 bug reports to extract the classes responsible for the bugs. Many well-known open-source projects have published CK metrics associated with their code online to be used by data scientists to train their models. This project uses PROMISE data repository and Seacraft repository to obtain CK metrics for many open-source projects like log4j, ant, velocity, etc. Evaluation of CK metrics for a class can be used to proactively suggest the developer to avoid designs capable of causing faults in the code [8]. Danijel et al [12] analyzed different software metrics used in 106 papers published between 1991 and 2011. They concluded that nearly 49% of the metrics used were Object-oriented metrics, 24% of process metrics and remainder contained traditional source code metrics. CK metrics were predominantly seen in most research papers. But Cagatay et al [13] suggest that the use of class level metrics for early detection of faults during design phase. Koru et al [15] show that use of class level data yielded better prediction performance than method-level data.</w:t>
+        <w:t>Metrics associated with the software must be computed before the</w:t>
+      </w:r>
+      <w:r>
+        <w:rPr>
+          <w14:ligatures w14:val="standard"/>
+        </w:rPr>
+        <w:t xml:space="preserve"> classification</w:t>
+      </w:r>
+      <w:r>
+        <w:rPr>
+          <w14:ligatures w14:val="standard"/>
+        </w:rPr>
+        <w:t xml:space="preserve"> algorithms are </w:t>
+      </w:r>
+      <w:r>
+        <w:rPr>
+          <w14:ligatures w14:val="standard"/>
+        </w:rPr>
+        <w:t>executed</w:t>
+      </w:r>
+      <w:r>
+        <w:rPr>
+          <w14:ligatures w14:val="standard"/>
+        </w:rPr>
+        <w:t xml:space="preserve">. Chidamber and Kemerer </w:t>
+      </w:r>
+      <w:r>
+        <w:rPr>
+          <w14:ligatures w14:val="standard"/>
+        </w:rPr>
+        <w:t>[5] proposed a suite of metrics for object-oriented paradigms which can be used to evaluate the fault proneness of a class</w:t>
+      </w:r>
+      <w:r>
+        <w:rPr>
+          <w14:ligatures w14:val="standard"/>
+        </w:rPr>
+        <w:t xml:space="preserve"> in Object-Oriented design</w:t>
+      </w:r>
+      <w:r>
+        <w:rPr>
+          <w14:ligatures w14:val="standard"/>
+        </w:rPr>
+        <w:t xml:space="preserve">. Computing the CK metrics would involve examining the class structures in the code and </w:t>
+      </w:r>
+      <w:r>
+        <w:rPr>
+          <w14:ligatures w14:val="standard"/>
+        </w:rPr>
+        <w:t>inspecting</w:t>
+      </w:r>
+      <w:r>
+        <w:rPr>
+          <w14:ligatures w14:val="standard"/>
+        </w:rPr>
+        <w:t xml:space="preserve"> </w:t>
+      </w:r>
+      <w:r>
+        <w:rPr>
+          <w14:ligatures w14:val="standard"/>
+        </w:rPr>
+        <w:t xml:space="preserve">bug repositories like Bugzilla or GitHub to extract the classes responsible for the bugs. Tibor et al [6] </w:t>
+      </w:r>
+      <w:r>
+        <w:rPr>
+          <w14:ligatures w14:val="standard"/>
+        </w:rPr>
+        <w:t>explored</w:t>
+      </w:r>
+      <w:r>
+        <w:rPr>
+          <w14:ligatures w14:val="standard"/>
+        </w:rPr>
+        <w:t xml:space="preserve"> Bugzilla </w:t>
+      </w:r>
+      <w:r>
+        <w:rPr>
+          <w14:ligatures w14:val="standard"/>
+        </w:rPr>
+        <w:t xml:space="preserve">repository </w:t>
+      </w:r>
+      <w:r>
+        <w:rPr>
+          <w14:ligatures w14:val="standard"/>
+        </w:rPr>
+        <w:t>to obtain bug reports of projects associated with Mozilla</w:t>
+      </w:r>
+      <w:r>
+        <w:rPr>
+          <w14:ligatures w14:val="standard"/>
+        </w:rPr>
+        <w:t xml:space="preserve"> </w:t>
+      </w:r>
+      <w:r>
+        <w:rPr>
+          <w14:ligatures w14:val="standard"/>
+        </w:rPr>
+        <w:t xml:space="preserve">and manually examined nearly 3000 bug reports to extract the classes responsible for the </w:t>
+      </w:r>
+      <w:r>
+        <w:rPr>
+          <w14:ligatures w14:val="standard"/>
+        </w:rPr>
+        <w:t>faults</w:t>
+      </w:r>
+      <w:r>
+        <w:rPr>
+          <w14:ligatures w14:val="standard"/>
+        </w:rPr>
+        <w:t xml:space="preserve">. Many well-known open-source projects have published </w:t>
+      </w:r>
+      <w:r>
+        <w:rPr>
+          <w14:ligatures w14:val="standard"/>
+        </w:rPr>
+        <w:t xml:space="preserve">the </w:t>
+      </w:r>
+      <w:r>
+        <w:rPr>
+          <w14:ligatures w14:val="standard"/>
+        </w:rPr>
+        <w:t xml:space="preserve">CK metrics associated with their code online to be used by data scientists to train their models. This project uses PROMISE data repository and Seacraft repository to obtain CK metrics for many open-source projects like log4j, ant, velocity, etc. Evaluation of CK metrics for a class can be used to proactively suggest the developer to avoid designs capable of causing faults in the code [8]. Danijel et al [12] analyzed different software metrics used in 106 papers published between 1991 and 2011. They concluded that nearly 49% of the metrics used were Object-oriented </w:t>
+      </w:r>
+      <w:r>
+        <w:rPr>
+          <w14:ligatures w14:val="standard"/>
+        </w:rPr>
+        <w:t>metrics</w:t>
+      </w:r>
+      <w:r>
+        <w:rPr>
+          <w14:ligatures w14:val="standard"/>
+        </w:rPr>
+        <w:t>.</w:t>
+      </w:r>
+      <w:r>
+        <w:rPr>
+          <w14:ligatures w14:val="standard"/>
+        </w:rPr>
+        <w:t xml:space="preserve"> </w:t>
+      </w:r>
+      <w:r>
+        <w:rPr>
+          <w14:ligatures w14:val="standard"/>
+        </w:rPr>
+        <w:t xml:space="preserve">CK metrics were predominantly seen in most </w:t>
+      </w:r>
+      <w:r>
+        <w:rPr>
+          <w14:ligatures w14:val="standard"/>
+        </w:rPr>
+        <w:t xml:space="preserve">of the </w:t>
+      </w:r>
+      <w:r>
+        <w:rPr>
+          <w14:ligatures w14:val="standard"/>
+        </w:rPr>
+        <w:t>research papers. But Cagatay et al [13] suggest that the use of class level metrics for early detection of faults during design phase. Koru et al [15] show</w:t>
+      </w:r>
+      <w:r>
+        <w:rPr>
+          <w14:ligatures w14:val="standard"/>
+        </w:rPr>
+        <w:t>ed</w:t>
+      </w:r>
+      <w:r>
+        <w:rPr>
+          <w14:ligatures w14:val="standard"/>
+        </w:rPr>
+        <w:t xml:space="preserve"> that use of class level data yielded better prediction performance than method-level data.</w:t>
       </w:r>
     </w:p>
     <w:p>
@@ -597,7 +779,43 @@
         <w:rPr>
           <w14:ligatures w14:val="standard"/>
         </w:rPr>
-        <w:t>A plethora of modelling techniques are available in a data scientist’s tool box to capture, analyze and predict different faults in a software system. Lately, Random forests and logistic regressions are garnering attention for their simplicity of implementation and their accuracy in predicting results. Papers published prior to Chidamber and Kemerer [5] published their metrics suite used method based metrics to estimate the faults in a system. Porter et al [11] used an empirical approach involving classification trees to identify high risk classes in NASA and Hughes project data. An average of 79.3% accuracy was obtained using classification trees. They mention fine-tuning of parameters as a refinement in their paper. Tibor et al [6] used statistical methods (logistic and linear regression) and machine learning (decision tree and neural networks) to predict the number of bugs associated with a class.</w:t>
+        <w:t>A plethora of modelling techniques are available in a data scientist’s tool box to capture, analyze and predict different faults in a software system. Lately, Random forests</w:t>
+      </w:r>
+      <w:r>
+        <w:rPr>
+          <w14:ligatures w14:val="standard"/>
+        </w:rPr>
+        <w:t>,</w:t>
+      </w:r>
+      <w:r>
+        <w:rPr>
+          <w14:ligatures w14:val="standard"/>
+        </w:rPr>
+        <w:t xml:space="preserve"> logistic regressions </w:t>
+      </w:r>
+      <w:r>
+        <w:rPr>
+          <w14:ligatures w14:val="standard"/>
+        </w:rPr>
+        <w:t xml:space="preserve">and their variants </w:t>
+      </w:r>
+      <w:r>
+        <w:rPr>
+          <w14:ligatures w14:val="standard"/>
+        </w:rPr>
+        <w:t xml:space="preserve">are garnering attention for their simplicity of implementation and their </w:t>
+      </w:r>
+      <w:r>
+        <w:rPr>
+          <w14:ligatures w14:val="standard"/>
+        </w:rPr>
+        <w:t>predictive power</w:t>
+      </w:r>
+      <w:r>
+        <w:rPr>
+          <w14:ligatures w14:val="standard"/>
+        </w:rPr>
+        <w:t>. Papers published prior to Chidamber and Kemerer [5] used method based metrics to estimate the faults in a system. Porter et al [11] used an empirical approach involving classification trees to identify high risk classes in NASA and Hughes project data. An average of 79.3% accuracy was obtained using classification trees. They mention fine-tuning of parameters as a refinement in their paper. Tibor et al [6] used statistical methods (logistic and linear regression) and machine learning (decision tree and neural networks) to predict the number of bugs associated with a class.</w:t>
       </w:r>
     </w:p>
     <w:p>
@@ -665,62 +883,68 @@
         <w:rPr>
           <w14:ligatures w14:val="standard"/>
         </w:rPr>
+        <w:t xml:space="preserve">The </w:t>
+      </w:r>
+      <w:r>
+        <w:rPr>
+          <w14:ligatures w14:val="standard"/>
+        </w:rPr>
+        <w:t>remainder of the paper is organized as follows. Section 2 describes</w:t>
+      </w:r>
+      <w:r>
+        <w:rPr>
+          <w14:ligatures w14:val="standard"/>
+        </w:rPr>
+        <w:t xml:space="preserve"> the importance of individual</w:t>
+      </w:r>
+      <w:r>
+        <w:rPr>
+          <w14:ligatures w14:val="standard"/>
+        </w:rPr>
+        <w:t xml:space="preserve"> criteria. Section 3 describes</w:t>
+      </w:r>
+      <w:r>
+        <w:rPr>
+          <w14:ligatures w14:val="standard"/>
+        </w:rPr>
+        <w:t xml:space="preserve"> the key criteria </w:t>
+      </w:r>
+      <w:r>
+        <w:rPr>
+          <w14:ligatures w14:val="standard"/>
+        </w:rPr>
+        <w:t xml:space="preserve">in detail </w:t>
+      </w:r>
+      <w:r>
+        <w:rPr>
+          <w14:ligatures w14:val="standard"/>
+        </w:rPr>
+        <w:t>by examining excerpts of published papers in the related field</w:t>
+      </w:r>
+      <w:r>
+        <w:rPr>
+          <w14:ligatures w14:val="standard"/>
+        </w:rPr>
+        <w:t>s</w:t>
+      </w:r>
+      <w:r>
+        <w:rPr>
+          <w14:ligatures w14:val="standard"/>
+        </w:rPr>
+        <w:t>.</w:t>
+      </w:r>
+      <w:r>
+        <w:rPr>
+          <w14:ligatures w14:val="standard"/>
+        </w:rPr>
+        <w:t xml:space="preserve"> Section 4 surveys and critically evaluates </w:t>
+      </w:r>
+      <w:r>
+        <w:rPr>
+          <w14:ligatures w14:val="standard"/>
+        </w:rPr>
         <w:lastRenderedPageBreak/>
-        <w:t xml:space="preserve">The </w:t>
-      </w:r>
-      <w:r>
-        <w:rPr>
-          <w14:ligatures w14:val="standard"/>
-        </w:rPr>
-        <w:t>remainder of the paper is organized as follows. Section 2 describes</w:t>
-      </w:r>
-      <w:r>
-        <w:rPr>
-          <w14:ligatures w14:val="standard"/>
-        </w:rPr>
-        <w:t xml:space="preserve"> the importance of individual</w:t>
-      </w:r>
-      <w:r>
-        <w:rPr>
-          <w14:ligatures w14:val="standard"/>
-        </w:rPr>
-        <w:t xml:space="preserve"> criteria. Section 3 describes</w:t>
-      </w:r>
-      <w:r>
-        <w:rPr>
-          <w14:ligatures w14:val="standard"/>
-        </w:rPr>
-        <w:t xml:space="preserve"> the key criteria </w:t>
-      </w:r>
-      <w:r>
-        <w:rPr>
-          <w14:ligatures w14:val="standard"/>
-        </w:rPr>
-        <w:t xml:space="preserve">in detail </w:t>
-      </w:r>
-      <w:r>
-        <w:rPr>
-          <w14:ligatures w14:val="standard"/>
-        </w:rPr>
-        <w:t>by examining excerpts of published papers in the related field</w:t>
-      </w:r>
-      <w:r>
-        <w:rPr>
-          <w14:ligatures w14:val="standard"/>
-        </w:rPr>
-        <w:t>s</w:t>
-      </w:r>
-      <w:r>
-        <w:rPr>
-          <w14:ligatures w14:val="standard"/>
-        </w:rPr>
-        <w:t>.</w:t>
-      </w:r>
-      <w:r>
-        <w:rPr>
-          <w14:ligatures w14:val="standard"/>
-        </w:rPr>
-        <w:t xml:space="preserve"> Section 4 surveys and critically evaluates research paper. </w:t>
+        <w:t xml:space="preserve">research paper. </w:t>
       </w:r>
       <w:r>
         <w:rPr>
@@ -753,7 +977,7 @@
         <w:rPr>
           <w14:ligatures w14:val="standard"/>
         </w:rPr>
-        <w:t>CRITERIA</w:t>
+        <w:t>Criteria</w:t>
       </w:r>
     </w:p>
     <w:p>
@@ -802,7 +1026,79 @@
         <w:rPr>
           <w14:ligatures w14:val="standard"/>
         </w:rPr>
-        <w:t>of a data model is highly instrumental in many disciplines of Software Engineering and its related focuses. Project management tasks heavily rely on the organization and transparency of the model generated by the algorithms to effectively allocate resources and make minor adjustments to the model in order to provide the necessary flexibility for accomplishing the organizational goals. Many project management softwares are equipped with capturing microscopic details about products which are then translated into usable data models where managers can transform the data inputs into strategic goals and perform informed decisions. Project managers are responsible for overseeing the project milestones and deliverables. They are also responsible to dynamically adjust the resources based on availability without having request the complete recompilation of the data model. Data models which provide little to none readability can slow down the process significantly. In many open-source software development cycles where developers are available on a voluntary basis and collaboration from developers becomes an essential component of project management, the need to have a readable and interpretable model becomes a necessity than a cosmetic. In cases where a developer is unavailable, the manager can quickly consult the data model to reallocate the resources on demand. Human readable models like Decision Trees provide better insights into the tasks than models like Artificial Neural Networks. Graphical illustration provided by Decision Trees increase their ease of use and help mangers to analyze the models better. Readable models can also be used to methodologically scrutinize the various inter dependencies between projects and help them create varied levels of focus for individual projects.</w:t>
+        <w:t xml:space="preserve">of a data model is highly instrumental in many disciplines of Software Engineering and its related focuses. Project management tasks heavily rely on the organization and transparency of the model generated by the algorithms to effectively allocate resources and make minor adjustments to the model </w:t>
+      </w:r>
+      <w:r>
+        <w:rPr>
+          <w14:ligatures w14:val="standard"/>
+        </w:rPr>
+        <w:t>to</w:t>
+      </w:r>
+      <w:r>
+        <w:rPr>
+          <w14:ligatures w14:val="standard"/>
+        </w:rPr>
+        <w:t xml:space="preserve"> provide the necessary flexibility for accomplishing the organizational goals. Many project management softwares are equipped with capturing microscopic details about products which are then translated into usable data models where managers can transform the data inputs into strategic goals and perform informed decisions. Project managers are responsible for overseeing the project milestones and deliverables. They are also responsible to dynamically </w:t>
+      </w:r>
+      <w:r>
+        <w:rPr>
+          <w14:ligatures w14:val="standard"/>
+        </w:rPr>
+        <w:t>fine-tune</w:t>
+      </w:r>
+      <w:r>
+        <w:rPr>
+          <w14:ligatures w14:val="standard"/>
+        </w:rPr>
+        <w:t xml:space="preserve"> the resources based on availability without having </w:t>
+      </w:r>
+      <w:r>
+        <w:rPr>
+          <w14:ligatures w14:val="standard"/>
+        </w:rPr>
+        <w:t xml:space="preserve">to </w:t>
+      </w:r>
+      <w:r>
+        <w:rPr>
+          <w14:ligatures w14:val="standard"/>
+        </w:rPr>
+        <w:t>request the complete recompilation of the data model. Data models which provide little to none readability can slow down th</w:t>
+      </w:r>
+      <w:r>
+        <w:rPr>
+          <w14:ligatures w14:val="standard"/>
+        </w:rPr>
+        <w:t>is</w:t>
+      </w:r>
+      <w:r>
+        <w:rPr>
+          <w14:ligatures w14:val="standard"/>
+        </w:rPr>
+        <w:t xml:space="preserve"> process significantly. In many open-source software development cycles</w:t>
+      </w:r>
+      <w:r>
+        <w:rPr>
+          <w14:ligatures w14:val="standard"/>
+        </w:rPr>
+        <w:t>,</w:t>
+      </w:r>
+      <w:r>
+        <w:rPr>
+          <w14:ligatures w14:val="standard"/>
+        </w:rPr>
+        <w:t xml:space="preserve"> developers are available on a voluntary basis and collaboration from developers becomes an essential </w:t>
+      </w:r>
+      <w:r>
+        <w:rPr>
+          <w14:ligatures w14:val="standard"/>
+        </w:rPr>
+        <w:t>component of project management. T</w:t>
+      </w:r>
+      <w:r>
+        <w:rPr>
+          <w14:ligatures w14:val="standard"/>
+        </w:rPr>
+        <w:t>he need to have a readable and interpretable model becomes a necessity than a cosmetic. In cases where a developer is unavailable, the manager can quickly consult the data model to reallocate the resources on demand. Human readable models like Decision Trees provide better insights into the tasks than models like Artificial Neural Networks. Graphical illustration provided by Decision Trees increase their ease of use and help mangers to analyze the models better. Readable models can also be used to methodologically scrutinize the various inter dependencies between projects and help them create varied levels of focus for individual projects.</w:t>
       </w:r>
     </w:p>
     <w:p>
@@ -854,7 +1150,31 @@
         <w:rPr>
           <w14:ligatures w14:val="standard"/>
         </w:rPr>
-        <w:t>t is imperative to know the differences between the classifications than the classification themselves. That is, we can benefit much more by knowing the difference (in attributes) which caused a data point to be classified into one of the categories (say X) and not another category (say Y). In bug prediction algorithms, contrasts between Bug and No-Bug categories can be examined by building a contrast learner. For example, in a bug prediction algorithm using Chidamber &amp; Kemerer metrics [5], one can look at the classes which have bugs and say that a high value in CBO (Coupling Between Object classes - which can be qualitatively defined as how much a method in a class is dependent on methods or variables in another class) tends to increase the probability for a class to be bug prone [6]. In case of project management, one can assess if the number of hours spent by a developer on a task has a direct impact on his code being bug free or bug prone. Contrast learners can be programmed further to recognize the importance of the classification categories and generate contrasts with respect to only those categories. This can highly reduce computational costs associated with the learner as less data is examined to provide a conclusion.</w:t>
+        <w:t xml:space="preserve">t is imperative to know the differences between the classifications than the classification themselves. That is, we can benefit much more by knowing the difference (in attributes) which caused a data point to be classified into one of the categories (say X) and not another category (say Y). In bug prediction algorithms, contrasts between </w:t>
+      </w:r>
+      <w:r>
+        <w:rPr>
+          <w14:ligatures w14:val="standard"/>
+        </w:rPr>
+        <w:t>Fault</w:t>
+      </w:r>
+      <w:r>
+        <w:rPr>
+          <w14:ligatures w14:val="standard"/>
+        </w:rPr>
+        <w:t xml:space="preserve"> and </w:t>
+      </w:r>
+      <w:r>
+        <w:rPr>
+          <w14:ligatures w14:val="standard"/>
+        </w:rPr>
+        <w:t>Fault free</w:t>
+      </w:r>
+      <w:r>
+        <w:rPr>
+          <w14:ligatures w14:val="standard"/>
+        </w:rPr>
+        <w:t xml:space="preserve"> categories can be examined by building a contrast learner. For example, in a bug prediction algorithm using Chidamber &amp; Kemerer metrics [5], one can look at the classes which have bugs and say that a high value in CBO (Coupling Between Object classes - which can be qualitatively defined as how much a method in a class is dependent on methods or variables in another class) tends to increase the probability for a class to be bug prone [6]. In case of project management, one can assess if the number of hours spent by a developer on a task has a direct impact on his code being bug free or bug prone. Contrast learners can be programmed further to recognize the importance of the classification categories and generate contrasts with respect to only those categories. This can highly reduce computational costs associated with the learner as less data is examined to provide a conclusion.</w:t>
       </w:r>
     </w:p>
     <w:p>
@@ -979,7 +1299,43 @@
         <w:rPr>
           <w14:ligatures w14:val="standard"/>
         </w:rPr>
-        <w:t>Virtually every real-world problem is associated with multiple goals. Many decision-making problems in the business world are formulated as multi-goal reasoning problems. In Economics and Finance world, the determination of policies and portfolios involve attaining a delicate balance between multiple (often conflicting) goals and the variant of multi-goal reasoning algorithms used play a very important role in determining the outcomes associated with the problem. Multiple iterations of the model are simulated to rigorously test and evaluate the performance of the model. Given that more than one solution is possible in multi-goal reasoning problems, the user is required to find tradeoff between the solutions and pick the solution best suited for the use case. Repeated application of the algorithm is required to obtain the multiple solutions. One of the methods of obtaining solutions for multiple goal reasoning is by scalarizing multiple goals into single goals [3] (such as denomination scores) and then use the algorithms designed for single goal reasoning to obtain solutions for the multi-goal problem at hand. Evolutionary algorithms can be used in place which provide many unique advantages including efficient computation and better convergence of solutions [3]. These algorithms use Selection (retaining parents from one generation to next), Cross-over and Mutation to create new candidates in the population which can replace their parents (if they have higher scores). Multiple iterations of the algorithm are performed creating new generations and (possibly) new candidates in the frontier. Eventually the algorithm converges when the best fitness score of the frontier does not change or the maximum number of generations were reached</w:t>
+        <w:t xml:space="preserve">Virtually every real-world problem is associated with multiple goals. Many decision-making problems in the business world are formulated as multi-goal reasoning problems. In Economics and Finance world, the determination of policies and portfolios involve attaining a delicate balance between multiple (often conflicting) goals and the variant of multi-goal reasoning algorithms used play a very important role in determining the outcomes associated with the problem. Multiple iterations of the model are simulated to rigorously test and evaluate the performance of the model. Given that more than one solution is possible in multi-goal reasoning problems, the user is required to find tradeoff between the solutions and pick the solution best suited for the use case. Repeated application of the algorithm is required to obtain the multiple solutions. One of the methods of obtaining solutions for multiple goal reasoning is by </w:t>
+      </w:r>
+      <w:r>
+        <w:rPr>
+          <w14:ligatures w14:val="standard"/>
+        </w:rPr>
+        <w:t>converting</w:t>
+      </w:r>
+      <w:r>
+        <w:rPr>
+          <w14:ligatures w14:val="standard"/>
+        </w:rPr>
+        <w:t xml:space="preserve"> </w:t>
+      </w:r>
+      <w:r>
+        <w:rPr>
+          <w14:ligatures w14:val="standard"/>
+        </w:rPr>
+        <w:t>multiple goal measures into single goal</w:t>
+      </w:r>
+      <w:r>
+        <w:rPr>
+          <w14:ligatures w14:val="standard"/>
+        </w:rPr>
+        <w:t xml:space="preserve"> [3] (such as denomination scores) and then use the algorithms designed for single goal reasoning to obtain solutions for the multi-goal problem at hand. Evolutionary algorithms can be used in place which provide many unique advantages including efficient computation and better convergence of solutions [3]. These algorithms use Selection (retaining parents from one generation to next), Cross-over and Mutation to create new candidates in the population which can replace their parents (if they have higher scores). Multiple iterations of the algorithm are performed creating new generations and (possibly) new candidates in the frontier. Eventually the algorithm converges when the best fitness score of the frontier does not change or the maximum number of generations </w:t>
+      </w:r>
+      <w:r>
+        <w:rPr>
+          <w14:ligatures w14:val="standard"/>
+        </w:rPr>
+        <w:t>have</w:t>
+      </w:r>
+      <w:r>
+        <w:rPr>
+          <w14:ligatures w14:val="standard"/>
+        </w:rPr>
+        <w:t xml:space="preserve"> reached</w:t>
       </w:r>
       <w:r>
         <w:rPr>
@@ -1036,7 +1392,63 @@
           <w:lang w:val="en-GB"/>
           <w14:ligatures w14:val="standard"/>
         </w:rPr>
-        <w:t>Anomaly detection can be defined as a set of paradigms capable of detecting any uncommon data which do not conform to the expected behaviour of the data (outliers). Anomaly detection has several applications in medical sciences where detection of tumours can be performed using anomaly detection MRI scans, credit card fraud can be detected if there is a huge change the expenditures and very often it has been used to detect the health of component machine of a control system by continuously observing its internal parameters. The anomalies can range from context-specific in nature to collective anomalies which can contain a stream of data points uncommon to the data model. Many safeguards have been designed in response to anomaly detection like blocking a credit card till the user can verify the exorbitant purchase or alerting the operator before a control system fails. Contextual anomaly detection can be used in case the anomaly detected has to be examined in its local environment like a sudden increase in network bandwidth usage during sports broadcasts should not be cause any flags to be raised even though the bandwidth usage is above the normal limits</w:t>
+        <w:t>Anomaly detection can be defined as a set of paradigms capable of detecting any uncommon data which do not conform to the expected behaviour of the data</w:t>
+      </w:r>
+      <w:r>
+        <w:rPr>
+          <w:lang w:val="en-GB"/>
+          <w14:ligatures w14:val="standard"/>
+        </w:rPr>
+        <w:t xml:space="preserve"> model</w:t>
+      </w:r>
+      <w:r>
+        <w:rPr>
+          <w:lang w:val="en-GB"/>
+          <w14:ligatures w14:val="standard"/>
+        </w:rPr>
+        <w:t xml:space="preserve"> (outliers). Anomaly detection has several applications in medical sciences </w:t>
+      </w:r>
+      <w:r>
+        <w:rPr>
+          <w:lang w:val="en-GB"/>
+          <w14:ligatures w14:val="standard"/>
+        </w:rPr>
+        <w:t>like detection of cancer</w:t>
+      </w:r>
+      <w:r>
+        <w:rPr>
+          <w:lang w:val="en-GB"/>
+          <w14:ligatures w14:val="standard"/>
+        </w:rPr>
+        <w:t xml:space="preserve">, credit card </w:t>
+      </w:r>
+      <w:r>
+        <w:rPr>
+          <w:lang w:val="en-GB"/>
+          <w14:ligatures w14:val="standard"/>
+        </w:rPr>
+        <w:t>theft</w:t>
+      </w:r>
+      <w:r>
+        <w:rPr>
+          <w:lang w:val="en-GB"/>
+          <w14:ligatures w14:val="standard"/>
+        </w:rPr>
+        <w:t xml:space="preserve"> can be detected if there is a huge change the expenditures and very often it has been used to detect the health of component machine of a control system by continuously observing its internal parameters. Many safeguards have been designed in response to anomaly detection like blocking a credit card till the user can verify the exorbitant purchase or alerting the operator before a control system fails. Contextual anomaly detection can be used in case the anomaly detected </w:t>
+      </w:r>
+      <w:r>
+        <w:rPr>
+          <w:lang w:val="en-GB"/>
+          <w14:ligatures w14:val="standard"/>
+        </w:rPr>
+        <w:t>must</w:t>
+      </w:r>
+      <w:r>
+        <w:rPr>
+          <w:lang w:val="en-GB"/>
+          <w14:ligatures w14:val="standard"/>
+        </w:rPr>
+        <w:t xml:space="preserve"> be examined in its local environment like a sudden increase in network bandwidth usage during sports broadcasts should not be cause any flags to be raised even though the bandwidth usage is above the normal limits</w:t>
       </w:r>
       <w:r>
         <w:rPr>
@@ -1092,14 +1504,32 @@
         <w:rPr>
           <w14:ligatures w14:val="standard"/>
         </w:rPr>
-        <w:t xml:space="preserve">In today’s world, the database sizes increase at an alarming rate. Many companies are heavily investing in technologies capable of scaling their data learning algorithms to adapt to massive amounts of incoming training data [1]. Extensive research is done to find frameworks for existing algorithms to augment the ability to learn incrementally and provide continuous availability of data. Reconstruction of Data models upon receipt of new training data </w:t>
+        <w:t xml:space="preserve">In today’s world, the database sizes increase at an alarming rate. Many companies are heavily investing in technologies capable of scaling their data learning algorithms to adapt to massive amounts of incoming training data [1]. Extensive research is done to find frameworks for existing algorithms to augment the ability to learn incrementally and provide continuous availability of data. Reconstruction of Data models upon receipt of new training data can be done either by building the model from scratch or appending the new data to the data model without sacrificing the existing knowledge base. The former method becomes computationally expensive when there are massive amounts of data involved (like Big Data). Hence the data model must be incrementally trained to update the knowledge base over time to cater to the real-time requirements of the task at hand. Alternatives include periodic retraining using batches of data. A crude comparison can be made </w:t>
       </w:r>
       <w:r>
         <w:rPr>
           <w14:ligatures w14:val="standard"/>
         </w:rPr>
         <w:lastRenderedPageBreak/>
-        <w:t>can be done either by building the model from scratch or appending the new data to the data model without sacrificing the existing knowledge base. The former method becomes computationally expensive when there are massive amounts of data involved (like Big Data). Hence the data model must be incrementally trained to update the knowledge base over time to cater to the real-time requirements of the task at hand. Alternatives include periodic retraining using batches of data. A crude comparison can be made to biological intelligent systems where the information is learnt over their lifetime to accumulate behaviors and develop associations to construct goal oriented behavior [2]. There are situations where the data used to train the data model may not be available for retraining the data. In such cases, incremental learning comes to the rescue</w:t>
+        <w:t xml:space="preserve">to biological intelligent systems where the information is learnt over their lifetime to accumulate behaviors and develop associations to construct goal oriented behavior [2]. There are situations where the data used to train the data model may not be available for retraining the </w:t>
+      </w:r>
+      <w:r>
+        <w:rPr>
+          <w14:ligatures w14:val="standard"/>
+        </w:rPr>
+        <w:t>model</w:t>
+      </w:r>
+      <w:r>
+        <w:rPr>
+          <w14:ligatures w14:val="standard"/>
+        </w:rPr>
+        <w:t xml:space="preserve"> during the next attempt</w:t>
+      </w:r>
+      <w:r>
+        <w:rPr>
+          <w14:ligatures w14:val="standard"/>
+        </w:rPr>
+        <w:t>. In such cases, incremental learning comes to the rescue</w:t>
       </w:r>
       <w:r>
         <w:rPr>
@@ -1223,7 +1653,55 @@
         <w:rPr>
           <w14:ligatures w14:val="standard"/>
         </w:rPr>
-        <w:t>gamut of today’s state-of-the art data learning models visualize the data as an aggregated information and pay little to no heed to the sub-portions of the data which were obtained under different environments (contexts). Viewing the data set as being constituted of homogenous populations and deriving conclusions based on the assumptions can often lead to critical errors in judgements leading to the depletion of accuracy of the data model. As an example, consider the following statement “Exercise and athletics reduces the risk of diabetes”. The statement generalizes by saying that exercise and athletics is always good. This might be true in case of a general population but the statement must be re-evaluated for sub-populations which contains patients recently treated for heart attack or people who had recently undergone surgery. The differences these sub-populations exhibit can be encoded into a context which specifies the type of population under observation. Even though these sub-populations form a smaller part of the overall populations, it is imperative that the data models are aware of the contexts and accordingly tune the control parameters of the data model or generate different data models based on the contexts. Since the exact number of context is unknown beforehand, it is hard to determine the partitions to capture all the contexts. Algorithms like Mini Batch K-Means can be used to cluster the data and then apply the algorithm on each individual cluster to create different data models aware of the local environments. Bettenburg et al [22] propose a new technique for bug prediction models using clustering algorithms where the training data is first clustered and a classification algorithm like Naïve Bayes is run on individual cluster so that the locality of a data point can be taken into account while applying fault prediction algorithms</w:t>
+        <w:t>gamut of today’s state-of-the art data learning models visualize the data as an aggregated information and pay little to no heed to the sub-portions of the data which were obtained under different environments (contexts). Viewing the data set as being constituted of homogenous populations and d</w:t>
+      </w:r>
+      <w:r>
+        <w:rPr>
+          <w14:ligatures w14:val="standard"/>
+        </w:rPr>
+        <w:t>eriving conclusions based on this</w:t>
+      </w:r>
+      <w:r>
+        <w:rPr>
+          <w14:ligatures w14:val="standard"/>
+        </w:rPr>
+        <w:t xml:space="preserve"> assumptions can often lead to critical errors in judgements </w:t>
+      </w:r>
+      <w:r>
+        <w:rPr>
+          <w14:ligatures w14:val="standard"/>
+        </w:rPr>
+        <w:t>causing</w:t>
+      </w:r>
+      <w:r>
+        <w:rPr>
+          <w14:ligatures w14:val="standard"/>
+        </w:rPr>
+        <w:t xml:space="preserve"> depletion of accuracy of the data model. As an example, consider the following statement “Exercise and athletics </w:t>
+      </w:r>
+      <w:r>
+        <w:rPr>
+          <w14:ligatures w14:val="standard"/>
+        </w:rPr>
+        <w:t>can reduce</w:t>
+      </w:r>
+      <w:r>
+        <w:rPr>
+          <w14:ligatures w14:val="standard"/>
+        </w:rPr>
+        <w:t xml:space="preserve"> the risk of diabetes”. The statement generalizes by saying that exercise and athletics is always good. This might be true in case of a general population but the statement must be re-evaluated for sub-populations which contains patients recently treated for heart attack or people who had recently undergone surgery. The differences these sub-populations exhibit can be encoded into a context which specifies the type of population under observation. Even though these sub-populations form a smaller part of the overall populations, it is imperative that the data models are aware of the contexts and accordingly tune the control parameters of the data model or generate different data models based on the contexts. Since the exact number of context is unknown beforehand, it is hard to determine the partitions to capture all the contexts. Algorithms like Mini Batch K-Means can be used to cluster the data and then apply the algorithm on each individual cluster to create different data models aware of the local environments. Bettenburg et al [22] propose a new technique for bug prediction models using clustering algorithms where the training data is first clustered and a classification algorithm like Naïve Bayes is run on individual cluster so that the locality of a data point can be </w:t>
+      </w:r>
+      <w:r>
+        <w:rPr>
+          <w14:ligatures w14:val="standard"/>
+        </w:rPr>
+        <w:t>accounted</w:t>
+      </w:r>
+      <w:r>
+        <w:rPr>
+          <w14:ligatures w14:val="standard"/>
+        </w:rPr>
+        <w:t xml:space="preserve"> while applying fault prediction algorithms</w:t>
       </w:r>
       <w:r>
         <w:rPr>
@@ -1287,7 +1765,56 @@
           <w:szCs w:val="18"/>
           <w14:ligatures w14:val="standard"/>
         </w:rPr>
-        <w:t>Attributes of a model like its accuracy, performance, etc. are highly reliant on the values of the control parameters chosen for the algorithm at the beginning of the data modelling. In order to obtain the combination of parameters which provides the best score, the algorithm will be required to run with different parameter settings or run all possible combinations of the parameters which becomes computationally intensive [4] (but provides an exhaustive search of all the possible combinations which can be used to optimize the performance of the model). Evolutionary algorithms like Differential Evolution decrease the convergence time by orders of magnitude using mutation and cross-overs of candidate solutions. Tuning has a direct impact on the conclusion obtained using the learners. Well-tuned learners tend to provide better accuracy and precision compared to other learners and the results of many research papers can be directly challenged by testing with tuned data models [4]</w:t>
+        <w:t xml:space="preserve">Attributes of a model like its accuracy, performance, etc. are highly reliant on the values of the control parameters chosen for the algorithm at the beginning of the data modelling. </w:t>
+      </w:r>
+      <w:r>
+        <w:rPr>
+          <w:szCs w:val="18"/>
+          <w14:ligatures w14:val="standard"/>
+        </w:rPr>
+        <w:t>To</w:t>
+      </w:r>
+      <w:r>
+        <w:rPr>
+          <w:szCs w:val="18"/>
+          <w14:ligatures w14:val="standard"/>
+        </w:rPr>
+        <w:t xml:space="preserve"> obtain the </w:t>
+      </w:r>
+      <w:r>
+        <w:rPr>
+          <w:szCs w:val="18"/>
+          <w14:ligatures w14:val="standard"/>
+        </w:rPr>
+        <w:t xml:space="preserve">right </w:t>
+      </w:r>
+      <w:r>
+        <w:rPr>
+          <w:szCs w:val="18"/>
+          <w14:ligatures w14:val="standard"/>
+        </w:rPr>
+        <w:t>combination of parameters which prov</w:t>
+      </w:r>
+      <w:r>
+        <w:rPr>
+          <w:szCs w:val="18"/>
+          <w14:ligatures w14:val="standard"/>
+        </w:rPr>
+        <w:t>ide</w:t>
+      </w:r>
+      <w:r>
+        <w:rPr>
+          <w:szCs w:val="18"/>
+          <w14:ligatures w14:val="standard"/>
+        </w:rPr>
+        <w:t xml:space="preserve"> the best score, the algorithm will be required to run with different parameter settings or run all possible combinations of the parameters which becomes computationally intensive [4] (but provides an exhaustive search of </w:t>
+      </w:r>
+      <w:r>
+        <w:rPr>
+          <w:szCs w:val="18"/>
+          <w14:ligatures w14:val="standard"/>
+        </w:rPr>
+        <w:t>all the possible combinations which can be used to optimize the performance of the model). Evolutionary algorithms like Differential Evolution decrease the convergence time by orders of magnitude using mutation and cross-overs of candidate solutions. Tuning has a direct impact on the conclusion obtained using the learners. Well-tuned learners tend to provide better accuracy and precision compared to other learners and the results of many research papers can be directly challenged by testing with tuned data models [4]</w:t>
       </w:r>
       <w:r>
         <w:rPr>
@@ -1351,7 +1878,19 @@
         <w:rPr>
           <w14:ligatures w14:val="standard"/>
         </w:rPr>
-        <w:t>The control parameters must be carefully chosen to obtain the best performance for the model. Koru et al [15] suggest that the parameters chosen can have huge impact on the accuracy of the model. At the same time, it is impossible to test for all the possible parameter settings. Kocaguneli et al [16] show that there are nearly 17,000 possible settings for training KNN algorithm. Algorithms like Grid Search try to obtain the best control parameter setting by testing all possible combinations. As explained before, the process is computationally intensive and outweigh the benefits obtained from tuning the parameters. On the other hand, Menzies et al [4] show that evolutionary algorithms like Differential evolution converge to an optimal solution in roughly 100 iterations. The paper also demonstrates an increase in precision by 60% in some cases. It also warns about the fallacies of using off-the shelf tuned models by showing that the tuned parameters are highly dependent on the data sets used to compute the model. The best part is, it challenges many of the previously published papers by recreating their test environment and producing highly tuned models that can be used to contradict some of the results published in other papers. Hence tuning is a key criterion for learners as they can result in completely different outcomes when used correctly.</w:t>
+        <w:t>The control parameters must be carefully chosen to obtain the best performance for the model. Koru et al [15] suggest that the parameters chosen can have huge impact on the accuracy of the model. At the same time, it is impossible to test for all the possible parameter settings. Kocaguneli et al [16] show that there are nearly 17,000 possible settings for training KNN algorithm</w:t>
+      </w:r>
+      <w:r>
+        <w:rPr>
+          <w14:ligatures w14:val="standard"/>
+        </w:rPr>
+        <w:t xml:space="preserve"> [7]</w:t>
+      </w:r>
+      <w:r>
+        <w:rPr>
+          <w14:ligatures w14:val="standard"/>
+        </w:rPr>
+        <w:t>. Algorithms like Grid Search try to obtain the best control parameter setting by testing all possible combinations. As explained before, the process is computationally intensive and outweigh the benefits obtained from tuning the parameters. On the other hand, Menzies et al [4] show that evolutionary algorithms like Differential evolution converge to an optimal solution in roughly 100 iterations. The paper also demonstrates an increase in precision by 60% in some cases. It warns about the fallacies of using off-the shelf tuned models by showing that the tuned parameters are highly dependent on the data sets used to compute the model. The best part is, it challenges many of the previously published papers by recreating their test environment and producing highly tuned models that can be used to contradict some of the results published in other papers. Hence tuning is a key criterion for learners as they can result in completely different outcomes when used correctly.</w:t>
       </w:r>
     </w:p>
     <w:p>
@@ -1367,14 +1906,13 @@
         <w:rPr>
           <w14:ligatures w14:val="standard"/>
         </w:rPr>
-        <w:t xml:space="preserve">Very often data models fail to produce learners that can be used for actionable outcomes. In case of fault prediction algorithms, if the data model can tell the user what differentiates a piece of code as bug prone from being bug free, the developer can receive feedback </w:t>
-      </w:r>
-      <w:r>
-        <w:rPr>
-          <w14:ligatures w14:val="standard"/>
-        </w:rPr>
-        <w:lastRenderedPageBreak/>
-        <w:t>from a static code analyzer that can proactively warn him/her to take the necessary steps to remove the cause of the bug (like decreasing the coupling or cohesion in a class).</w:t>
+        <w:t>Very often data models fail to produce learners that can be used for actionable outcomes. In case of fault prediction algorithms, if the data model can tell the user what differentiates a piece of code as bug prone from being bug free, the developer can receive feedback from a static code analyzer that can proactively warn him/her to take the necessary steps to remove the cause of the bug (like decreasing the coupling or cohesion in a class).</w:t>
+      </w:r>
+      <w:r>
+        <w:rPr>
+          <w14:ligatures w14:val="standard"/>
+        </w:rPr>
+        <w:t xml:space="preserve"> This can only be achieved by a contrasts learner. The simplicity of the algorithm is often ignored and the readability is traded-off for performance.</w:t>
       </w:r>
     </w:p>
     <w:p>
@@ -1422,7 +1960,32 @@
         <w:rPr>
           <w14:ligatures w14:val="standard"/>
         </w:rPr>
-        <w:t>The paper published by Ghotra et al [17] has been considered as a reference model for comparison of fault prediction algorithms. This paper compares different sets of data learners to examine the performance by evaluating the Area Under the Curve (AUC). The authors used a varied set of statistical (Naïve Bayes, Simple Logistic) and machine learning models (like KNN, Logistic Model Tree, etc.) A comprehensive list of all the learners examined by the aut</w:t>
+        <w:lastRenderedPageBreak/>
+        <w:t xml:space="preserve">The paper published by Ghotra et al [17] has been considered as a reference model for comparison of </w:t>
+      </w:r>
+      <w:r>
+        <w:rPr>
+          <w14:ligatures w14:val="standard"/>
+        </w:rPr>
+        <w:t xml:space="preserve">several state-of-the-art </w:t>
+      </w:r>
+      <w:r>
+        <w:rPr>
+          <w14:ligatures w14:val="standard"/>
+        </w:rPr>
+        <w:t>fault prediction algorithms. This paper compares different sets of data learners to examine the performance by evaluating the Area Under the Curve (AUC). The authors used a varied set of statistical (Naïve Bayes, Simple Logistic) and machine learning models (like KNN, Logistic Model Tree, etc.)</w:t>
+      </w:r>
+      <w:r>
+        <w:rPr>
+          <w14:ligatures w14:val="standard"/>
+        </w:rPr>
+        <w:t xml:space="preserve"> to examine the faults in NASA and PROMISE corpus.</w:t>
+      </w:r>
+      <w:r>
+        <w:rPr>
+          <w14:ligatures w14:val="standard"/>
+        </w:rPr>
+        <w:t xml:space="preserve"> A comprehensive list of all the learners examined by the aut</w:t>
       </w:r>
       <w:r>
         <w:rPr>
@@ -1495,6 +2058,314 @@
             <wp:extent cx="2838659" cy="2987436"/>
             <wp:effectExtent l="0" t="0" r="0" b="3810"/>
             <wp:docPr id="7" name="Picture 7"/>
+            <wp:cNvGraphicFramePr>
+              <a:graphicFrameLocks xmlns:a="http://schemas.openxmlformats.org/drawingml/2006/main" noChangeAspect="1"/>
+            </wp:cNvGraphicFramePr>
+            <a:graphic xmlns:a="http://schemas.openxmlformats.org/drawingml/2006/main">
+              <a:graphicData uri="http://schemas.openxmlformats.org/drawingml/2006/picture">
+                <pic:pic xmlns:pic="http://schemas.openxmlformats.org/drawingml/2006/picture">
+                  <pic:nvPicPr>
+                    <pic:cNvPr id="1" name=""/>
+                    <pic:cNvPicPr/>
+                  </pic:nvPicPr>
+                  <pic:blipFill>
+                    <a:blip r:embed="rId13"/>
+                    <a:stretch>
+                      <a:fillRect/>
+                    </a:stretch>
+                  </pic:blipFill>
+                  <pic:spPr>
+                    <a:xfrm>
+                      <a:off x="0" y="0"/>
+                      <a:ext cx="2844724" cy="2993819"/>
+                    </a:xfrm>
+                    <a:prstGeom prst="rect">
+                      <a:avLst/>
+                    </a:prstGeom>
+                  </pic:spPr>
+                </pic:pic>
+              </a:graphicData>
+            </a:graphic>
+          </wp:inline>
+        </w:drawing>
+      </w:r>
+    </w:p>
+    <w:p>
+      <w:pPr>
+        <w:pStyle w:val="Para"/>
+        <w:jc w:val="both"/>
+        <w:rPr>
+          <w14:ligatures w14:val="standard"/>
+        </w:rPr>
+      </w:pPr>
+    </w:p>
+    <w:p>
+      <w:pPr>
+        <w:pStyle w:val="Para"/>
+        <w:jc w:val="both"/>
+        <w:rPr>
+          <w14:ligatures w14:val="standard"/>
+        </w:rPr>
+      </w:pPr>
+      <w:r>
+        <w:rPr>
+          <w14:ligatures w14:val="standard"/>
+        </w:rPr>
+        <w:t>The paper begins by examining an earlier well-known paper published by Lessmann et al [10] where the experiment involved evaluating different learners with NASA corpus. The experiment investigated 22 different classification techniques. Lessmann et al [10] concluded with their experiment that 17 out of the 22 classification techniques demonstrated little to no statistical difference. Even the precursors of Gohtra et al [17] like Sheppard et al [19] showed that the classification technique used for fault prediction algorithms had no effect on the fault prediction problem.</w:t>
+      </w:r>
+    </w:p>
+    <w:p>
+      <w:pPr>
+        <w:pStyle w:val="Para"/>
+        <w:jc w:val="both"/>
+        <w:rPr>
+          <w14:ligatures w14:val="standard"/>
+        </w:rPr>
+      </w:pPr>
+      <w:r>
+        <w:rPr>
+          <w14:ligatures w14:val="standard"/>
+        </w:rPr>
+        <w:t xml:space="preserve">Using the proof provided by Sheppard et al [19], the authors argue that the data sets used by Lessmann et al [10] from NASA corpus contained high bias and noise. And postulate that the results would have been different with filtered data from the NASA corpus. The data used by Lessmann et al [10] uses proprietary data which might have reduced the diversity in the type of data </w:t>
+      </w:r>
+      <w:r>
+        <w:rPr>
+          <w14:ligatures w14:val="standard"/>
+        </w:rPr>
+        <w:t>and there</w:t>
+      </w:r>
+      <w:r>
+        <w:rPr>
+          <w14:ligatures w14:val="standard"/>
+        </w:rPr>
+        <w:t>by preventing the paper to make any generalizations about i</w:t>
+      </w:r>
+      <w:r>
+        <w:rPr>
+          <w14:ligatures w14:val="standard"/>
+        </w:rPr>
+        <w:t>ts results. Open-source project</w:t>
+      </w:r>
+      <w:r>
+        <w:rPr>
+          <w14:ligatures w14:val="standard"/>
+        </w:rPr>
+        <w:t xml:space="preserve"> (especially community owned) paradigms significantly differ from proprietary paradigms. Proprietary models use a closed approach whereas Community based projects embrace higher flexibility. All these factors </w:t>
+      </w:r>
+      <w:r>
+        <w:rPr>
+          <w14:ligatures w14:val="standard"/>
+        </w:rPr>
+        <w:t>should</w:t>
+      </w:r>
+      <w:r>
+        <w:rPr>
+          <w14:ligatures w14:val="standard"/>
+        </w:rPr>
+        <w:t xml:space="preserve"> be taken into account for </w:t>
+      </w:r>
+      <w:r>
+        <w:rPr>
+          <w14:ligatures w14:val="standard"/>
+        </w:rPr>
+        <w:t>fault</w:t>
+      </w:r>
+      <w:r>
+        <w:rPr>
+          <w14:ligatures w14:val="standard"/>
+        </w:rPr>
+        <w:t xml:space="preserve"> prediction. Kaszycki et al [20] account for programmer’s experience in addition to the software metrics to obtain better prediction model. Hence the source of the project data will require diversity to provide tangible generalizations for an experiment.</w:t>
+      </w:r>
+    </w:p>
+    <w:p>
+      <w:pPr>
+        <w:pStyle w:val="Para"/>
+        <w:jc w:val="both"/>
+        <w:rPr>
+          <w14:ligatures w14:val="standard"/>
+        </w:rPr>
+      </w:pPr>
+      <w:r>
+        <w:rPr>
+          <w14:ligatures w14:val="standard"/>
+        </w:rPr>
+        <w:t>The authors revisited Lessmann et al [10] experiment using noisy data to verify if any substantial differences were seen compared to Lessmann et al</w:t>
+      </w:r>
+      <w:r>
+        <w:rPr>
+          <w14:ligatures w14:val="standard"/>
+        </w:rPr>
+        <w:t>’s</w:t>
+      </w:r>
+      <w:r>
+        <w:rPr>
+          <w14:ligatures w14:val="standard"/>
+        </w:rPr>
+        <w:t xml:space="preserve"> [10] results. The experiment resulted in similar findings where almost no difference was observed. The authors used AUC values couple</w:t>
+      </w:r>
+      <w:r>
+        <w:rPr>
+          <w14:ligatures w14:val="standard"/>
+        </w:rPr>
+        <w:t>d</w:t>
+      </w:r>
+      <w:r>
+        <w:rPr>
+          <w14:ligatures w14:val="standard"/>
+        </w:rPr>
+        <w:t xml:space="preserve"> with Double Scott-Knott tests to rank their findings. The results reaffirmed </w:t>
+      </w:r>
+      <w:r>
+        <w:rPr>
+          <w14:ligatures w14:val="standard"/>
+        </w:rPr>
+        <w:t xml:space="preserve">the </w:t>
+      </w:r>
+      <w:r>
+        <w:rPr>
+          <w14:ligatures w14:val="standard"/>
+        </w:rPr>
+        <w:t>conclusions obtained by Lessmann et al [10]. 24 out of the 31 learned were grouped into the same rank, that is</w:t>
+      </w:r>
+      <w:r>
+        <w:rPr>
+          <w14:ligatures w14:val="standard"/>
+        </w:rPr>
+        <w:t>,</w:t>
+      </w:r>
+      <w:r>
+        <w:rPr>
+          <w14:ligatures w14:val="standard"/>
+        </w:rPr>
+        <w:t xml:space="preserve"> there was no significant </w:t>
+      </w:r>
+      <w:r>
+        <w:rPr>
+          <w14:ligatures w14:val="standard"/>
+        </w:rPr>
+        <w:t xml:space="preserve">statistical </w:t>
+      </w:r>
+      <w:r>
+        <w:rPr>
+          <w14:ligatures w14:val="standard"/>
+        </w:rPr>
+        <w:t xml:space="preserve">difference between the 24 learners. The complete set of ranks is shown in Table 2. The bias and the noise present in NASA corpus was larger than anticipated. Wang et al [21] showed </w:t>
+      </w:r>
+      <w:r>
+        <w:rPr>
+          <w14:ligatures w14:val="standard"/>
+        </w:rPr>
+        <w:t xml:space="preserve">that </w:t>
+      </w:r>
+      <w:r>
+        <w:rPr>
+          <w14:ligatures w14:val="standard"/>
+        </w:rPr>
+        <w:t xml:space="preserve">presence of noise significantly </w:t>
+      </w:r>
+      <w:r>
+        <w:rPr>
+          <w14:ligatures w14:val="standard"/>
+        </w:rPr>
+        <w:t>alters</w:t>
+      </w:r>
+      <w:r>
+        <w:rPr>
+          <w14:ligatures w14:val="standard"/>
+        </w:rPr>
+        <w:t xml:space="preserve"> the outcome</w:t>
+      </w:r>
+      <w:r>
+        <w:rPr>
+          <w14:ligatures w14:val="standard"/>
+        </w:rPr>
+        <w:t xml:space="preserve"> of an experiment. In any experiment, noise is highly unavoidable problem. The conclusions and inferences gained from an experiment are heavily influenced by the </w:t>
+      </w:r>
+      <w:r>
+        <w:rPr>
+          <w14:ligatures w14:val="standard"/>
+        </w:rPr>
+        <w:t>level of noise in</w:t>
+      </w:r>
+      <w:r>
+        <w:rPr>
+          <w14:ligatures w14:val="standard"/>
+        </w:rPr>
+        <w:t xml:space="preserve"> the training data and stability of the learner against noise.</w:t>
+      </w:r>
+    </w:p>
+    <w:p>
+      <w:pPr>
+        <w:pStyle w:val="TableCaption"/>
+        <w:rPr>
+          <w:b w:val="0"/>
+          <w14:ligatures w14:val="standard"/>
+        </w:rPr>
+      </w:pPr>
+      <w:r>
+        <w:rPr>
+          <w:rStyle w:val="Label"/>
+          <w:rFonts w:ascii="Linux Libertine" w:hAnsi="Linux Libertine"/>
+          <w:b/>
+          <w14:ligatures w14:val="standard"/>
+        </w:rPr>
+        <w:t>Table 2</w:t>
+      </w:r>
+      <w:r>
+        <w:rPr>
+          <w:rStyle w:val="Label"/>
+          <w:rFonts w:ascii="Linux Libertine" w:hAnsi="Linux Libertine"/>
+          <w:b/>
+          <w14:ligatures w14:val="standard"/>
+        </w:rPr>
+        <w:t>.</w:t>
+      </w:r>
+      <w:r>
+        <w:rPr>
+          <w:b w:val="0"/>
+          <w14:ligatures w14:val="standard"/>
+        </w:rPr>
+        <w:t xml:space="preserve"> </w:t>
+      </w:r>
+      <w:r>
+        <w:rPr>
+          <w:b w:val="0"/>
+          <w14:ligatures w14:val="standard"/>
+        </w:rPr>
+        <w:t xml:space="preserve">Result of Double Scott-Knott test for </w:t>
+      </w:r>
+      <w:r>
+        <w:rPr>
+          <w:b w:val="0"/>
+          <w14:ligatures w14:val="standard"/>
+        </w:rPr>
+        <w:t xml:space="preserve">noisy </w:t>
+      </w:r>
+      <w:r>
+        <w:rPr>
+          <w:b w:val="0"/>
+          <w14:ligatures w14:val="standard"/>
+        </w:rPr>
+        <w:t>NASA corpus</w:t>
+      </w:r>
+    </w:p>
+    <w:p>
+      <w:pPr>
+        <w:pStyle w:val="Para"/>
+        <w:jc w:val="both"/>
+        <w:rPr>
+          <w14:ligatures w14:val="standard"/>
+        </w:rPr>
+      </w:pPr>
+      <w:r>
+        <w:rPr>
+          <w:noProof/>
+        </w:rPr>
+        <w:drawing>
+          <wp:inline distT="0" distB="0" distL="0" distR="0" wp14:anchorId="5917291A" wp14:editId="6890AB2D">
+            <wp:extent cx="3028950" cy="1747520"/>
+            <wp:effectExtent l="0" t="0" r="0" b="5080"/>
+            <wp:docPr id="2" name="Picture 2"/>
             <wp:cNvGraphicFramePr>
               <a:graphicFrameLocks xmlns:a="http://schemas.openxmlformats.org/drawingml/2006/main" noChangeAspect="1"/>
             </wp:cNvGraphicFramePr>
@@ -1514,7 +2385,7 @@
                   <pic:spPr>
                     <a:xfrm>
                       <a:off x="0" y="0"/>
-                      <a:ext cx="2844724" cy="2993819"/>
+                      <a:ext cx="3028950" cy="1747520"/>
                     </a:xfrm>
                     <a:prstGeom prst="rect">
                       <a:avLst/>
@@ -1548,7 +2419,43 @@
         <w:rPr>
           <w14:ligatures w14:val="standard"/>
         </w:rPr>
-        <w:t>The paper begins by examining an earlier well-known paper published by Lessmann et al [10] where the experiment involved evaluating different learners with NASA corpus. The experiment investigated 22 different classification techniques. Lessmann et al [10] concluded with their experiment that 17 out of the 22 classification techniques demonstrated little to no statistical difference. Even the precursors of Gohtra et al [17] like Sheppard et al [19] showed that the classification technique used for fault prediction algorithms had no effect on the fault prediction problem.</w:t>
+        <w:t>The authors further expanded their experiment to use the filtered data as suggested by Sheppard et al [19]. Upon repeating the experiment, four distinct classes (ranks) of classification techniques were obtained. The results reiterate the facts stated previously about</w:t>
+      </w:r>
+      <w:r>
+        <w:rPr>
+          <w14:ligatures w14:val="standard"/>
+        </w:rPr>
+        <w:t xml:space="preserve"> the effects of noise and bias i</w:t>
+      </w:r>
+      <w:r>
+        <w:rPr>
+          <w14:ligatures w14:val="standard"/>
+        </w:rPr>
+        <w:t xml:space="preserve">n the training data. The experiment </w:t>
+      </w:r>
+      <w:r>
+        <w:rPr>
+          <w14:ligatures w14:val="standard"/>
+        </w:rPr>
+        <w:t xml:space="preserve">was </w:t>
+      </w:r>
+      <w:r>
+        <w:rPr>
+          <w14:ligatures w14:val="standard"/>
+        </w:rPr>
+        <w:t xml:space="preserve">replicated </w:t>
+      </w:r>
+      <w:r>
+        <w:rPr>
+          <w14:ligatures w14:val="standard"/>
+        </w:rPr>
+        <w:t xml:space="preserve">again </w:t>
+      </w:r>
+      <w:r>
+        <w:rPr>
+          <w14:ligatures w14:val="standard"/>
+        </w:rPr>
+        <w:t>with PROMISE data sets. The result showed 4 consistent ranks into which the classification techniques can be grouped. Table 3 illustrates the results obtained after applying double Scott-Knott test on the PROMISE data sets.</w:t>
       </w:r>
     </w:p>
     <w:p>
@@ -1563,38 +2470,18 @@
         <w:rPr>
           <w14:ligatures w14:val="standard"/>
         </w:rPr>
-        <w:t xml:space="preserve">Using the proof provided by Sheppard et al [19], the authors argue that the data sets used by Lessmann et al [10] from NASA corpus contained high bias and noise. And postulate that the results would have been different with filtered data from the NASA corpus. The data used by Lessmann et al [10] uses proprietary data which might have reduced the diversity in the type of data there by preventing the paper to make any generalizations about its results. Open-source projects (especially community owned) paradigms significantly differ from proprietary paradigms. Proprietary models use a closed approach whereas Community based projects embrace higher flexibility. All these factors have to be taken into account for bug prediction. Kaszycki et al [20] account for programmer’s </w:t>
-      </w:r>
-      <w:r>
-        <w:rPr>
-          <w14:ligatures w14:val="standard"/>
-        </w:rPr>
-        <w:t>experience in addition to the software metrics to obtain better prediction model. Hence the source of the project data will require diversity to provide tangible generalizations for an experiment.</w:t>
+        <w:t xml:space="preserve"> The results concluded that classification techniques like Logistic Model Trees (LMT), Simple Logistic with ensemble methods like Bagging, Rotation Forest and Random Subspace outperformed all other classification techniques and hence can be considered the state-of-the-art algorithm to be examined for this essay. Logistic Model tree combines Logistic regression with Decision trees. The leaves of the decision tree contain logistic regression functions. </w:t>
       </w:r>
     </w:p>
     <w:p>
       <w:pPr>
-        <w:pStyle w:val="Para"/>
-        <w:jc w:val="both"/>
-        <w:rPr>
-          <w14:ligatures w14:val="standard"/>
-        </w:rPr>
-      </w:pPr>
-      <w:r>
-        <w:rPr>
-          <w14:ligatures w14:val="standard"/>
-        </w:rPr>
-        <w:t>The authors revisited Lessmann et al [10] experiment using noisy data to verify if any substantial differences were seen compared to Lessmann et al [10] results. The experiment resulted in similar findings where almost no difference was observed. The authors used AUC values couple with Double Scott-Knott tests to rank their findings. The results reaffirmed conclusions obtained by Lessmann et al [10]. 24 out of the 31 learned were grouped into the same rank, that is there was no significant difference between the 24 learners. The complete set of ranks is shown in Table 2. The bias and the noise present in NASA corpus was larger than anticipated. Wang et al [21] showed the key presence of noise significantly alter the outcomes of an experiment. In any Data Mining experiment, noise is highly unavoidable problem. It affects the data collection and preparation where errors are prone to occur. The conclusions and inferences gained from an experiment are heavily influenced by the quality of the training data and the stability of the learner against noise.</w:t>
-      </w:r>
-    </w:p>
-    <w:p>
-      <w:pPr>
         <w:pStyle w:val="TableCaption"/>
         <w:rPr>
           <w:b w:val="0"/>
           <w14:ligatures w14:val="standard"/>
         </w:rPr>
       </w:pPr>
+      <w:bookmarkStart w:id="0" w:name="_Hlk496539663"/>
       <w:r>
         <w:rPr>
           <w:rStyle w:val="Label"/>
@@ -1602,7 +2489,7 @@
           <w:b/>
           <w14:ligatures w14:val="standard"/>
         </w:rPr>
-        <w:t>Table 2</w:t>
+        <w:t>Table 3</w:t>
       </w:r>
       <w:r>
         <w:rPr>
@@ -1625,27 +2512,20 @@
           <w:b w:val="0"/>
           <w14:ligatures w14:val="standard"/>
         </w:rPr>
-        <w:t xml:space="preserve">Result of Double Scott-Knott test for </w:t>
-      </w:r>
+        <w:t xml:space="preserve">Results </w:t>
+      </w:r>
+      <w:bookmarkEnd w:id="0"/>
       <w:r>
         <w:rPr>
           <w:b w:val="0"/>
           <w14:ligatures w14:val="standard"/>
         </w:rPr>
-        <w:t xml:space="preserve">noisy </w:t>
-      </w:r>
-      <w:r>
-        <w:rPr>
-          <w:b w:val="0"/>
-          <w14:ligatures w14:val="standard"/>
-        </w:rPr>
-        <w:t>NASA corpus</w:t>
+        <w:t>of Double Scott-Knott test for PROMISE corpus</w:t>
       </w:r>
     </w:p>
     <w:p>
       <w:pPr>
         <w:pStyle w:val="Para"/>
-        <w:jc w:val="both"/>
         <w:rPr>
           <w14:ligatures w14:val="standard"/>
         </w:rPr>
@@ -1654,11 +2534,12 @@
         <w:rPr>
           <w:noProof/>
         </w:rPr>
+        <w:lastRenderedPageBreak/>
         <w:drawing>
-          <wp:inline distT="0" distB="0" distL="0" distR="0" wp14:anchorId="5917291A" wp14:editId="6890AB2D">
-            <wp:extent cx="3028950" cy="1747520"/>
-            <wp:effectExtent l="0" t="0" r="0" b="5080"/>
-            <wp:docPr id="2" name="Picture 2"/>
+          <wp:inline distT="0" distB="0" distL="0" distR="0" wp14:anchorId="1741B81A" wp14:editId="4F407D82">
+            <wp:extent cx="3028950" cy="1662430"/>
+            <wp:effectExtent l="0" t="0" r="0" b="0"/>
+            <wp:docPr id="3" name="Picture 3"/>
             <wp:cNvGraphicFramePr>
               <a:graphicFrameLocks xmlns:a="http://schemas.openxmlformats.org/drawingml/2006/main" noChangeAspect="1"/>
             </wp:cNvGraphicFramePr>
@@ -1678,7 +2559,7 @@
                   <pic:spPr>
                     <a:xfrm>
                       <a:off x="0" y="0"/>
-                      <a:ext cx="3028950" cy="1747520"/>
+                      <a:ext cx="3028950" cy="1662430"/>
                     </a:xfrm>
                     <a:prstGeom prst="rect">
                       <a:avLst/>
@@ -1712,7 +2593,49 @@
         <w:rPr>
           <w14:ligatures w14:val="standard"/>
         </w:rPr>
-        <w:t>The authors further expanded their experiment to use the filtered data as suggested by Sheppard et al [19]. Upon repeating the experiment, four distinct classes (ranks) of classification techniques were obtained. The results reiterate the facts stated previously about the effects of noise and bias on the training data. The experiment replicated with PROMISE data sets. The result showed 4 consistent ranks into which the classification techniques can be grouped into. Table 3 illustrates the results obtained after applying double Scott-Knott test on the PROMISE data sets.</w:t>
+        <w:t xml:space="preserve">The authors used 10 iterations of 10-fold validation to obtain their results. The models were trained differently for clustering techniques where methods like K-Means cluster </w:t>
+      </w:r>
+      <w:r>
+        <w:rPr>
+          <w14:ligatures w14:val="standard"/>
+        </w:rPr>
+        <w:t xml:space="preserve">the </w:t>
+      </w:r>
+      <w:r>
+        <w:rPr>
+          <w14:ligatures w14:val="standard"/>
+        </w:rPr>
+        <w:t xml:space="preserve">training data and </w:t>
+      </w:r>
+      <w:r>
+        <w:rPr>
+          <w14:ligatures w14:val="standard"/>
+        </w:rPr>
+        <w:t xml:space="preserve">then </w:t>
+      </w:r>
+      <w:r>
+        <w:rPr>
+          <w14:ligatures w14:val="standard"/>
+        </w:rPr>
+        <w:t>Naïve Bayes is used to train model</w:t>
+      </w:r>
+      <w:r>
+        <w:rPr>
+          <w14:ligatures w14:val="standard"/>
+        </w:rPr>
+        <w:t>s</w:t>
+      </w:r>
+      <w:r>
+        <w:rPr>
+          <w14:ligatures w14:val="standard"/>
+        </w:rPr>
+        <w:t xml:space="preserve"> on individual clusters. Test data points are first classified as one of the clusters then the Naïve Bayes algorithm returns if the test data is bug prone or bug free. This approach can be surmised as context-aware as the individual clusters’ local environment is considered before cla</w:t>
+      </w:r>
+      <w:r>
+        <w:rPr>
+          <w14:ligatures w14:val="standard"/>
+        </w:rPr>
+        <w:t>ssifying the test data as fault prone.</w:t>
       </w:r>
     </w:p>
     <w:p>
@@ -1727,62 +2650,139 @@
         <w:rPr>
           <w14:ligatures w14:val="standard"/>
         </w:rPr>
-        <w:t xml:space="preserve"> The results concluded that classification techniques like Logistic Model Trees (LMT), Simple Logistic with ensemble methods like Bagging, Rotation Forest and Random Subspace outperformed all other classification techniques and hence can be considered the state-of-the-art algorithm to be examined for this essay. Logistic Model tree combines Logistic regression with Decision trees. The leaves of the decision tree contain logistic regression functions. </w:t>
+        <w:t>The paper uses AUC as evaluation parameter for ranking the learners. Use of AUC can be highly contextual. In case of mission critical applications, where det</w:t>
+      </w:r>
+      <w:r>
+        <w:rPr>
+          <w14:ligatures w14:val="standard"/>
+        </w:rPr>
+        <w:t>ecting Recall is more prominent,</w:t>
+      </w:r>
+      <w:r>
+        <w:rPr>
+          <w14:ligatures w14:val="standard"/>
+        </w:rPr>
+        <w:t xml:space="preserve"> cost of false alarm rate can be ignored. Hence the authors should consider the context of the application under test to provide ranking based on other reliable parameter</w:t>
+      </w:r>
+      <w:r>
+        <w:rPr>
+          <w14:ligatures w14:val="standard"/>
+        </w:rPr>
+        <w:t>s</w:t>
+      </w:r>
+      <w:r>
+        <w:rPr>
+          <w14:ligatures w14:val="standard"/>
+        </w:rPr>
+        <w:t>.</w:t>
       </w:r>
     </w:p>
     <w:p>
       <w:pPr>
-        <w:pStyle w:val="TableCaption"/>
-        <w:rPr>
-          <w:b w:val="0"/>
-          <w14:ligatures w14:val="standard"/>
-        </w:rPr>
-      </w:pPr>
-      <w:bookmarkStart w:id="1" w:name="_Hlk496539663"/>
-      <w:r>
-        <w:rPr>
-          <w:rStyle w:val="Label"/>
-          <w:rFonts w:ascii="Linux Libertine" w:hAnsi="Linux Libertine"/>
-          <w:b/>
-          <w14:ligatures w14:val="standard"/>
-        </w:rPr>
-        <w:t>Table 3</w:t>
-      </w:r>
-      <w:r>
-        <w:rPr>
-          <w:rStyle w:val="Label"/>
-          <w:rFonts w:ascii="Linux Libertine" w:hAnsi="Linux Libertine"/>
-          <w:b/>
+        <w:pStyle w:val="Para"/>
+        <w:jc w:val="both"/>
+        <w:rPr>
+          <w14:ligatures w14:val="standard"/>
+        </w:rPr>
+      </w:pPr>
+      <w:r>
+        <w:rPr>
+          <w14:ligatures w14:val="standard"/>
+        </w:rPr>
+        <w:t>Ranking of Classification Techniques is performed by application of Double</w:t>
+      </w:r>
+      <w:r>
+        <w:rPr>
+          <w14:ligatures w14:val="standard"/>
+        </w:rPr>
+        <w:t xml:space="preserve"> Scott-Knott test where for a given data set Scott-Knott test is applied to obtain the groups/ranks of the algorithms based on their statistical differences. Then the best algorithms are chosen for each data set and Scott-Knott test is applied again. The methodology is illustrated in Fig 1. </w:t>
+      </w:r>
+      <w:r>
+        <w:rPr>
+          <w14:ligatures w14:val="standard"/>
+        </w:rPr>
+        <w:t>Results obtained for the first level of Scott-Knott test is highly dependent on the data set chosen. The noise and bias in the training data can cause significant differences in the end results.</w:t>
+      </w:r>
+      <w:r>
+        <w:rPr>
+          <w14:ligatures w14:val="standard"/>
+        </w:rPr>
+        <w:t xml:space="preserve"> As concluded by the experiments of Ghotra et al [17], the results published by Lessmann et al [</w:t>
+      </w:r>
+      <w:r>
+        <w:rPr>
+          <w14:ligatures w14:val="standard"/>
+        </w:rPr>
+        <w:t xml:space="preserve">10] was incapable of finding significant statistical differences </w:t>
+      </w:r>
+      <w:r>
+        <w:rPr>
+          <w14:ligatures w14:val="standard"/>
+        </w:rPr>
+        <w:t xml:space="preserve">between classification techniques </w:t>
+      </w:r>
+      <w:r>
+        <w:rPr>
+          <w14:ligatures w14:val="standard"/>
+        </w:rPr>
+        <w:t xml:space="preserve">due to noise and bias in the </w:t>
+      </w:r>
+      <w:r>
+        <w:rPr>
+          <w14:ligatures w14:val="standard"/>
+        </w:rPr>
+        <w:t xml:space="preserve">training </w:t>
+      </w:r>
+      <w:r>
+        <w:rPr>
+          <w14:ligatures w14:val="standard"/>
+        </w:rPr>
+        <w:t>data.</w:t>
+      </w:r>
+      <w:r>
+        <w:rPr>
+          <w14:ligatures w14:val="standard"/>
+        </w:rPr>
+        <w:t xml:space="preserve"> </w:t>
+      </w:r>
+      <w:r>
+        <w:rPr>
+          <w14:ligatures w14:val="standard"/>
+        </w:rPr>
+        <w:t>Hence the ranks generated by first level Scott-Knott test is highly susceptible to</w:t>
+      </w:r>
+      <w:r>
+        <w:rPr>
+          <w14:ligatures w14:val="standard"/>
+        </w:rPr>
+        <w:t xml:space="preserve"> errors</w:t>
+      </w:r>
+      <w:r>
+        <w:rPr>
           <w14:ligatures w14:val="standard"/>
         </w:rPr>
         <w:t>.</w:t>
       </w:r>
       <w:r>
         <w:rPr>
-          <w:b w:val="0"/>
-          <w14:ligatures w14:val="standard"/>
-        </w:rPr>
-        <w:t xml:space="preserve"> </w:t>
-      </w:r>
-      <w:r>
-        <w:rPr>
-          <w:b w:val="0"/>
-          <w14:ligatures w14:val="standard"/>
-        </w:rPr>
-        <w:t xml:space="preserve">Results </w:t>
-      </w:r>
-      <w:bookmarkEnd w:id="1"/>
-      <w:r>
-        <w:rPr>
-          <w:b w:val="0"/>
-          <w14:ligatures w14:val="standard"/>
-        </w:rPr>
-        <w:t>of Double Scott-Knott test for PROMISE corpus</w:t>
+          <w14:ligatures w14:val="standard"/>
+        </w:rPr>
+        <w:t xml:space="preserve"> Executing second round of Scott-Knott test will further propagate these errors and result in wrong conclusions.</w:t>
       </w:r>
     </w:p>
     <w:p>
       <w:pPr>
         <w:pStyle w:val="Para"/>
+        <w:jc w:val="both"/>
+        <w:rPr>
+          <w14:ligatures w14:val="standard"/>
+        </w:rPr>
+      </w:pPr>
+    </w:p>
+    <w:p>
+      <w:pPr>
+        <w:pStyle w:val="Para"/>
+        <w:jc w:val="both"/>
         <w:rPr>
           <w14:ligatures w14:val="standard"/>
         </w:rPr>
@@ -1791,12 +2791,11 @@
         <w:rPr>
           <w:noProof/>
         </w:rPr>
-        <w:lastRenderedPageBreak/>
         <w:drawing>
-          <wp:inline distT="0" distB="0" distL="0" distR="0" wp14:anchorId="1741B81A" wp14:editId="4F407D82">
-            <wp:extent cx="3028950" cy="1662430"/>
+          <wp:inline distT="0" distB="0" distL="0" distR="0" wp14:anchorId="29C6DD7E" wp14:editId="206D2C74">
+            <wp:extent cx="3048000" cy="1683385"/>
             <wp:effectExtent l="0" t="0" r="0" b="0"/>
-            <wp:docPr id="3" name="Picture 3"/>
+            <wp:docPr id="1" name="Picture 1"/>
             <wp:cNvGraphicFramePr>
               <a:graphicFrameLocks xmlns:a="http://schemas.openxmlformats.org/drawingml/2006/main" noChangeAspect="1"/>
             </wp:cNvGraphicFramePr>
@@ -1816,208 +2815,6 @@
                   <pic:spPr>
                     <a:xfrm>
                       <a:off x="0" y="0"/>
-                      <a:ext cx="3028950" cy="1662430"/>
-                    </a:xfrm>
-                    <a:prstGeom prst="rect">
-                      <a:avLst/>
-                    </a:prstGeom>
-                  </pic:spPr>
-                </pic:pic>
-              </a:graphicData>
-            </a:graphic>
-          </wp:inline>
-        </w:drawing>
-      </w:r>
-    </w:p>
-    <w:p>
-      <w:pPr>
-        <w:pStyle w:val="Para"/>
-        <w:jc w:val="both"/>
-        <w:rPr>
-          <w14:ligatures w14:val="standard"/>
-        </w:rPr>
-      </w:pPr>
-    </w:p>
-    <w:p>
-      <w:pPr>
-        <w:pStyle w:val="Para"/>
-        <w:jc w:val="both"/>
-        <w:rPr>
-          <w14:ligatures w14:val="standard"/>
-        </w:rPr>
-      </w:pPr>
-      <w:r>
-        <w:rPr>
-          <w14:ligatures w14:val="standard"/>
-        </w:rPr>
-        <w:t>The authors used 10 iterations of 10-fold validation to obtain their results. The models were trained differently for clustering techniques where methods like K-Means cluster training data and Naïve Bayes is used to train model on individual clusters. Test data points are first classified as one of the clusters then the Naïve Bayes algorithm returns if the test data is bug prone or bug free. This approach can be surmised as context-aware as the individual clusters’ local environment is considered before classifying the test data.</w:t>
-      </w:r>
-    </w:p>
-    <w:p>
-      <w:pPr>
-        <w:pStyle w:val="Para"/>
-        <w:jc w:val="both"/>
-        <w:rPr>
-          <w14:ligatures w14:val="standard"/>
-        </w:rPr>
-      </w:pPr>
-      <w:r>
-        <w:rPr>
-          <w14:ligatures w14:val="standard"/>
-        </w:rPr>
-        <w:t>The paper uses AUC as evaluation parameter for ranking the learners. Use of AUC can be highly contextual. In case of mission critical applications, where detecting Recall is more prominent then cost of false alarm rate can be ignored. Hence the authors should consider the context of the application under test to provide ranking based on other reliable parameter</w:t>
-      </w:r>
-      <w:r>
-        <w:rPr>
-          <w14:ligatures w14:val="standard"/>
-        </w:rPr>
-        <w:t>s</w:t>
-      </w:r>
-      <w:r>
-        <w:rPr>
-          <w14:ligatures w14:val="standard"/>
-        </w:rPr>
-        <w:t>.</w:t>
-      </w:r>
-    </w:p>
-    <w:p>
-      <w:pPr>
-        <w:pStyle w:val="Para"/>
-        <w:jc w:val="both"/>
-        <w:rPr>
-          <w14:ligatures w14:val="standard"/>
-        </w:rPr>
-      </w:pPr>
-      <w:r>
-        <w:rPr>
-          <w14:ligatures w14:val="standard"/>
-        </w:rPr>
-        <w:t>Ranking of Classification Techniques is performed by application of Double</w:t>
-      </w:r>
-      <w:r>
-        <w:rPr>
-          <w14:ligatures w14:val="standard"/>
-        </w:rPr>
-        <w:t xml:space="preserve"> Scott-Knott test where for a given data set Scott-Knott test is applied to obtain the groups/ranks of the algorithms based on their statistical differences. Then the best algorithms are chosen for each data set and Scott-Knott test is applied again. The methodology is illustrated in Fig 1. </w:t>
-      </w:r>
-      <w:r>
-        <w:rPr>
-          <w14:ligatures w14:val="standard"/>
-        </w:rPr>
-        <w:t>Results obtained for the first level of Scott-Knott test is highly dependent on the data set chosen. The noise and bias in the training data can cause significant differences in the end results.</w:t>
-      </w:r>
-      <w:r>
-        <w:rPr>
-          <w14:ligatures w14:val="standard"/>
-        </w:rPr>
-        <w:t xml:space="preserve"> As concluded by the experiments of Ghotra et al [17], the results published by Lessmann et al [</w:t>
-      </w:r>
-      <w:r>
-        <w:rPr>
-          <w14:ligatures w14:val="standard"/>
-        </w:rPr>
-        <w:t xml:space="preserve">10] was incapable of finding significant statistical differences </w:t>
-      </w:r>
-      <w:r>
-        <w:rPr>
-          <w14:ligatures w14:val="standard"/>
-        </w:rPr>
-        <w:t xml:space="preserve">between classification techniques </w:t>
-      </w:r>
-      <w:r>
-        <w:rPr>
-          <w14:ligatures w14:val="standard"/>
-        </w:rPr>
-        <w:t xml:space="preserve">due to noise and bias in the </w:t>
-      </w:r>
-      <w:r>
-        <w:rPr>
-          <w14:ligatures w14:val="standard"/>
-        </w:rPr>
-        <w:t xml:space="preserve">training </w:t>
-      </w:r>
-      <w:r>
-        <w:rPr>
-          <w14:ligatures w14:val="standard"/>
-        </w:rPr>
-        <w:t>data.</w:t>
-      </w:r>
-      <w:r>
-        <w:rPr>
-          <w14:ligatures w14:val="standard"/>
-        </w:rPr>
-        <w:t xml:space="preserve"> </w:t>
-      </w:r>
-      <w:r>
-        <w:rPr>
-          <w14:ligatures w14:val="standard"/>
-        </w:rPr>
-        <w:t>Hence the ranks generated by first level Scott-Knott test is highly susceptible to</w:t>
-      </w:r>
-      <w:r>
-        <w:rPr>
-          <w14:ligatures w14:val="standard"/>
-        </w:rPr>
-        <w:t xml:space="preserve"> errors</w:t>
-      </w:r>
-      <w:r>
-        <w:rPr>
-          <w14:ligatures w14:val="standard"/>
-        </w:rPr>
-        <w:t>.</w:t>
-      </w:r>
-      <w:r>
-        <w:rPr>
-          <w14:ligatures w14:val="standard"/>
-        </w:rPr>
-        <w:t xml:space="preserve"> Executing second round of Scott-Knott test will further propagate these errors and result in wrong conclusions.</w:t>
-      </w:r>
-    </w:p>
-    <w:p>
-      <w:pPr>
-        <w:pStyle w:val="Para"/>
-        <w:jc w:val="both"/>
-        <w:rPr>
-          <w14:ligatures w14:val="standard"/>
-        </w:rPr>
-      </w:pPr>
-    </w:p>
-    <w:p>
-      <w:pPr>
-        <w:pStyle w:val="Para"/>
-        <w:jc w:val="both"/>
-        <w:rPr>
-          <w14:ligatures w14:val="standard"/>
-        </w:rPr>
-      </w:pPr>
-      <w:r>
-        <w:rPr>
-          <w:noProof/>
-        </w:rPr>
-        <w:drawing>
-          <wp:inline distT="0" distB="0" distL="0" distR="0" wp14:anchorId="29C6DD7E" wp14:editId="206D2C74">
-            <wp:extent cx="3048000" cy="1683385"/>
-            <wp:effectExtent l="0" t="0" r="0" b="0"/>
-            <wp:docPr id="1" name="Picture 1"/>
-            <wp:cNvGraphicFramePr>
-              <a:graphicFrameLocks xmlns:a="http://schemas.openxmlformats.org/drawingml/2006/main" noChangeAspect="1"/>
-            </wp:cNvGraphicFramePr>
-            <a:graphic xmlns:a="http://schemas.openxmlformats.org/drawingml/2006/main">
-              <a:graphicData uri="http://schemas.openxmlformats.org/drawingml/2006/picture">
-                <pic:pic xmlns:pic="http://schemas.openxmlformats.org/drawingml/2006/picture">
-                  <pic:nvPicPr>
-                    <pic:cNvPr id="1" name=""/>
-                    <pic:cNvPicPr/>
-                  </pic:nvPicPr>
-                  <pic:blipFill>
-                    <a:blip r:embed="rId17"/>
-                    <a:stretch>
-                      <a:fillRect/>
-                    </a:stretch>
-                  </pic:blipFill>
-                  <pic:spPr>
-                    <a:xfrm>
-                      <a:off x="0" y="0"/>
                       <a:ext cx="3048000" cy="1683385"/>
                     </a:xfrm>
                     <a:prstGeom prst="rect">
@@ -2098,7 +2895,19 @@
         <w:rPr>
           <w14:ligatures w14:val="standard"/>
         </w:rPr>
-        <w:t xml:space="preserve">Nearest Neighbors and K-Means. They conclude that there is no significant difference in performance for both the algorithms when tested with values of </w:t>
+        <w:t>Nearest Neighbors and K-Me</w:t>
+      </w:r>
+      <w:r>
+        <w:rPr>
+          <w14:ligatures w14:val="standard"/>
+        </w:rPr>
+        <w:t>ans. They conclude that there was</w:t>
+      </w:r>
+      <w:r>
+        <w:rPr>
+          <w14:ligatures w14:val="standard"/>
+        </w:rPr>
+        <w:t xml:space="preserve"> no significant difference in performance for both the algorithms when tested with values of </w:t>
       </w:r>
       <m:oMath>
         <m:r>
@@ -2128,7 +2937,31 @@
         <w:rPr>
           <w14:ligatures w14:val="standard"/>
         </w:rPr>
-        <w:t xml:space="preserve"> for KNN. The authors have tested a very limited parameter space and have failed to account tuning for other classification techniques. As explored in further section, control parameters of learners in ensemble methods may be susceptible to coupling and hence should be taken in to account. Learners like Random Forests can highly benefit from parameter tuning and might improve the results compared to Logistic Model Tree and Simple Logistic. Hence the LMT and Simple Logistic failed to use Self Tuning in their approach.</w:t>
+        <w:t xml:space="preserve"> for KNN. The authors have tested a very limited parameter space and have failed to account tuning for other classification techniques. As explored in further section</w:t>
+      </w:r>
+      <w:r>
+        <w:rPr>
+          <w14:ligatures w14:val="standard"/>
+        </w:rPr>
+        <w:t>s of this essay</w:t>
+      </w:r>
+      <w:r>
+        <w:rPr>
+          <w14:ligatures w14:val="standard"/>
+        </w:rPr>
+        <w:t>, control parameters of learners in ensemble methods may be susceptible to coupling and hence should b</w:t>
+      </w:r>
+      <w:r>
+        <w:rPr>
+          <w14:ligatures w14:val="standard"/>
+        </w:rPr>
+        <w:t>e taken in</w:t>
+      </w:r>
+      <w:r>
+        <w:rPr>
+          <w14:ligatures w14:val="standard"/>
+        </w:rPr>
+        <w:t>to account. Learners like Random Forests can highly benefit from parameter tuning and might improve the results compared to Logistic Model Tree and Simple Logistic. Hence the LMT and Simple Logistic failed to use Self Tuning in their approach.</w:t>
       </w:r>
     </w:p>
     <w:p>
@@ -2187,6 +3020,36 @@
         </w:rPr>
         <w:t>Other optimizations to the algorithm include Alternative Differential Evolution (ADE) (Ali et al [23]) where the mutation rule is modified based on the weighted difference between the best and worst candidates in a particular generation.</w:t>
       </w:r>
+      <w:r>
+        <w:rPr>
+          <w14:ligatures w14:val="standard"/>
+        </w:rPr>
+        <w:t xml:space="preserve"> Hence DE and its variants can be applied to the </w:t>
+      </w:r>
+      <w:r>
+        <w:rPr>
+          <w14:ligatures w14:val="standard"/>
+        </w:rPr>
+        <w:t>algorithm</w:t>
+      </w:r>
+      <w:r>
+        <w:rPr>
+          <w14:ligatures w14:val="standard"/>
+        </w:rPr>
+        <w:t xml:space="preserve"> along with SMOTE </w:t>
+      </w:r>
+      <w:r>
+        <w:rPr>
+          <w14:ligatures w14:val="standard"/>
+        </w:rPr>
+        <w:t xml:space="preserve">for training data </w:t>
+      </w:r>
+      <w:r>
+        <w:rPr>
+          <w14:ligatures w14:val="standard"/>
+        </w:rPr>
+        <w:t>(for unbalanced data sets) to improve the overall predictive power of the algorithm.</w:t>
+      </w:r>
     </w:p>
     <w:p>
       <w:pPr>
@@ -2227,7 +3090,31 @@
         <w:rPr>
           <w14:ligatures w14:val="standard"/>
         </w:rPr>
-        <w:t xml:space="preserve">The project is aimed at creating fault prediction models with highly tuned parameters. The work of Menzies et al [4] will be extended to support more data learning algorithms which can greatly benefit from tuning. Tuning algorithms like Grid search and Differential Evolution will be applied to the models to find the right set of control parameters to create efficient algorithms. Additionally, the impact of ensemble methods like Boosting and Bagging will be tested on a data model with well-tuned parameters. Because Menzies et al [4] argued that off- shelf tuned models do not perform very well, this project aims to test, compare and contrast 4 different scenarios where the models are tuned separately based on the context of the test. </w:t>
+        <w:t xml:space="preserve">The project is aimed at creating fault prediction models with highly tuned parameters. The work of Menzies et al [4] will be extended to support more data learning algorithms which can greatly benefit from tuning. Tuning algorithms like Grid search and Differential Evolution will be applied to the models to find the right set of control parameters to create efficient algorithms. Additionally, the impact of ensemble methods like Boosting and Bagging will be tested on a data model with well-tuned parameters. </w:t>
+      </w:r>
+      <w:r>
+        <w:rPr>
+          <w14:ligatures w14:val="standard"/>
+        </w:rPr>
+        <w:t xml:space="preserve">Based on </w:t>
+      </w:r>
+      <w:r>
+        <w:rPr>
+          <w14:ligatures w14:val="standard"/>
+        </w:rPr>
+        <w:t xml:space="preserve">Menzies et al [4] </w:t>
+      </w:r>
+      <w:r>
+        <w:rPr>
+          <w14:ligatures w14:val="standard"/>
+        </w:rPr>
+        <w:t>argument</w:t>
+      </w:r>
+      <w:r>
+        <w:rPr>
+          <w14:ligatures w14:val="standard"/>
+        </w:rPr>
+        <w:t xml:space="preserve"> that off- shelf tuned models do not perform very well, this project aims to test, compare and contrast 4 different scenarios where the models are tuned separately based on the context of the test. </w:t>
       </w:r>
     </w:p>
     <w:p>
@@ -2248,7 +3135,19 @@
         <w:rPr>
           <w14:ligatures w14:val="standard"/>
         </w:rPr>
-        <w:t xml:space="preserve">s imbalanced training data. Table 4 shows the list of </w:t>
+        <w:t xml:space="preserve">s </w:t>
+      </w:r>
+      <w:r>
+        <w:rPr>
+          <w14:ligatures w14:val="standard"/>
+        </w:rPr>
+        <w:t xml:space="preserve">with </w:t>
+      </w:r>
+      <w:r>
+        <w:rPr>
+          <w14:ligatures w14:val="standard"/>
+        </w:rPr>
+        <w:t xml:space="preserve">imbalanced training data. Table 4 shows the list of </w:t>
       </w:r>
       <w:r>
         <w:rPr>
@@ -2272,7 +3171,7 @@
         <w:rPr>
           <w14:ligatures w14:val="standard"/>
         </w:rPr>
-        <w:t>e considered for model training. Table 5 lists the list of Learners which will be used for evaluation.</w:t>
+        <w:t>e considered for model training. Table 5 lists the Learners which will be used for evaluation.</w:t>
       </w:r>
       <w:r>
         <w:rPr>
@@ -2366,6 +3265,7 @@
                 <w:b w:val="0"/>
                 <w14:ligatures w14:val="standard"/>
               </w:rPr>
+              <w:lastRenderedPageBreak/>
               <w:t>Datasets (D</w:t>
             </w:r>
             <w:r>
@@ -2464,7 +3364,6 @@
                 <w:rFonts w:cs="Linux Libertine"/>
                 <w14:ligatures w14:val="standard"/>
               </w:rPr>
-              <w:lastRenderedPageBreak/>
               <w:t>Ivy</w:t>
             </w:r>
           </w:p>
@@ -4106,7 +5005,31 @@
         <w:rPr>
           <w:rFonts w:eastAsiaTheme="minorEastAsia"/>
         </w:rPr>
-        <w:t>, the ensemble method can contain multiple learners each with their own individual set of control parameters. Now the problem is modified to find the optimal performance using control parameters of all the learners part of ensemble (</w:t>
+        <w:t xml:space="preserve">, the ensemble method can contain multiple learners each with their own individual set of control parameters. Now the problem is modified to find the optimal performance using control parameters of all the learners </w:t>
+      </w:r>
+      <w:r>
+        <w:rPr>
+          <w:rFonts w:eastAsiaTheme="minorEastAsia"/>
+        </w:rPr>
+        <w:t xml:space="preserve">that are </w:t>
+      </w:r>
+      <w:r>
+        <w:rPr>
+          <w:rFonts w:eastAsiaTheme="minorEastAsia"/>
+        </w:rPr>
+        <w:t xml:space="preserve">part of </w:t>
+      </w:r>
+      <w:r>
+        <w:rPr>
+          <w:rFonts w:eastAsiaTheme="minorEastAsia"/>
+        </w:rPr>
+        <w:t xml:space="preserve">the </w:t>
+      </w:r>
+      <w:r>
+        <w:rPr>
+          <w:rFonts w:eastAsiaTheme="minorEastAsia"/>
+        </w:rPr>
+        <w:t>ensemble (</w:t>
       </w:r>
       <w:r>
         <w:rPr>
@@ -4119,7 +5042,19 @@
         <w:rPr>
           <w:rFonts w:eastAsiaTheme="minorEastAsia"/>
         </w:rPr>
-        <w:t xml:space="preserve">. This is a computationally intensive optimization problem because multiple models should be executed for every iteration of control parameters value set. Alternatively, the problem can be simplified by first obtaining the tuned parameters for the models from </w:t>
+        <w:t>. This is a computationally intensive optimization problem because multiple models should be executed for every itera</w:t>
+      </w:r>
+      <w:r>
+        <w:rPr>
+          <w:rFonts w:eastAsiaTheme="minorEastAsia"/>
+        </w:rPr>
+        <w:t>tion of control parameters values</w:t>
+      </w:r>
+      <w:r>
+        <w:rPr>
+          <w:rFonts w:eastAsiaTheme="minorEastAsia"/>
+        </w:rPr>
+        <w:t xml:space="preserve">. Alternatively, the problem can be simplified by first obtaining the tuned parameters for the models from </w:t>
       </w:r>
       <w:r>
         <w:rPr>
@@ -4132,7 +5067,43 @@
         <w:rPr>
           <w:rFonts w:eastAsiaTheme="minorEastAsia"/>
         </w:rPr>
-        <w:t xml:space="preserve"> and then using the tuned off-shelf model to perform further tests (</w:t>
+        <w:t xml:space="preserve"> and then using the</w:t>
+      </w:r>
+      <w:r>
+        <w:rPr>
+          <w:rFonts w:eastAsiaTheme="minorEastAsia"/>
+        </w:rPr>
+        <w:t>se</w:t>
+      </w:r>
+      <w:r>
+        <w:rPr>
+          <w:rFonts w:eastAsiaTheme="minorEastAsia"/>
+        </w:rPr>
+        <w:t xml:space="preserve"> off-shelf </w:t>
+      </w:r>
+      <w:r>
+        <w:rPr>
+          <w:rFonts w:eastAsiaTheme="minorEastAsia"/>
+        </w:rPr>
+        <w:t xml:space="preserve">tuned </w:t>
+      </w:r>
+      <w:r>
+        <w:rPr>
+          <w:rFonts w:eastAsiaTheme="minorEastAsia"/>
+        </w:rPr>
+        <w:t>model</w:t>
+      </w:r>
+      <w:r>
+        <w:rPr>
+          <w:rFonts w:eastAsiaTheme="minorEastAsia"/>
+        </w:rPr>
+        <w:t>s</w:t>
+      </w:r>
+      <w:r>
+        <w:rPr>
+          <w:rFonts w:eastAsiaTheme="minorEastAsia"/>
+        </w:rPr>
+        <w:t xml:space="preserve"> to perform further tests (</w:t>
       </w:r>
       <w:r>
         <w:rPr>
@@ -4387,7 +5358,15 @@
         <w:ind w:firstLine="270"/>
       </w:pPr>
       <w:r>
-        <w:t>These research question will be evaluated in the project to obtain tangible conclusions for the same. To obtain the time complexity of the tuning algorithms, the time taken for tuning will be reported as a function of model and data set size.</w:t>
+        <w:t xml:space="preserve">These research question will be evaluated in the project to obtain tangible conclusions. </w:t>
+      </w:r>
+      <w:r>
+        <w:t>For analyzing</w:t>
+      </w:r>
+      <w:bookmarkStart w:id="1" w:name="_GoBack"/>
+      <w:bookmarkEnd w:id="1"/>
+      <w:r>
+        <w:t xml:space="preserve"> the time complexity of the tuning algorithms, the time taken for tuning will be reported as a function of model and data set size.</w:t>
       </w:r>
     </w:p>
     <w:p>
@@ -4579,6 +5558,7 @@
                 <w:rFonts w:cs="Times New Roman"/>
                 <w14:ligatures w14:val="standard"/>
               </w:rPr>
+              <w:lastRenderedPageBreak/>
               <w:t>[3]</w:t>
             </w:r>
           </w:p>
@@ -4841,7 +5821,6 @@
                 <w:rFonts w:cs="Times New Roman"/>
                 <w14:ligatures w14:val="standard"/>
               </w:rPr>
-              <w:lastRenderedPageBreak/>
               <w:t>[6]</w:t>
             </w:r>
           </w:p>
@@ -6310,7 +7289,7 @@
         <w:rFonts w:ascii="Linux Biolinum" w:hAnsi="Linux Biolinum" w:cs="Linux Biolinum"/>
         <w:noProof/>
       </w:rPr>
-      <w:t>7</w:t>
+      <w:t>5</w:t>
     </w:r>
     <w:r>
       <w:rPr>
@@ -11919,10 +12898,10 @@
     <w:name w:val="Title_document"/>
     <w:autoRedefine/>
     <w:qFormat/>
-    <w:rsid w:val="00F54B1C"/>
+    <w:rsid w:val="000A10A1"/>
     <w:pPr>
       <w:spacing w:after="100"/>
-      <w:ind w:left="1400"/>
+      <w:ind w:left="1260" w:right="990"/>
       <w:jc w:val="center"/>
     </w:pPr>
     <w:rPr>
@@ -16141,7 +17120,7 @@
 </file>
 
 <file path=customXml/itemProps2.xml><?xml version="1.0" encoding="utf-8"?>
-<ds:datastoreItem xmlns:ds="http://schemas.openxmlformats.org/officeDocument/2006/customXml" ds:itemID="{0DE471A6-566A-4196-B5A0-4A2354B2E087}">
+<ds:datastoreItem xmlns:ds="http://schemas.openxmlformats.org/officeDocument/2006/customXml" ds:itemID="{EB5CF748-C63C-4EF1-98B0-C726D645F5D0}">
   <ds:schemaRefs>
     <ds:schemaRef ds:uri="http://schemas.openxmlformats.org/officeDocument/2006/bibliography"/>
   </ds:schemaRefs>

</xml_diff>

<commit_message>
Added content for mini batch kmeans
</commit_message>
<xml_diff>
--- a/Essay/Essay.docx
+++ b/Essay/Essay.docx
@@ -410,125 +410,90 @@
     </w:p>
     <w:p>
       <w:pPr>
-        <w:pStyle w:val="RefFormatHead"/>
-        <w:rPr>
-          <w:lang w:eastAsia="it-IT"/>
-          <w14:ligatures w14:val="standard"/>
-        </w:rPr>
-      </w:pPr>
-      <w:r>
-        <w:rPr>
-          <w14:ligatures w14:val="standard"/>
-        </w:rPr>
-        <w:t>ACM Reference format:</w:t>
+        <w:pStyle w:val="Head1"/>
+        <w:rPr>
+          <w14:ligatures w14:val="standard"/>
+        </w:rPr>
+      </w:pPr>
+      <w:r>
+        <w:rPr>
+          <w14:ligatures w14:val="standard"/>
+        </w:rPr>
+        <w:t>1</w:t>
+      </w:r>
+      <w:r>
+        <w:rPr>
+          <w:szCs w:val="22"/>
+          <w14:ligatures w14:val="standard"/>
+        </w:rPr>
+        <w:t> </w:t>
+      </w:r>
+      <w:r>
+        <w:rPr>
+          <w14:ligatures w14:val="standard"/>
+        </w:rPr>
+        <w:t>Introduction</w:t>
       </w:r>
     </w:p>
     <w:p>
       <w:pPr>
-        <w:pStyle w:val="RefFormatPara"/>
-        <w:rPr>
-          <w14:ligatures w14:val="standard"/>
-        </w:rPr>
-      </w:pPr>
-      <w:r>
-        <w:rPr>
-          <w14:ligatures w14:val="standard"/>
-        </w:rPr>
-        <w:t>Anonymous Author(s)</w:t>
-      </w:r>
-      <w:r>
-        <w:rPr>
-          <w14:ligatures w14:val="standard"/>
-        </w:rPr>
-        <w:t xml:space="preserve">. 1997. SIG Proceedings Paper in </w:t>
-      </w:r>
-      <w:r>
-        <w:rPr>
-          <w14:ligatures w14:val="standard"/>
-        </w:rPr>
-        <w:t>word</w:t>
-      </w:r>
-      <w:r>
-        <w:rPr>
-          <w14:ligatures w14:val="standard"/>
-        </w:rPr>
-        <w:t xml:space="preserve"> Format. In </w:t>
-      </w:r>
-      <w:r>
-        <w:rPr>
-          <w:i/>
-          <w14:ligatures w14:val="standard"/>
-        </w:rPr>
-        <w:t>Proceedings of ACM Woodstock conference, El Paso, Texas USA, July 1997 (WOODSTOCK’97)</w:t>
-      </w:r>
-      <w:r>
-        <w:rPr>
-          <w14:ligatures w14:val="standard"/>
-        </w:rPr>
-        <w:t>, 4 pages.</w:t>
+        <w:pStyle w:val="Para"/>
+        <w:jc w:val="both"/>
+        <w:rPr>
+          <w14:ligatures w14:val="standard"/>
+        </w:rPr>
+      </w:pPr>
+      <w:r>
+        <w:rPr>
+          <w14:ligatures w14:val="standard"/>
+        </w:rPr>
+        <w:t xml:space="preserve">Ability </w:t>
+      </w:r>
+      <w:r>
+        <w:rPr>
+          <w14:ligatures w14:val="standard"/>
+        </w:rPr>
+        <w:t xml:space="preserve">for an organization to produce quality software products is highly correlated with their Quality Assurance methodologies. An important aspect of Software Quality team is to predict the chances of </w:t>
+      </w:r>
+      <w:r>
+        <w:rPr>
+          <w14:ligatures w14:val="standard"/>
+        </w:rPr>
+        <w:t xml:space="preserve">existence of </w:t>
+      </w:r>
+      <w:r>
+        <w:rPr>
+          <w14:ligatures w14:val="standard"/>
+        </w:rPr>
+        <w:t xml:space="preserve">a bug based on heuristics and past knowledge.  Software giants have shown increasingly more interest in creating models capable of encapsulating the previously known knowledge about the software in terms of predefined metrics and creating data models which can be used to predict the occurrence of faults in their future releases. Identifying faulty modules helps the QA team to redirect their efforts and resources. On the research front, majority of the studies performed in the field of Software Engineering encompass fault prediction and project planning with more number of papers published in the field of fault prediction. Menzies et al [9] suggest that the probability associated with the identification </w:t>
+      </w:r>
+      <w:r>
+        <w:rPr>
+          <w14:ligatures w14:val="standard"/>
+        </w:rPr>
+        <w:t xml:space="preserve">of </w:t>
+      </w:r>
+      <w:r>
+        <w:rPr>
+          <w14:ligatures w14:val="standard"/>
+        </w:rPr>
+        <w:t xml:space="preserve">a bug using fault prediction models is relatively high (71%) when compared to traditional code review methodologies which result in a probability of around 60%. Code reviews increase the chances of human error rates as the code will have to be examined </w:t>
+      </w:r>
+      <w:r>
+        <w:rPr>
+          <w14:ligatures w14:val="standard"/>
+        </w:rPr>
+        <w:t xml:space="preserve">by developers </w:t>
+      </w:r>
+      <w:r>
+        <w:rPr>
+          <w14:ligatures w14:val="standard"/>
+        </w:rPr>
+        <w:t>line by line for errors. Hence using fault prediction models have significant advantage in terms of speed and accuracy when compared to traditional methods of code review.</w:t>
       </w:r>
     </w:p>
     <w:p>
       <w:pPr>
-        <w:pStyle w:val="RefFormatPara"/>
-        <w:rPr>
-          <w14:ligatures w14:val="standard"/>
-        </w:rPr>
-      </w:pPr>
-      <w:r>
-        <w:rPr>
-          <w14:ligatures w14:val="standard"/>
-        </w:rPr>
-        <w:t>DOI: 10.</w:t>
-      </w:r>
-      <w:r>
-        <w:rPr>
-          <w14:ligatures w14:val="standard"/>
-        </w:rPr>
-        <w:t>1145</w:t>
-      </w:r>
-      <w:r>
-        <w:rPr>
-          <w14:ligatures w14:val="standard"/>
-        </w:rPr>
-        <w:t>/123_</w:t>
-      </w:r>
-      <w:r>
-        <w:rPr>
-          <w14:ligatures w14:val="standard"/>
-        </w:rPr>
-        <w:t>4</w:t>
-      </w:r>
-    </w:p>
-    <w:p>
-      <w:pPr>
-        <w:pStyle w:val="Head1"/>
-        <w:rPr>
-          <w14:ligatures w14:val="standard"/>
-        </w:rPr>
-      </w:pPr>
-      <w:r>
-        <w:rPr>
-          <w14:ligatures w14:val="standard"/>
-        </w:rPr>
-        <w:t>1</w:t>
-      </w:r>
-      <w:r>
-        <w:rPr>
-          <w:szCs w:val="22"/>
-          <w14:ligatures w14:val="standard"/>
-        </w:rPr>
-        <w:t> </w:t>
-      </w:r>
-      <w:r>
-        <w:rPr>
-          <w14:ligatures w14:val="standard"/>
-        </w:rPr>
-        <w:t>Introduction</w:t>
-      </w:r>
-    </w:p>
-    <w:p>
-      <w:pPr>
         <w:pStyle w:val="Para"/>
         <w:jc w:val="both"/>
         <w:rPr>
@@ -539,63 +504,6 @@
         <w:rPr>
           <w14:ligatures w14:val="standard"/>
         </w:rPr>
-        <w:t xml:space="preserve">Ability </w:t>
-      </w:r>
-      <w:r>
-        <w:rPr>
-          <w14:ligatures w14:val="standard"/>
-        </w:rPr>
-        <w:t xml:space="preserve">for an organization to produce quality software products is highly correlated with their Quality Assurance methodologies. An important aspect of Software Quality team is to predict the chances of </w:t>
-      </w:r>
-      <w:r>
-        <w:rPr>
-          <w14:ligatures w14:val="standard"/>
-        </w:rPr>
-        <w:t xml:space="preserve">existence of </w:t>
-      </w:r>
-      <w:r>
-        <w:rPr>
-          <w14:ligatures w14:val="standard"/>
-        </w:rPr>
-        <w:t xml:space="preserve">a bug based on heuristics and past knowledge.  Software giants have shown increasingly more interest in creating models capable of encapsulating the previously known knowledge about the software in terms of predefined metrics and creating data models which can be used to predict the occurrence of faults in their future releases. Identifying faulty modules helps the QA team to redirect their efforts and resources. On the research front, majority of the studies performed in the field of Software Engineering encompass fault prediction and project planning with more number of papers published in the field of fault prediction. Menzies et al [9] suggest that the probability associated with the identification </w:t>
-      </w:r>
-      <w:r>
-        <w:rPr>
-          <w14:ligatures w14:val="standard"/>
-        </w:rPr>
-        <w:t xml:space="preserve">of </w:t>
-      </w:r>
-      <w:r>
-        <w:rPr>
-          <w14:ligatures w14:val="standard"/>
-        </w:rPr>
-        <w:t xml:space="preserve">a bug using fault prediction models is relatively high (71%) when compared to traditional code review methodologies which result in a probability of around 60%. Code reviews increase the chances of human error rates as the code will have to be examined </w:t>
-      </w:r>
-      <w:r>
-        <w:rPr>
-          <w14:ligatures w14:val="standard"/>
-        </w:rPr>
-        <w:t xml:space="preserve">by developers </w:t>
-      </w:r>
-      <w:r>
-        <w:rPr>
-          <w14:ligatures w14:val="standard"/>
-        </w:rPr>
-        <w:t>every line by line for errors. Hence using fault prediction models have significant advantage in terms of speed and accuracy when compared to traditional methods of code review.</w:t>
-      </w:r>
-    </w:p>
-    <w:p>
-      <w:pPr>
-        <w:pStyle w:val="Para"/>
-        <w:jc w:val="both"/>
-        <w:rPr>
-          <w14:ligatures w14:val="standard"/>
-        </w:rPr>
-      </w:pPr>
-      <w:r>
-        <w:rPr>
-          <w14:ligatures w14:val="standard"/>
-        </w:rPr>
         <w:t>Metrics associated with the software must be computed before the</w:t>
       </w:r>
       <w:r>
@@ -620,19 +528,13 @@
         <w:rPr>
           <w14:ligatures w14:val="standard"/>
         </w:rPr>
-        <w:t xml:space="preserve">. Chidamber and Kemerer </w:t>
-      </w:r>
-      <w:r>
-        <w:rPr>
-          <w14:ligatures w14:val="standard"/>
-        </w:rPr>
-        <w:t>[5] proposed a suite of metrics for object-oriented paradigms which can be used to evaluate the fault proneness of a class</w:t>
-      </w:r>
-      <w:r>
-        <w:rPr>
-          <w14:ligatures w14:val="standard"/>
-        </w:rPr>
-        <w:t xml:space="preserve"> in Object-Oriented design</w:t>
+        <w:t>. Chidamber and Kemerer [5] proposed a suite of metrics for object-oriented paradigms which can be used to evaluate the fault proneness of a</w:t>
+      </w:r>
+      <w:r>
+        <w:rPr>
+          <w14:ligatures w14:val="standard"/>
+        </w:rPr>
+        <w:t xml:space="preserve"> class</w:t>
       </w:r>
       <w:r>
         <w:rPr>
@@ -680,7 +582,13 @@
         <w:rPr>
           <w14:ligatures w14:val="standard"/>
         </w:rPr>
-        <w:t>to obtain bug reports of projects associated with Mozilla</w:t>
+        <w:t xml:space="preserve">to obtain bug reports of projects associated with </w:t>
+      </w:r>
+      <w:r>
+        <w:rPr>
+          <w14:ligatures w14:val="standard"/>
+        </w:rPr>
+        <w:t>Mozilla</w:t>
       </w:r>
       <w:r>
         <w:rPr>
@@ -937,14 +845,7 @@
         <w:rPr>
           <w14:ligatures w14:val="standard"/>
         </w:rPr>
-        <w:t xml:space="preserve"> Section 4 surveys and critically evaluates </w:t>
-      </w:r>
-      <w:r>
-        <w:rPr>
-          <w14:ligatures w14:val="standard"/>
-        </w:rPr>
-        <w:lastRenderedPageBreak/>
-        <w:t xml:space="preserve">research paper. </w:t>
+        <w:t xml:space="preserve"> Section 4 surveys and critically evaluates research paper. </w:t>
       </w:r>
       <w:r>
         <w:rPr>
@@ -955,6 +856,24 @@
     </w:p>
     <w:p>
       <w:pPr>
+        <w:pStyle w:val="Para"/>
+        <w:jc w:val="both"/>
+        <w:rPr>
+          <w14:ligatures w14:val="standard"/>
+        </w:rPr>
+      </w:pPr>
+    </w:p>
+    <w:p>
+      <w:pPr>
+        <w:pStyle w:val="Para"/>
+        <w:jc w:val="both"/>
+        <w:rPr>
+          <w14:ligatures w14:val="standard"/>
+        </w:rPr>
+      </w:pPr>
+    </w:p>
+    <w:p>
+      <w:pPr>
         <w:pStyle w:val="Head1"/>
         <w:rPr>
           <w14:ligatures w14:val="standard"/>
@@ -964,6 +883,7 @@
         <w:rPr>
           <w14:ligatures w14:val="standard"/>
         </w:rPr>
+        <w:lastRenderedPageBreak/>
         <w:t>2</w:t>
       </w:r>
       <w:r>
@@ -1180,61 +1100,971 @@
     <w:p>
       <w:pPr>
         <w:pStyle w:val="Head3"/>
-        <w:rPr>
-          <w14:ligatures w14:val="standard"/>
-        </w:rPr>
-      </w:pPr>
-      <w:r>
-        <w:rPr>
-          <w:rFonts w:cs="Linux Biolinum"/>
-          <w14:ligatures w14:val="standard"/>
-        </w:rPr>
+      </w:pPr>
+      <w:r>
         <w:t>2.</w:t>
       </w:r>
       <w:r>
-        <w:rPr>
-          <w:rFonts w:cs="Linux Biolinum"/>
-          <w14:ligatures w14:val="standard"/>
-        </w:rPr>
         <w:t>3</w:t>
       </w:r>
       <w:r>
-        <w:rPr>
-          <w:rFonts w:cs="Linux Biolinum"/>
-          <w14:ligatures w14:val="standard"/>
-        </w:rPr>
         <w:t> </w:t>
       </w:r>
       <w:r>
         <w:t xml:space="preserve"> </w:t>
       </w:r>
       <w:r>
-        <w:rPr>
-          <w:rFonts w:cs="Linux Biolinum"/>
-          <w14:ligatures w14:val="standard"/>
-        </w:rPr>
         <w:t>Learnability and R</w:t>
       </w:r>
       <w:r>
-        <w:rPr>
-          <w:rFonts w:cs="Linux Biolinum"/>
-          <w14:ligatures w14:val="standard"/>
-        </w:rPr>
         <w:t xml:space="preserve">epeatability of the </w:t>
       </w:r>
       <w:r>
-        <w:rPr>
-          <w:rFonts w:cs="Linux Biolinum"/>
-          <w14:ligatures w14:val="standard"/>
-        </w:rPr>
         <w:t>R</w:t>
       </w:r>
       <w:r>
-        <w:rPr>
-          <w:rFonts w:cs="Linux Biolinum"/>
-          <w14:ligatures w14:val="standard"/>
-        </w:rPr>
         <w:t>esults</w:t>
+      </w:r>
+    </w:p>
+    <w:p>
+      <w:pPr>
+        <w:pStyle w:val="Para"/>
+        <w:ind w:firstLine="360"/>
+        <w:jc w:val="both"/>
+        <w:rPr>
+          <w14:ligatures w14:val="standard"/>
+        </w:rPr>
+      </w:pPr>
+      <w:r>
+        <w:rPr>
+          <w14:ligatures w14:val="standard"/>
+        </w:rPr>
+        <w:t xml:space="preserve">Algorithms like K-Means perform well in a plethora of situations but have the disadvantage that the entire dataset </w:t>
+      </w:r>
+      <w:r>
+        <w:rPr>
+          <w14:ligatures w14:val="standard"/>
+        </w:rPr>
+        <w:t>must</w:t>
+      </w:r>
+      <w:r>
+        <w:rPr>
+          <w14:ligatures w14:val="standard"/>
+        </w:rPr>
+        <w:t xml:space="preserve"> be stored in the memory for every iteration of the algorithm (</w:t>
+      </w:r>
+      <w:r>
+        <w:rPr>
+          <w14:ligatures w14:val="standard"/>
+        </w:rPr>
+        <w:t>to</w:t>
+      </w:r>
+      <w:r>
+        <w:rPr>
+          <w14:ligatures w14:val="standard"/>
+        </w:rPr>
+        <w:t xml:space="preserve"> comput</w:t>
+      </w:r>
+      <w:r>
+        <w:rPr>
+          <w14:ligatures w14:val="standard"/>
+        </w:rPr>
+        <w:t>e</w:t>
+      </w:r>
+      <w:r>
+        <w:rPr>
+          <w14:ligatures w14:val="standard"/>
+        </w:rPr>
+        <w:t xml:space="preserve"> centroids) [24]</w:t>
+      </w:r>
+      <w:r>
+        <w:rPr>
+          <w14:ligatures w14:val="standard"/>
+        </w:rPr>
+        <w:t xml:space="preserve">. </w:t>
+      </w:r>
+      <w:r>
+        <w:rPr>
+          <w14:ligatures w14:val="standard"/>
+        </w:rPr>
+        <w:t xml:space="preserve">[24] suggests the existence of many strategies which can be used to reduce the computational complexity while computing the centroids using aggregation of the </w:t>
+      </w:r>
+      <w:r>
+        <w:rPr>
+          <w14:ligatures w14:val="standard"/>
+        </w:rPr>
+        <w:t xml:space="preserve">training data into a statistic. </w:t>
+      </w:r>
+      <w:r>
+        <w:rPr>
+          <w14:ligatures w14:val="standard"/>
+        </w:rPr>
+        <w:t xml:space="preserve">Mini-batch K-Means uses an alternate approach which </w:t>
+      </w:r>
+      <w:r>
+        <w:rPr>
+          <w14:ligatures w14:val="standard"/>
+        </w:rPr>
+        <w:t xml:space="preserve">uses random set of fixed </w:t>
+      </w:r>
+      <w:r>
+        <w:rPr>
+          <w14:ligatures w14:val="standard"/>
+        </w:rPr>
+        <w:t>batches</w:t>
+      </w:r>
+      <w:r>
+        <w:rPr>
+          <w14:ligatures w14:val="standard"/>
+        </w:rPr>
+        <w:t xml:space="preserve"> of samples to compute the centroid and </w:t>
+      </w:r>
+      <w:r>
+        <w:rPr>
+          <w14:ligatures w14:val="standard"/>
+        </w:rPr>
+        <w:t>a new set of samples i</w:t>
+      </w:r>
+      <w:r>
+        <w:rPr>
+          <w14:ligatures w14:val="standard"/>
+        </w:rPr>
+        <w:t xml:space="preserve">s used every time. </w:t>
+      </w:r>
+      <w:r>
+        <w:rPr>
+          <w14:ligatures w14:val="standard"/>
+        </w:rPr>
+        <w:t xml:space="preserve">This way the space complexity is reduced and the clusters begin to converge at a </w:t>
+      </w:r>
+      <w:r>
+        <w:rPr>
+          <w14:ligatures w14:val="standard"/>
+        </w:rPr>
+        <w:t>rate which is inversely</w:t>
+      </w:r>
+      <w:r>
+        <w:rPr>
+          <w14:ligatures w14:val="standard"/>
+        </w:rPr>
+        <w:t xml:space="preserve"> proportion</w:t>
+      </w:r>
+      <w:r>
+        <w:rPr>
+          <w14:ligatures w14:val="standard"/>
+        </w:rPr>
+        <w:t>al</w:t>
+      </w:r>
+      <w:r>
+        <w:rPr>
+          <w14:ligatures w14:val="standard"/>
+        </w:rPr>
+        <w:t xml:space="preserve"> to the </w:t>
+      </w:r>
+      <w:r>
+        <w:rPr>
+          <w14:ligatures w14:val="standard"/>
+        </w:rPr>
+        <w:t xml:space="preserve">number of </w:t>
+      </w:r>
+      <w:r>
+        <w:rPr>
+          <w14:ligatures w14:val="standard"/>
+        </w:rPr>
+        <w:t>new data added to a cluster</w:t>
+      </w:r>
+      <w:r>
+        <w:rPr>
+          <w14:ligatures w14:val="standard"/>
+        </w:rPr>
+        <w:t xml:space="preserve"> [24]</w:t>
+      </w:r>
+      <w:r>
+        <w:rPr>
+          <w14:ligatures w14:val="standard"/>
+        </w:rPr>
+        <w:t xml:space="preserve">. </w:t>
+      </w:r>
+      <w:r>
+        <w:rPr>
+          <w14:ligatures w14:val="standard"/>
+        </w:rPr>
+        <w:t xml:space="preserve">Such optimizations to algorithms prove to be highly important </w:t>
+      </w:r>
+      <w:r>
+        <w:rPr>
+          <w14:ligatures w14:val="standard"/>
+        </w:rPr>
+        <w:t>despite</w:t>
+      </w:r>
+      <w:r>
+        <w:rPr>
+          <w14:ligatures w14:val="standard"/>
+        </w:rPr>
+        <w:t xml:space="preserve"> their tradeoffs and are highly effective for executing </w:t>
+      </w:r>
+      <w:r>
+        <w:rPr>
+          <w14:ligatures w14:val="standard"/>
+        </w:rPr>
+        <w:t xml:space="preserve">computationally complex algorithms with minimal compromises. The small memory foot print of Mini </w:t>
+      </w:r>
+      <w:r>
+        <w:rPr>
+          <w14:ligatures w14:val="standard"/>
+        </w:rPr>
+        <w:t>Batch</w:t>
+      </w:r>
+      <w:r>
+        <w:rPr>
+          <w14:ligatures w14:val="standard"/>
+        </w:rPr>
+        <w:t xml:space="preserve"> K-Means and Naïve Bayes provide very attractive solutions where the computational resources are minimum (like embedded systems). Xbox Kinect uses a highly </w:t>
+      </w:r>
+      <w:r>
+        <w:rPr>
+          <w14:ligatures w14:val="standard"/>
+        </w:rPr>
+        <w:t>modified</w:t>
+      </w:r>
+      <w:r>
+        <w:rPr>
+          <w14:ligatures w14:val="standard"/>
+        </w:rPr>
+        <w:t xml:space="preserve"> version of </w:t>
+      </w:r>
+      <w:r>
+        <w:rPr>
+          <w14:ligatures w14:val="standard"/>
+        </w:rPr>
+        <w:t xml:space="preserve">random forests </w:t>
+      </w:r>
+      <w:r>
+        <w:rPr>
+          <w14:ligatures w14:val="standard"/>
+        </w:rPr>
+        <w:t xml:space="preserve">to compute the location of objects </w:t>
+      </w:r>
+      <w:r>
+        <w:rPr>
+          <w14:ligatures w14:val="standard"/>
+        </w:rPr>
+        <w:t>using</w:t>
+      </w:r>
+      <w:r>
+        <w:rPr>
+          <w14:ligatures w14:val="standard"/>
+        </w:rPr>
+        <w:t xml:space="preserve"> its IR camera. Only 10% of the overall computational </w:t>
+      </w:r>
+      <w:r>
+        <w:rPr>
+          <w14:ligatures w14:val="standard"/>
+        </w:rPr>
+        <w:t>bandwidth</w:t>
+      </w:r>
+      <w:r>
+        <w:rPr>
+          <w14:ligatures w14:val="standard"/>
+        </w:rPr>
+        <w:t xml:space="preserve"> is available for visual recognition, so the system compromises on accuracy for faster</w:t>
+      </w:r>
+      <w:r>
+        <w:rPr>
+          <w14:ligatures w14:val="standard"/>
+        </w:rPr>
+        <w:t>,</w:t>
+      </w:r>
+      <w:bookmarkStart w:id="0" w:name="_GoBack"/>
+      <w:bookmarkEnd w:id="0"/>
+      <w:r>
+        <w:rPr>
+          <w14:ligatures w14:val="standard"/>
+        </w:rPr>
+        <w:t xml:space="preserve"> </w:t>
+      </w:r>
+      <w:r>
+        <w:rPr>
+          <w14:ligatures w14:val="standard"/>
+        </w:rPr>
+        <w:t xml:space="preserve">real-time </w:t>
+      </w:r>
+      <w:r>
+        <w:rPr>
+          <w14:ligatures w14:val="standard"/>
+        </w:rPr>
+        <w:t>processing</w:t>
+      </w:r>
+      <w:r>
+        <w:rPr>
+          <w14:ligatures w14:val="standard"/>
+        </w:rPr>
+        <w:t xml:space="preserve"> of tracking data</w:t>
+      </w:r>
+      <w:r>
+        <w:rPr>
+          <w14:ligatures w14:val="standard"/>
+        </w:rPr>
+        <w:t xml:space="preserve">. </w:t>
+      </w:r>
+    </w:p>
+    <w:p>
+      <w:pPr>
+        <w:pStyle w:val="Head2"/>
+        <w:rPr>
+          <w14:ligatures w14:val="standard"/>
+        </w:rPr>
+      </w:pPr>
+      <w:r>
+        <w:rPr>
+          <w14:ligatures w14:val="standard"/>
+        </w:rPr>
+        <w:t>2.</w:t>
+      </w:r>
+      <w:r>
+        <w:rPr>
+          <w14:ligatures w14:val="standard"/>
+        </w:rPr>
+        <w:t>4</w:t>
+      </w:r>
+      <w:r>
+        <w:rPr>
+          <w:szCs w:val="22"/>
+          <w14:ligatures w14:val="standard"/>
+        </w:rPr>
+        <w:t> </w:t>
+      </w:r>
+      <w:r>
+        <w:rPr>
+          <w14:ligatures w14:val="standard"/>
+        </w:rPr>
+        <w:t>Multi-goal reasoning</w:t>
+      </w:r>
+    </w:p>
+    <w:p>
+      <w:pPr>
+        <w:pStyle w:val="Para"/>
+        <w:ind w:firstLine="400"/>
+        <w:jc w:val="both"/>
+        <w:rPr>
+          <w14:ligatures w14:val="standard"/>
+        </w:rPr>
+      </w:pPr>
+      <w:r>
+        <w:rPr>
+          <w14:ligatures w14:val="standard"/>
+        </w:rPr>
+        <w:t xml:space="preserve">Virtually every real-world problem is associated with multiple goals. Many decision-making problems in the business world are formulated as multi-goal reasoning problems. In Economics and Finance world, the determination of policies and portfolios involve attaining a delicate balance between multiple (often conflicting) goals and the variant of multi-goal reasoning algorithms used play a very important role in determining the outcomes associated with the problem. Multiple iterations of the model are simulated to rigorously test and evaluate the performance of the model. Given that more than one solution is possible in multi-goal reasoning problems, the user is required to find tradeoff between the solutions and pick the solution best suited for the use case. Repeated application of the algorithm is required to obtain the multiple solutions. One of the methods of obtaining solutions for multiple goal reasoning is by </w:t>
+      </w:r>
+      <w:r>
+        <w:rPr>
+          <w14:ligatures w14:val="standard"/>
+        </w:rPr>
+        <w:t>converting</w:t>
+      </w:r>
+      <w:r>
+        <w:rPr>
+          <w14:ligatures w14:val="standard"/>
+        </w:rPr>
+        <w:t xml:space="preserve"> </w:t>
+      </w:r>
+      <w:r>
+        <w:rPr>
+          <w14:ligatures w14:val="standard"/>
+        </w:rPr>
+        <w:t>multiple goal measures into single goal</w:t>
+      </w:r>
+      <w:r>
+        <w:rPr>
+          <w14:ligatures w14:val="standard"/>
+        </w:rPr>
+        <w:t xml:space="preserve"> [3] (such as denomination scores) and then use the algorithms designed for single goal reasoning to obtain solutions for the multi-goal problem at hand. Evolutionary algorithms can be used in place which provide many unique advantages including efficient computation and better convergence of solutions [3]. These algorithms use Selection (retaining parents from one generation to next), Cross-over and Mutation to create new candidates in the population which can replace their parents (if they have higher scores). Multiple iterations of the algorithm are performed creating new generations and (possibly) new candidates in the frontier. Eventually the algorithm converges when the best fitness score of the frontier does not change or the maximum number of generations </w:t>
+      </w:r>
+      <w:r>
+        <w:rPr>
+          <w14:ligatures w14:val="standard"/>
+        </w:rPr>
+        <w:t>have</w:t>
+      </w:r>
+      <w:r>
+        <w:rPr>
+          <w14:ligatures w14:val="standard"/>
+        </w:rPr>
+        <w:t xml:space="preserve"> reached</w:t>
+      </w:r>
+      <w:r>
+        <w:rPr>
+          <w14:ligatures w14:val="standard"/>
+        </w:rPr>
+        <w:t>.</w:t>
+      </w:r>
+    </w:p>
+    <w:p>
+      <w:pPr>
+        <w:pStyle w:val="Head2"/>
+        <w:rPr>
+          <w14:ligatures w14:val="standard"/>
+        </w:rPr>
+      </w:pPr>
+      <w:r>
+        <w:rPr>
+          <w14:ligatures w14:val="standard"/>
+        </w:rPr>
+        <w:t>2.</w:t>
+      </w:r>
+      <w:r>
+        <w:rPr>
+          <w14:ligatures w14:val="standard"/>
+        </w:rPr>
+        <w:t>5</w:t>
+      </w:r>
+      <w:r>
+        <w:rPr>
+          <w:szCs w:val="22"/>
+          <w14:ligatures w14:val="standard"/>
+        </w:rPr>
+        <w:t> </w:t>
+      </w:r>
+      <w:r>
+        <w:rPr>
+          <w14:ligatures w14:val="standard"/>
+        </w:rPr>
+        <w:t>Anomaly Detection</w:t>
+      </w:r>
+    </w:p>
+    <w:p>
+      <w:pPr>
+        <w:pStyle w:val="Para"/>
+        <w:ind w:firstLine="280"/>
+        <w:jc w:val="both"/>
+        <w:rPr>
+          <w:lang w:val="en-GB"/>
+          <w14:ligatures w14:val="standard"/>
+        </w:rPr>
+      </w:pPr>
+      <w:r>
+        <w:rPr>
+          <w:lang w:val="en-GB"/>
+          <w14:ligatures w14:val="standard"/>
+        </w:rPr>
+        <w:t>Anomaly detection can be defined as a set of paradigms capable of detecting any uncommon data which do not conform to the expected behaviour of the data</w:t>
+      </w:r>
+      <w:r>
+        <w:rPr>
+          <w:lang w:val="en-GB"/>
+          <w14:ligatures w14:val="standard"/>
+        </w:rPr>
+        <w:t xml:space="preserve"> model</w:t>
+      </w:r>
+      <w:r>
+        <w:rPr>
+          <w:lang w:val="en-GB"/>
+          <w14:ligatures w14:val="standard"/>
+        </w:rPr>
+        <w:t xml:space="preserve"> (outliers). Anomaly detection has several applications in medical sciences </w:t>
+      </w:r>
+      <w:r>
+        <w:rPr>
+          <w:lang w:val="en-GB"/>
+          <w14:ligatures w14:val="standard"/>
+        </w:rPr>
+        <w:t>like detection of cancer</w:t>
+      </w:r>
+      <w:r>
+        <w:rPr>
+          <w:lang w:val="en-GB"/>
+          <w14:ligatures w14:val="standard"/>
+        </w:rPr>
+        <w:t xml:space="preserve">, credit card </w:t>
+      </w:r>
+      <w:r>
+        <w:rPr>
+          <w:lang w:val="en-GB"/>
+          <w14:ligatures w14:val="standard"/>
+        </w:rPr>
+        <w:t>theft</w:t>
+      </w:r>
+      <w:r>
+        <w:rPr>
+          <w:lang w:val="en-GB"/>
+          <w14:ligatures w14:val="standard"/>
+        </w:rPr>
+        <w:t xml:space="preserve"> can be detected if there is a huge change the expenditures and very often it has been used to detect the health of component machine of a control system by continuously observing its internal parameters. Many safeguards have been designed in response to anomaly detection like blocking a credit card till the user can verify the exorbitant purchase or alerting the operator before a control system fails. Contextual anomaly detection can be used in case the anomaly detected </w:t>
+      </w:r>
+      <w:r>
+        <w:rPr>
+          <w:lang w:val="en-GB"/>
+          <w14:ligatures w14:val="standard"/>
+        </w:rPr>
+        <w:t>must</w:t>
+      </w:r>
+      <w:r>
+        <w:rPr>
+          <w:lang w:val="en-GB"/>
+          <w14:ligatures w14:val="standard"/>
+        </w:rPr>
+        <w:t xml:space="preserve"> be examined in its local environment like a sudden increase in network bandwidth usage during sports broadcasts should not be cause any </w:t>
+      </w:r>
+      <w:r>
+        <w:rPr>
+          <w:lang w:val="en-GB"/>
+          <w14:ligatures w14:val="standard"/>
+        </w:rPr>
+        <w:lastRenderedPageBreak/>
+        <w:t>flags to be raised even though the bandwidth usage is above the normal limits</w:t>
+      </w:r>
+      <w:r>
+        <w:rPr>
+          <w:lang w:val="en-GB"/>
+          <w14:ligatures w14:val="standard"/>
+        </w:rPr>
+        <w:t>.</w:t>
+      </w:r>
+    </w:p>
+    <w:p>
+      <w:pPr>
+        <w:pStyle w:val="Head2"/>
+        <w:rPr>
+          <w14:ligatures w14:val="standard"/>
+        </w:rPr>
+      </w:pPr>
+      <w:r>
+        <w:rPr>
+          <w14:ligatures w14:val="standard"/>
+        </w:rPr>
+        <w:t>2.</w:t>
+      </w:r>
+      <w:r>
+        <w:rPr>
+          <w14:ligatures w14:val="standard"/>
+        </w:rPr>
+        <w:t>6</w:t>
+      </w:r>
+      <w:r>
+        <w:rPr>
+          <w:szCs w:val="22"/>
+          <w14:ligatures w14:val="standard"/>
+        </w:rPr>
+        <w:t> </w:t>
+      </w:r>
+      <w:r>
+        <w:rPr>
+          <w14:ligatures w14:val="standard"/>
+        </w:rPr>
+        <w:t>Incremental Learning</w:t>
+      </w:r>
+    </w:p>
+    <w:p>
+      <w:pPr>
+        <w:pStyle w:val="Para"/>
+        <w:ind w:firstLine="280"/>
+        <w:jc w:val="both"/>
+        <w:rPr>
+          <w14:ligatures w14:val="standard"/>
+        </w:rPr>
+      </w:pPr>
+      <w:r>
+        <w:rPr>
+          <w14:ligatures w14:val="standard"/>
+        </w:rPr>
+        <w:t xml:space="preserve">In today’s world, the database sizes increase at an alarming rate. Many companies are heavily investing in technologies capable of scaling their data learning algorithms to adapt to massive amounts of incoming training data [1]. Extensive research is done to find frameworks for existing algorithms to augment the ability to learn incrementally and provide continuous availability of data. Reconstruction of Data models upon receipt of new training data can be done either by building the model from scratch or appending the new data to the data model without sacrificing the existing knowledge base. The former method becomes computationally expensive when there are massive amounts of data involved (like Big Data). Hence the data model must be incrementally trained to update the knowledge base over time to cater to the real-time requirements of the task at hand. Alternatives include periodic retraining using batches of data. A crude comparison can be made to biological intelligent systems where the information is learnt over their lifetime to accumulate behaviors and develop associations to construct goal oriented behavior [2]. There are situations where the data used to train the data model may not be available for retraining the </w:t>
+      </w:r>
+      <w:r>
+        <w:rPr>
+          <w14:ligatures w14:val="standard"/>
+        </w:rPr>
+        <w:t>model</w:t>
+      </w:r>
+      <w:r>
+        <w:rPr>
+          <w14:ligatures w14:val="standard"/>
+        </w:rPr>
+        <w:t xml:space="preserve"> during the next attempt</w:t>
+      </w:r>
+      <w:r>
+        <w:rPr>
+          <w14:ligatures w14:val="standard"/>
+        </w:rPr>
+        <w:t>. In such cases, incremental learning comes to the rescue</w:t>
+      </w:r>
+      <w:r>
+        <w:rPr>
+          <w14:ligatures w14:val="standard"/>
+        </w:rPr>
+        <w:t>.</w:t>
+      </w:r>
+    </w:p>
+    <w:p>
+      <w:pPr>
+        <w:pStyle w:val="Head2"/>
+        <w:rPr>
+          <w14:ligatures w14:val="standard"/>
+        </w:rPr>
+      </w:pPr>
+      <w:r>
+        <w:rPr>
+          <w14:ligatures w14:val="standard"/>
+        </w:rPr>
+        <w:t>2.</w:t>
+      </w:r>
+      <w:r>
+        <w:rPr>
+          <w14:ligatures w14:val="standard"/>
+        </w:rPr>
+        <w:t>7</w:t>
+      </w:r>
+      <w:r>
+        <w:rPr>
+          <w:szCs w:val="22"/>
+          <w14:ligatures w14:val="standard"/>
+        </w:rPr>
+        <w:t> </w:t>
+      </w:r>
+      <w:r>
+        <w:rPr>
+          <w:szCs w:val="22"/>
+          <w14:ligatures w14:val="standard"/>
+        </w:rPr>
+        <w:t>Shareable</w:t>
+      </w:r>
+      <w:r>
+        <w:rPr>
+          <w14:ligatures w14:val="standard"/>
+        </w:rPr>
+        <w:t xml:space="preserve"> </w:t>
+      </w:r>
+    </w:p>
+    <w:p>
+      <w:pPr>
+        <w:pStyle w:val="Para"/>
+        <w:ind w:firstLine="280"/>
+        <w:jc w:val="both"/>
+        <w:rPr>
+          <w14:ligatures w14:val="standard"/>
+        </w:rPr>
+      </w:pPr>
+      <w:r>
+        <w:rPr>
+          <w14:ligatures w14:val="standard"/>
+        </w:rPr>
+        <w:t>Data privacy is one of the very key factors to be considered while using data mining algorithms. The data used to train the data can be private to an organization but the data will be requested by a third party for creating data models. Essential protocols will have to be developed for sharing the data and must capture rules governing how the data is shared and how much of the data is shared. The protocol must attain a delicate balance between the reduction of dispensable data and concentrate on the vital data points which adequately describe the data model. Data obfuscation techniques will have to be used to mask the actual data but still maintaining the required parts to construct the data model. Increasing size of databases and data sets pose a further problem of how much data must be shared to create an efficient data model.</w:t>
+      </w:r>
+    </w:p>
+    <w:p>
+      <w:pPr>
+        <w:pStyle w:val="Head2"/>
+        <w:rPr>
+          <w14:ligatures w14:val="standard"/>
+        </w:rPr>
+      </w:pPr>
+      <w:r>
+        <w:rPr>
+          <w14:ligatures w14:val="standard"/>
+        </w:rPr>
+        <w:t>2.</w:t>
+      </w:r>
+      <w:r>
+        <w:rPr>
+          <w14:ligatures w14:val="standard"/>
+        </w:rPr>
+        <w:t>8</w:t>
+      </w:r>
+      <w:r>
+        <w:rPr>
+          <w:szCs w:val="22"/>
+          <w14:ligatures w14:val="standard"/>
+        </w:rPr>
+        <w:t> </w:t>
+      </w:r>
+      <w:r>
+        <w:rPr>
+          <w:szCs w:val="22"/>
+          <w14:ligatures w14:val="standard"/>
+        </w:rPr>
+        <w:t>Context Aware</w:t>
+      </w:r>
+      <w:r>
+        <w:rPr>
+          <w14:ligatures w14:val="standard"/>
+        </w:rPr>
+        <w:t xml:space="preserve"> </w:t>
+      </w:r>
+    </w:p>
+    <w:p>
+      <w:pPr>
+        <w:pStyle w:val="Para"/>
+        <w:ind w:firstLine="280"/>
+        <w:jc w:val="both"/>
+        <w:rPr>
+          <w14:ligatures w14:val="standard"/>
+        </w:rPr>
+      </w:pPr>
+      <w:r>
+        <w:rPr>
+          <w14:ligatures w14:val="standard"/>
+        </w:rPr>
+        <w:t xml:space="preserve">A </w:t>
+      </w:r>
+      <w:r>
+        <w:rPr>
+          <w14:ligatures w14:val="standard"/>
+        </w:rPr>
+        <w:t>gamut of today’s state-of-the art data learning models visualize the data as an aggregated information and pay little to no heed to the sub-portions of the data which were obtained under different environments (contexts). Viewing the data set as being constituted of homogenous populations and d</w:t>
+      </w:r>
+      <w:r>
+        <w:rPr>
+          <w14:ligatures w14:val="standard"/>
+        </w:rPr>
+        <w:t xml:space="preserve">eriving conclusions based on </w:t>
+      </w:r>
+      <w:r>
+        <w:rPr>
+          <w14:ligatures w14:val="standard"/>
+        </w:rPr>
+        <w:t>this</w:t>
+      </w:r>
+      <w:r>
+        <w:rPr>
+          <w14:ligatures w14:val="standard"/>
+        </w:rPr>
+        <w:t xml:space="preserve"> assumption</w:t>
+      </w:r>
+      <w:r>
+        <w:rPr>
+          <w14:ligatures w14:val="standard"/>
+        </w:rPr>
+        <w:t xml:space="preserve"> can often lead to critical errors in judgements </w:t>
+      </w:r>
+      <w:r>
+        <w:rPr>
+          <w14:ligatures w14:val="standard"/>
+        </w:rPr>
+        <w:t>causing</w:t>
+      </w:r>
+      <w:r>
+        <w:rPr>
+          <w14:ligatures w14:val="standard"/>
+        </w:rPr>
+        <w:t xml:space="preserve"> depletion of accuracy of the data model. As an example, consider the following statement “Exercise and athletics </w:t>
+      </w:r>
+      <w:r>
+        <w:rPr>
+          <w14:ligatures w14:val="standard"/>
+        </w:rPr>
+        <w:t>can reduce</w:t>
+      </w:r>
+      <w:r>
+        <w:rPr>
+          <w14:ligatures w14:val="standard"/>
+        </w:rPr>
+        <w:t xml:space="preserve"> the risk of diabetes”. The statement generalizes by saying that exercise and athletics is always good. This might be true in case of a general population but the statement must be re-evaluated for sub-populations which contains patients recently treated for heart attack or people who had recently undergone surgery. The differences these sub-populations exhibit can be encoded into a context which specifies the type of population under observation. Even though these sub-populations form a smaller part of the overall populations, it is imperative that the data models are aware of the contexts and accordingly tune the control parameters of the data model or generate different data models based on the contexts. Since the exact number of context is unknown </w:t>
+      </w:r>
+      <w:r>
+        <w:rPr>
+          <w14:ligatures w14:val="standard"/>
+        </w:rPr>
+        <w:t xml:space="preserve">beforehand, it is hard to determine the partitions to capture all the contexts. Algorithms like Mini Batch K-Means can be used to cluster the data and then apply the algorithm on each individual cluster to create different data models aware of the local environments. Bettenburg et al [22] propose a new technique for bug prediction models using clustering algorithms where the training data is first clustered and a classification algorithm like Naïve Bayes is run on individual cluster so that the locality of a data point can be </w:t>
+      </w:r>
+      <w:r>
+        <w:rPr>
+          <w14:ligatures w14:val="standard"/>
+        </w:rPr>
+        <w:t>accounted</w:t>
+      </w:r>
+      <w:r>
+        <w:rPr>
+          <w14:ligatures w14:val="standard"/>
+        </w:rPr>
+        <w:t xml:space="preserve"> while applying fault prediction algorithms</w:t>
+      </w:r>
+      <w:r>
+        <w:rPr>
+          <w14:ligatures w14:val="standard"/>
+        </w:rPr>
+        <w:t>.</w:t>
+      </w:r>
+    </w:p>
+    <w:p>
+      <w:pPr>
+        <w:pStyle w:val="Head2"/>
+        <w:rPr>
+          <w14:ligatures w14:val="standard"/>
+        </w:rPr>
+      </w:pPr>
+      <w:r>
+        <w:rPr>
+          <w14:ligatures w14:val="standard"/>
+        </w:rPr>
+        <w:t>2.</w:t>
+      </w:r>
+      <w:r>
+        <w:rPr>
+          <w14:ligatures w14:val="standard"/>
+        </w:rPr>
+        <w:t>9</w:t>
+      </w:r>
+      <w:r>
+        <w:rPr>
+          <w:szCs w:val="22"/>
+          <w14:ligatures w14:val="standard"/>
+        </w:rPr>
+        <w:t> </w:t>
+      </w:r>
+      <w:r>
+        <w:rPr>
+          <w:szCs w:val="22"/>
+          <w14:ligatures w14:val="standard"/>
+        </w:rPr>
+        <w:t>Self-tuning</w:t>
+      </w:r>
+      <w:r>
+        <w:rPr>
+          <w14:ligatures w14:val="standard"/>
+        </w:rPr>
+        <w:t xml:space="preserve"> </w:t>
+      </w:r>
+    </w:p>
+    <w:p>
+      <w:pPr>
+        <w:pStyle w:val="Para"/>
+        <w:ind w:firstLine="280"/>
+        <w:jc w:val="both"/>
+        <w:rPr>
+          <w:szCs w:val="18"/>
+          <w14:ligatures w14:val="standard"/>
+        </w:rPr>
+      </w:pPr>
+      <w:r>
+        <w:rPr>
+          <w:szCs w:val="18"/>
+          <w14:ligatures w14:val="standard"/>
+        </w:rPr>
+        <w:t xml:space="preserve">Attributes of a model like its accuracy, performance, etc. are highly reliant on the values of the control parameters chosen for the algorithm at the beginning of the data modelling. </w:t>
+      </w:r>
+      <w:r>
+        <w:rPr>
+          <w:szCs w:val="18"/>
+          <w14:ligatures w14:val="standard"/>
+        </w:rPr>
+        <w:t>To</w:t>
+      </w:r>
+      <w:r>
+        <w:rPr>
+          <w:szCs w:val="18"/>
+          <w14:ligatures w14:val="standard"/>
+        </w:rPr>
+        <w:t xml:space="preserve"> obtain the </w:t>
+      </w:r>
+      <w:r>
+        <w:rPr>
+          <w:szCs w:val="18"/>
+          <w14:ligatures w14:val="standard"/>
+        </w:rPr>
+        <w:t xml:space="preserve">right </w:t>
+      </w:r>
+      <w:r>
+        <w:rPr>
+          <w:szCs w:val="18"/>
+          <w14:ligatures w14:val="standard"/>
+        </w:rPr>
+        <w:t>combination of parameters which prov</w:t>
+      </w:r>
+      <w:r>
+        <w:rPr>
+          <w:szCs w:val="18"/>
+          <w14:ligatures w14:val="standard"/>
+        </w:rPr>
+        <w:t>ide</w:t>
+      </w:r>
+      <w:r>
+        <w:rPr>
+          <w:szCs w:val="18"/>
+          <w14:ligatures w14:val="standard"/>
+        </w:rPr>
+        <w:t xml:space="preserve"> the best score, the algorithm will be required to run with different parameter settings or run all possible combinations of the parameters which becomes computationally intensive [4] (but provides an exhaustive search of all the possible combinations which can be used to optimize the performance of the model). Evolutionary algorithms like Differential Evolution decrease the convergence time by orders of magnitude using mutation and cross-overs of candidate solutions. Tuning has a direct impact on the conclusion obtained using the learners. Well-tuned learners tend to provide better accuracy and precision compared to other learners and the results of many research papers can be directly challenged by testing with tuned data models [4]</w:t>
+      </w:r>
+      <w:r>
+        <w:rPr>
+          <w:szCs w:val="18"/>
+          <w14:ligatures w14:val="standard"/>
+        </w:rPr>
+        <w:t>.</w:t>
+      </w:r>
+    </w:p>
+    <w:p>
+      <w:pPr>
+        <w:pStyle w:val="Head1"/>
+        <w:rPr>
+          <w14:ligatures w14:val="standard"/>
+        </w:rPr>
+      </w:pPr>
+      <w:r>
+        <w:rPr>
+          <w14:ligatures w14:val="standard"/>
+        </w:rPr>
+        <w:t>3</w:t>
+      </w:r>
+      <w:r>
+        <w:rPr>
+          <w:szCs w:val="22"/>
+          <w14:ligatures w14:val="standard"/>
+        </w:rPr>
+        <w:t> </w:t>
+      </w:r>
+      <w:r>
+        <w:rPr>
+          <w14:ligatures w14:val="standard"/>
+        </w:rPr>
+        <w:t>Key Criteria</w:t>
+      </w:r>
+    </w:p>
+    <w:p>
+      <w:pPr>
+        <w:pStyle w:val="Para"/>
+        <w:jc w:val="both"/>
+        <w:rPr>
+          <w14:ligatures w14:val="standard"/>
+        </w:rPr>
+      </w:pPr>
+      <w:r>
+        <w:rPr>
+          <w14:ligatures w14:val="standard"/>
+        </w:rPr>
+        <w:t xml:space="preserve">Fault prediction models tend to underperform when the learners used to generate the data models are configured with sub-optimal settings for the control parameters. Chakkrit et al [7] argue that the parameter settings can have a significant impact on the performance of the classification techniques used in fault prediction models. The generated model is highly reliant on the control parameters used at the time of model training. Number of decision trees in a random forest or the value of K in K nearest neighbor algorithm can yield significantly different models for different values of the parameter. In case of KNN, the accuracy of the data model is determined by the value of K chosen before the algorithm is started. For very low values of K, the algorithm tries to overfit to the training data and the effect of noise is predominantly amplified. For large values of K, the algorithm tries to underfit the model but irons out the noisy data points. Jiang et al [14] show that the default control parameter values of Random Forests and Naïve Bayes are often suboptimal. </w:t>
+      </w:r>
+    </w:p>
+    <w:p>
+      <w:pPr>
+        <w:pStyle w:val="Para"/>
+        <w:jc w:val="both"/>
+        <w:rPr>
+          <w14:ligatures w14:val="standard"/>
+        </w:rPr>
+      </w:pPr>
+      <w:r>
+        <w:rPr>
+          <w14:ligatures w14:val="standard"/>
+        </w:rPr>
+        <w:t>The control parameters must be carefully chosen to obtain the best performance for the model. Koru et al [15] suggest that the parameters chosen can have huge impact on the accuracy of the model. At the same time, it is impossible to test for all the possible parameter settings. Kocaguneli et al [16] show that there are nearly 17,000 possible settings for training KNN algorithm</w:t>
+      </w:r>
+      <w:r>
+        <w:rPr>
+          <w14:ligatures w14:val="standard"/>
+        </w:rPr>
+        <w:t xml:space="preserve"> [7]</w:t>
+      </w:r>
+      <w:r>
+        <w:rPr>
+          <w14:ligatures w14:val="standard"/>
+        </w:rPr>
+        <w:t xml:space="preserve">. Algorithms like Grid Search try to obtain the best control parameter setting by testing all possible combinations. As explained before, the process is computationally intensive and outweigh the benefits obtained from tuning the parameters. On the other hand, Menzies et al [4] show that evolutionary algorithms like Differential evolution converge to an optimal solution in roughly 100 iterations. The paper also demonstrates an increase in precision by 60% in some cases. It warns about the fallacies of using off-the shelf tuned </w:t>
+      </w:r>
+      <w:r>
+        <w:rPr>
+          <w14:ligatures w14:val="standard"/>
+        </w:rPr>
+        <w:lastRenderedPageBreak/>
+        <w:t>models by showing that the tuned parameters are highly dependent on the data sets used to compute the model. The best part is, it challenges many of the previously published papers by recreating their test environment and producing highly tuned models that can be used to contradict some of the results published in other papers. Hence tuning is a key criterion for learners as they can result in completely different outcomes when used correctly.</w:t>
       </w:r>
     </w:p>
     <w:p>
@@ -1250,22 +2080,22 @@
         <w:rPr>
           <w14:ligatures w14:val="standard"/>
         </w:rPr>
-        <w:t>TODO</w:t>
+        <w:t>Very often data models fail to produce learners that can be used for actionable outcomes. In case of fault prediction algorithms, if the data model can tell the user what differentiates a piece of code as bug prone from being bug free, the developer can receive feedback from a static code analyzer that can proactively warn him/her to take the necessary steps to remove the cause of the bug (like decreasing the coupling or cohesion in a class).</w:t>
+      </w:r>
+      <w:r>
+        <w:rPr>
+          <w14:ligatures w14:val="standard"/>
+        </w:rPr>
+        <w:t xml:space="preserve"> This can only be achieved by a contrasts learner. The simplicity of the algorithm is often ignored and the readability is traded-off for performance.</w:t>
       </w:r>
     </w:p>
     <w:p>
       <w:pPr>
-        <w:pStyle w:val="Head2"/>
-        <w:rPr>
-          <w14:ligatures w14:val="standard"/>
-        </w:rPr>
-      </w:pPr>
-      <w:r>
-        <w:rPr>
-          <w14:ligatures w14:val="standard"/>
-        </w:rPr>
-        <w:t>2.</w:t>
-      </w:r>
+        <w:pStyle w:val="Head1"/>
+        <w:rPr>
+          <w14:ligatures w14:val="standard"/>
+        </w:rPr>
+      </w:pPr>
       <w:r>
         <w:rPr>
           <w14:ligatures w14:val="standard"/>
@@ -1283,13 +2113,18 @@
         <w:rPr>
           <w14:ligatures w14:val="standard"/>
         </w:rPr>
-        <w:t>Multi-goal reasoning</w:t>
+        <w:t>C</w:t>
+      </w:r>
+      <w:r>
+        <w:rPr>
+          <w14:ligatures w14:val="standard"/>
+        </w:rPr>
+        <w:t>ritique</w:t>
       </w:r>
     </w:p>
     <w:p>
       <w:pPr>
         <w:pStyle w:val="Para"/>
-        <w:ind w:firstLine="400"/>
         <w:jc w:val="both"/>
         <w:rPr>
           <w14:ligatures w14:val="standard"/>
@@ -1299,668 +2134,6 @@
         <w:rPr>
           <w14:ligatures w14:val="standard"/>
         </w:rPr>
-        <w:t xml:space="preserve">Virtually every real-world problem is associated with multiple goals. Many decision-making problems in the business world are formulated as multi-goal reasoning problems. In Economics and Finance world, the determination of policies and portfolios involve attaining a delicate balance between multiple (often conflicting) goals and the variant of multi-goal reasoning algorithms used play a very important role in determining the outcomes associated with the problem. Multiple iterations of the model are simulated to rigorously test and evaluate the performance of the model. Given that more than one solution is possible in multi-goal reasoning problems, the user is required to find tradeoff between the solutions and pick the solution best suited for the use case. Repeated application of the algorithm is required to obtain the multiple solutions. One of the methods of obtaining solutions for multiple goal reasoning is by </w:t>
-      </w:r>
-      <w:r>
-        <w:rPr>
-          <w14:ligatures w14:val="standard"/>
-        </w:rPr>
-        <w:t>converting</w:t>
-      </w:r>
-      <w:r>
-        <w:rPr>
-          <w14:ligatures w14:val="standard"/>
-        </w:rPr>
-        <w:t xml:space="preserve"> </w:t>
-      </w:r>
-      <w:r>
-        <w:rPr>
-          <w14:ligatures w14:val="standard"/>
-        </w:rPr>
-        <w:t>multiple goal measures into single goal</w:t>
-      </w:r>
-      <w:r>
-        <w:rPr>
-          <w14:ligatures w14:val="standard"/>
-        </w:rPr>
-        <w:t xml:space="preserve"> [3] (such as denomination scores) and then use the algorithms designed for single goal reasoning to obtain solutions for the multi-goal problem at hand. Evolutionary algorithms can be used in place which provide many unique advantages including efficient computation and better convergence of solutions [3]. These algorithms use Selection (retaining parents from one generation to next), Cross-over and Mutation to create new candidates in the population which can replace their parents (if they have higher scores). Multiple iterations of the algorithm are performed creating new generations and (possibly) new candidates in the frontier. Eventually the algorithm converges when the best fitness score of the frontier does not change or the maximum number of generations </w:t>
-      </w:r>
-      <w:r>
-        <w:rPr>
-          <w14:ligatures w14:val="standard"/>
-        </w:rPr>
-        <w:t>have</w:t>
-      </w:r>
-      <w:r>
-        <w:rPr>
-          <w14:ligatures w14:val="standard"/>
-        </w:rPr>
-        <w:t xml:space="preserve"> reached</w:t>
-      </w:r>
-      <w:r>
-        <w:rPr>
-          <w14:ligatures w14:val="standard"/>
-        </w:rPr>
-        <w:t>.</w:t>
-      </w:r>
-    </w:p>
-    <w:p>
-      <w:pPr>
-        <w:pStyle w:val="Head2"/>
-        <w:rPr>
-          <w14:ligatures w14:val="standard"/>
-        </w:rPr>
-      </w:pPr>
-      <w:r>
-        <w:rPr>
-          <w14:ligatures w14:val="standard"/>
-        </w:rPr>
-        <w:t>2.</w:t>
-      </w:r>
-      <w:r>
-        <w:rPr>
-          <w14:ligatures w14:val="standard"/>
-        </w:rPr>
-        <w:t>5</w:t>
-      </w:r>
-      <w:r>
-        <w:rPr>
-          <w:szCs w:val="22"/>
-          <w14:ligatures w14:val="standard"/>
-        </w:rPr>
-        <w:t> </w:t>
-      </w:r>
-      <w:r>
-        <w:rPr>
-          <w14:ligatures w14:val="standard"/>
-        </w:rPr>
-        <w:t>Anomaly Detection</w:t>
-      </w:r>
-    </w:p>
-    <w:p>
-      <w:pPr>
-        <w:pStyle w:val="Para"/>
-        <w:ind w:firstLine="280"/>
-        <w:jc w:val="both"/>
-        <w:rPr>
-          <w:lang w:val="en-GB"/>
-          <w14:ligatures w14:val="standard"/>
-        </w:rPr>
-      </w:pPr>
-      <w:r>
-        <w:rPr>
-          <w:lang w:val="en-GB"/>
-          <w14:ligatures w14:val="standard"/>
-        </w:rPr>
-        <w:t>Anomaly detection can be defined as a set of paradigms capable of detecting any uncommon data which do not conform to the expected behaviour of the data</w:t>
-      </w:r>
-      <w:r>
-        <w:rPr>
-          <w:lang w:val="en-GB"/>
-          <w14:ligatures w14:val="standard"/>
-        </w:rPr>
-        <w:t xml:space="preserve"> model</w:t>
-      </w:r>
-      <w:r>
-        <w:rPr>
-          <w:lang w:val="en-GB"/>
-          <w14:ligatures w14:val="standard"/>
-        </w:rPr>
-        <w:t xml:space="preserve"> (outliers). Anomaly detection has several applications in medical sciences </w:t>
-      </w:r>
-      <w:r>
-        <w:rPr>
-          <w:lang w:val="en-GB"/>
-          <w14:ligatures w14:val="standard"/>
-        </w:rPr>
-        <w:t>like detection of cancer</w:t>
-      </w:r>
-      <w:r>
-        <w:rPr>
-          <w:lang w:val="en-GB"/>
-          <w14:ligatures w14:val="standard"/>
-        </w:rPr>
-        <w:t xml:space="preserve">, credit card </w:t>
-      </w:r>
-      <w:r>
-        <w:rPr>
-          <w:lang w:val="en-GB"/>
-          <w14:ligatures w14:val="standard"/>
-        </w:rPr>
-        <w:t>theft</w:t>
-      </w:r>
-      <w:r>
-        <w:rPr>
-          <w:lang w:val="en-GB"/>
-          <w14:ligatures w14:val="standard"/>
-        </w:rPr>
-        <w:t xml:space="preserve"> can be detected if there is a huge change the expenditures and very often it has been used to detect the health of component machine of a control system by continuously observing its internal parameters. Many safeguards have been designed in response to anomaly detection like blocking a credit card till the user can verify the exorbitant purchase or alerting the operator before a control system fails. Contextual anomaly detection can be used in case the anomaly detected </w:t>
-      </w:r>
-      <w:r>
-        <w:rPr>
-          <w:lang w:val="en-GB"/>
-          <w14:ligatures w14:val="standard"/>
-        </w:rPr>
-        <w:t>must</w:t>
-      </w:r>
-      <w:r>
-        <w:rPr>
-          <w:lang w:val="en-GB"/>
-          <w14:ligatures w14:val="standard"/>
-        </w:rPr>
-        <w:t xml:space="preserve"> be examined in its local environment like a sudden increase in network bandwidth usage during sports broadcasts should not be cause any flags to be raised even though the bandwidth usage is above the normal limits</w:t>
-      </w:r>
-      <w:r>
-        <w:rPr>
-          <w:lang w:val="en-GB"/>
-          <w14:ligatures w14:val="standard"/>
-        </w:rPr>
-        <w:t>.</w:t>
-      </w:r>
-    </w:p>
-    <w:p>
-      <w:pPr>
-        <w:pStyle w:val="Head2"/>
-        <w:rPr>
-          <w14:ligatures w14:val="standard"/>
-        </w:rPr>
-      </w:pPr>
-      <w:r>
-        <w:rPr>
-          <w14:ligatures w14:val="standard"/>
-        </w:rPr>
-        <w:t>2.</w:t>
-      </w:r>
-      <w:r>
-        <w:rPr>
-          <w14:ligatures w14:val="standard"/>
-        </w:rPr>
-        <w:t>6</w:t>
-      </w:r>
-      <w:r>
-        <w:rPr>
-          <w:szCs w:val="22"/>
-          <w14:ligatures w14:val="standard"/>
-        </w:rPr>
-        <w:t> </w:t>
-      </w:r>
-      <w:r>
-        <w:rPr>
-          <w14:ligatures w14:val="standard"/>
-        </w:rPr>
-        <w:t>Incremental Learning</w:t>
-      </w:r>
-    </w:p>
-    <w:p>
-      <w:pPr>
-        <w:pStyle w:val="Para"/>
-        <w:ind w:firstLine="280"/>
-        <w:jc w:val="both"/>
-        <w:rPr>
-          <w14:ligatures w14:val="standard"/>
-        </w:rPr>
-      </w:pPr>
-      <w:r>
-        <w:rPr>
-          <w14:ligatures w14:val="standard"/>
-        </w:rPr>
-        <w:t xml:space="preserve">In today’s world, the database sizes increase at an alarming rate. Many companies are heavily investing in technologies capable of scaling their data learning algorithms to adapt to massive amounts of incoming training data [1]. Extensive research is done to find frameworks for existing algorithms to augment the ability to learn incrementally and provide continuous availability of data. Reconstruction of Data models upon receipt of new training data can be done either by building the model from scratch or appending the new data to the data model without sacrificing the existing knowledge base. The former method becomes computationally expensive when there are massive amounts of data involved (like Big Data). Hence the data model must be incrementally trained to update the knowledge base over time to cater to the real-time requirements of the task at hand. Alternatives include periodic retraining using batches of data. A crude comparison can be made </w:t>
-      </w:r>
-      <w:r>
-        <w:rPr>
-          <w14:ligatures w14:val="standard"/>
-        </w:rPr>
-        <w:lastRenderedPageBreak/>
-        <w:t xml:space="preserve">to biological intelligent systems where the information is learnt over their lifetime to accumulate behaviors and develop associations to construct goal oriented behavior [2]. There are situations where the data used to train the data model may not be available for retraining the </w:t>
-      </w:r>
-      <w:r>
-        <w:rPr>
-          <w14:ligatures w14:val="standard"/>
-        </w:rPr>
-        <w:t>model</w:t>
-      </w:r>
-      <w:r>
-        <w:rPr>
-          <w14:ligatures w14:val="standard"/>
-        </w:rPr>
-        <w:t xml:space="preserve"> during the next attempt</w:t>
-      </w:r>
-      <w:r>
-        <w:rPr>
-          <w14:ligatures w14:val="standard"/>
-        </w:rPr>
-        <w:t>. In such cases, incremental learning comes to the rescue</w:t>
-      </w:r>
-      <w:r>
-        <w:rPr>
-          <w14:ligatures w14:val="standard"/>
-        </w:rPr>
-        <w:t>.</w:t>
-      </w:r>
-    </w:p>
-    <w:p>
-      <w:pPr>
-        <w:pStyle w:val="Head2"/>
-        <w:rPr>
-          <w14:ligatures w14:val="standard"/>
-        </w:rPr>
-      </w:pPr>
-      <w:r>
-        <w:rPr>
-          <w14:ligatures w14:val="standard"/>
-        </w:rPr>
-        <w:t>2.</w:t>
-      </w:r>
-      <w:r>
-        <w:rPr>
-          <w14:ligatures w14:val="standard"/>
-        </w:rPr>
-        <w:t>7</w:t>
-      </w:r>
-      <w:r>
-        <w:rPr>
-          <w:szCs w:val="22"/>
-          <w14:ligatures w14:val="standard"/>
-        </w:rPr>
-        <w:t> </w:t>
-      </w:r>
-      <w:r>
-        <w:rPr>
-          <w:szCs w:val="22"/>
-          <w14:ligatures w14:val="standard"/>
-        </w:rPr>
-        <w:t>Shareable</w:t>
-      </w:r>
-      <w:r>
-        <w:rPr>
-          <w14:ligatures w14:val="standard"/>
-        </w:rPr>
-        <w:t xml:space="preserve"> </w:t>
-      </w:r>
-    </w:p>
-    <w:p>
-      <w:pPr>
-        <w:pStyle w:val="Para"/>
-        <w:ind w:firstLine="280"/>
-        <w:jc w:val="both"/>
-        <w:rPr>
-          <w14:ligatures w14:val="standard"/>
-        </w:rPr>
-      </w:pPr>
-      <w:r>
-        <w:rPr>
-          <w14:ligatures w14:val="standard"/>
-        </w:rPr>
-        <w:t>Data privacy is one of the very key factors to be considered while using data mining algorithms. The data used to train the data can be private to an organization but the data will be requested by a third party for creating data models. Essential protocols will have to be developed for sharing the data and must capture rules governing how the data is shared and how much of the data is shared. The protocol must attain a delicate balance between the reduction of dispensable data and concentrate on the vital data points which adequately describe the data model. Data obfuscation techniques will have to be used to mask the actual data but still maintaining the required parts to construct the data model. Increasing size of databases and data sets pose a further problem of how much data must be shared to create an efficient data model.</w:t>
-      </w:r>
-    </w:p>
-    <w:p>
-      <w:pPr>
-        <w:pStyle w:val="Head2"/>
-        <w:rPr>
-          <w14:ligatures w14:val="standard"/>
-        </w:rPr>
-      </w:pPr>
-      <w:r>
-        <w:rPr>
-          <w14:ligatures w14:val="standard"/>
-        </w:rPr>
-        <w:t>2.</w:t>
-      </w:r>
-      <w:r>
-        <w:rPr>
-          <w14:ligatures w14:val="standard"/>
-        </w:rPr>
-        <w:t>8</w:t>
-      </w:r>
-      <w:r>
-        <w:rPr>
-          <w:szCs w:val="22"/>
-          <w14:ligatures w14:val="standard"/>
-        </w:rPr>
-        <w:t> </w:t>
-      </w:r>
-      <w:r>
-        <w:rPr>
-          <w:szCs w:val="22"/>
-          <w14:ligatures w14:val="standard"/>
-        </w:rPr>
-        <w:t>Context Aware</w:t>
-      </w:r>
-      <w:r>
-        <w:rPr>
-          <w14:ligatures w14:val="standard"/>
-        </w:rPr>
-        <w:t xml:space="preserve"> </w:t>
-      </w:r>
-    </w:p>
-    <w:p>
-      <w:pPr>
-        <w:pStyle w:val="Para"/>
-        <w:ind w:firstLine="280"/>
-        <w:jc w:val="both"/>
-        <w:rPr>
-          <w14:ligatures w14:val="standard"/>
-        </w:rPr>
-      </w:pPr>
-      <w:r>
-        <w:rPr>
-          <w14:ligatures w14:val="standard"/>
-        </w:rPr>
-        <w:t xml:space="preserve">A </w:t>
-      </w:r>
-      <w:r>
-        <w:rPr>
-          <w14:ligatures w14:val="standard"/>
-        </w:rPr>
-        <w:t>gamut of today’s state-of-the art data learning models visualize the data as an aggregated information and pay little to no heed to the sub-portions of the data which were obtained under different environments (contexts). Viewing the data set as being constituted of homogenous populations and d</w:t>
-      </w:r>
-      <w:r>
-        <w:rPr>
-          <w14:ligatures w14:val="standard"/>
-        </w:rPr>
-        <w:t>eriving conclusions based on this</w:t>
-      </w:r>
-      <w:r>
-        <w:rPr>
-          <w14:ligatures w14:val="standard"/>
-        </w:rPr>
-        <w:t xml:space="preserve"> assumptions can often lead to critical errors in judgements </w:t>
-      </w:r>
-      <w:r>
-        <w:rPr>
-          <w14:ligatures w14:val="standard"/>
-        </w:rPr>
-        <w:t>causing</w:t>
-      </w:r>
-      <w:r>
-        <w:rPr>
-          <w14:ligatures w14:val="standard"/>
-        </w:rPr>
-        <w:t xml:space="preserve"> depletion of accuracy of the data model. As an example, consider the following statement “Exercise and athletics </w:t>
-      </w:r>
-      <w:r>
-        <w:rPr>
-          <w14:ligatures w14:val="standard"/>
-        </w:rPr>
-        <w:t>can reduce</w:t>
-      </w:r>
-      <w:r>
-        <w:rPr>
-          <w14:ligatures w14:val="standard"/>
-        </w:rPr>
-        <w:t xml:space="preserve"> the risk of diabetes”. The statement generalizes by saying that exercise and athletics is always good. This might be true in case of a general population but the statement must be re-evaluated for sub-populations which contains patients recently treated for heart attack or people who had recently undergone surgery. The differences these sub-populations exhibit can be encoded into a context which specifies the type of population under observation. Even though these sub-populations form a smaller part of the overall populations, it is imperative that the data models are aware of the contexts and accordingly tune the control parameters of the data model or generate different data models based on the contexts. Since the exact number of context is unknown beforehand, it is hard to determine the partitions to capture all the contexts. Algorithms like Mini Batch K-Means can be used to cluster the data and then apply the algorithm on each individual cluster to create different data models aware of the local environments. Bettenburg et al [22] propose a new technique for bug prediction models using clustering algorithms where the training data is first clustered and a classification algorithm like Naïve Bayes is run on individual cluster so that the locality of a data point can be </w:t>
-      </w:r>
-      <w:r>
-        <w:rPr>
-          <w14:ligatures w14:val="standard"/>
-        </w:rPr>
-        <w:t>accounted</w:t>
-      </w:r>
-      <w:r>
-        <w:rPr>
-          <w14:ligatures w14:val="standard"/>
-        </w:rPr>
-        <w:t xml:space="preserve"> while applying fault prediction algorithms</w:t>
-      </w:r>
-      <w:r>
-        <w:rPr>
-          <w14:ligatures w14:val="standard"/>
-        </w:rPr>
-        <w:t>.</w:t>
-      </w:r>
-    </w:p>
-    <w:p>
-      <w:pPr>
-        <w:pStyle w:val="Head2"/>
-        <w:rPr>
-          <w14:ligatures w14:val="standard"/>
-        </w:rPr>
-      </w:pPr>
-      <w:r>
-        <w:rPr>
-          <w14:ligatures w14:val="standard"/>
-        </w:rPr>
-        <w:t>2.</w:t>
-      </w:r>
-      <w:r>
-        <w:rPr>
-          <w14:ligatures w14:val="standard"/>
-        </w:rPr>
-        <w:t>9</w:t>
-      </w:r>
-      <w:r>
-        <w:rPr>
-          <w:szCs w:val="22"/>
-          <w14:ligatures w14:val="standard"/>
-        </w:rPr>
-        <w:t> </w:t>
-      </w:r>
-      <w:r>
-        <w:rPr>
-          <w:szCs w:val="22"/>
-          <w14:ligatures w14:val="standard"/>
-        </w:rPr>
-        <w:t>Self-tuning</w:t>
-      </w:r>
-      <w:r>
-        <w:rPr>
-          <w14:ligatures w14:val="standard"/>
-        </w:rPr>
-        <w:t xml:space="preserve"> </w:t>
-      </w:r>
-    </w:p>
-    <w:p>
-      <w:pPr>
-        <w:pStyle w:val="Para"/>
-        <w:ind w:firstLine="280"/>
-        <w:jc w:val="both"/>
-        <w:rPr>
-          <w:szCs w:val="18"/>
-          <w14:ligatures w14:val="standard"/>
-        </w:rPr>
-      </w:pPr>
-      <w:r>
-        <w:rPr>
-          <w:szCs w:val="18"/>
-          <w14:ligatures w14:val="standard"/>
-        </w:rPr>
-        <w:t xml:space="preserve">Attributes of a model like its accuracy, performance, etc. are highly reliant on the values of the control parameters chosen for the algorithm at the beginning of the data modelling. </w:t>
-      </w:r>
-      <w:r>
-        <w:rPr>
-          <w:szCs w:val="18"/>
-          <w14:ligatures w14:val="standard"/>
-        </w:rPr>
-        <w:t>To</w:t>
-      </w:r>
-      <w:r>
-        <w:rPr>
-          <w:szCs w:val="18"/>
-          <w14:ligatures w14:val="standard"/>
-        </w:rPr>
-        <w:t xml:space="preserve"> obtain the </w:t>
-      </w:r>
-      <w:r>
-        <w:rPr>
-          <w:szCs w:val="18"/>
-          <w14:ligatures w14:val="standard"/>
-        </w:rPr>
-        <w:t xml:space="preserve">right </w:t>
-      </w:r>
-      <w:r>
-        <w:rPr>
-          <w:szCs w:val="18"/>
-          <w14:ligatures w14:val="standard"/>
-        </w:rPr>
-        <w:t>combination of parameters which prov</w:t>
-      </w:r>
-      <w:r>
-        <w:rPr>
-          <w:szCs w:val="18"/>
-          <w14:ligatures w14:val="standard"/>
-        </w:rPr>
-        <w:t>ide</w:t>
-      </w:r>
-      <w:r>
-        <w:rPr>
-          <w:szCs w:val="18"/>
-          <w14:ligatures w14:val="standard"/>
-        </w:rPr>
-        <w:t xml:space="preserve"> the best score, the algorithm will be required to run with different parameter settings or run all possible combinations of the parameters which becomes computationally intensive [4] (but provides an exhaustive search of </w:t>
-      </w:r>
-      <w:r>
-        <w:rPr>
-          <w:szCs w:val="18"/>
-          <w14:ligatures w14:val="standard"/>
-        </w:rPr>
-        <w:t>all the possible combinations which can be used to optimize the performance of the model). Evolutionary algorithms like Differential Evolution decrease the convergence time by orders of magnitude using mutation and cross-overs of candidate solutions. Tuning has a direct impact on the conclusion obtained using the learners. Well-tuned learners tend to provide better accuracy and precision compared to other learners and the results of many research papers can be directly challenged by testing with tuned data models [4]</w:t>
-      </w:r>
-      <w:r>
-        <w:rPr>
-          <w:szCs w:val="18"/>
-          <w14:ligatures w14:val="standard"/>
-        </w:rPr>
-        <w:t>.</w:t>
-      </w:r>
-    </w:p>
-    <w:p>
-      <w:pPr>
-        <w:pStyle w:val="Head1"/>
-        <w:rPr>
-          <w14:ligatures w14:val="standard"/>
-        </w:rPr>
-      </w:pPr>
-      <w:r>
-        <w:rPr>
-          <w14:ligatures w14:val="standard"/>
-        </w:rPr>
-        <w:t>3</w:t>
-      </w:r>
-      <w:r>
-        <w:rPr>
-          <w:szCs w:val="22"/>
-          <w14:ligatures w14:val="standard"/>
-        </w:rPr>
-        <w:t> </w:t>
-      </w:r>
-      <w:r>
-        <w:rPr>
-          <w14:ligatures w14:val="standard"/>
-        </w:rPr>
-        <w:t>Key Criteria</w:t>
-      </w:r>
-    </w:p>
-    <w:p>
-      <w:pPr>
-        <w:pStyle w:val="Para"/>
-        <w:jc w:val="both"/>
-        <w:rPr>
-          <w14:ligatures w14:val="standard"/>
-        </w:rPr>
-      </w:pPr>
-      <w:r>
-        <w:rPr>
-          <w14:ligatures w14:val="standard"/>
-        </w:rPr>
-        <w:t xml:space="preserve">Fault prediction models tend to underperform when the learners used to generate the data models are configured with sub-optimal settings for the control parameters. Chakkrit et al [7] argue that the parameter settings can have a significant impact on the performance of the classification techniques used in fault prediction models. The generated model is highly reliant on the control parameters used at the time of model training. Number of decision trees in a random forest or the value of K in K nearest neighbor algorithm can yield significantly different models for different values of the parameter. In case of KNN, the accuracy of the data model is determined by the value of K chosen before the algorithm is started. For very low values of K, the algorithm tries to overfit to the training data and the effect of noise is predominantly amplified. For large values of K, the algorithm tries to underfit the model but irons out the noisy data points. Jiang et al [14] show that the default control parameter values of Random Forests and Naïve Bayes are often suboptimal. </w:t>
-      </w:r>
-    </w:p>
-    <w:p>
-      <w:pPr>
-        <w:pStyle w:val="Para"/>
-        <w:jc w:val="both"/>
-        <w:rPr>
-          <w14:ligatures w14:val="standard"/>
-        </w:rPr>
-      </w:pPr>
-      <w:r>
-        <w:rPr>
-          <w14:ligatures w14:val="standard"/>
-        </w:rPr>
-        <w:t>The control parameters must be carefully chosen to obtain the best performance for the model. Koru et al [15] suggest that the parameters chosen can have huge impact on the accuracy of the model. At the same time, it is impossible to test for all the possible parameter settings. Kocaguneli et al [16] show that there are nearly 17,000 possible settings for training KNN algorithm</w:t>
-      </w:r>
-      <w:r>
-        <w:rPr>
-          <w14:ligatures w14:val="standard"/>
-        </w:rPr>
-        <w:t xml:space="preserve"> [7]</w:t>
-      </w:r>
-      <w:r>
-        <w:rPr>
-          <w14:ligatures w14:val="standard"/>
-        </w:rPr>
-        <w:t>. Algorithms like Grid Search try to obtain the best control parameter setting by testing all possible combinations. As explained before, the process is computationally intensive and outweigh the benefits obtained from tuning the parameters. On the other hand, Menzies et al [4] show that evolutionary algorithms like Differential evolution converge to an optimal solution in roughly 100 iterations. The paper also demonstrates an increase in precision by 60% in some cases. It warns about the fallacies of using off-the shelf tuned models by showing that the tuned parameters are highly dependent on the data sets used to compute the model. The best part is, it challenges many of the previously published papers by recreating their test environment and producing highly tuned models that can be used to contradict some of the results published in other papers. Hence tuning is a key criterion for learners as they can result in completely different outcomes when used correctly.</w:t>
-      </w:r>
-    </w:p>
-    <w:p>
-      <w:pPr>
-        <w:pStyle w:val="Para"/>
-        <w:ind w:firstLine="0"/>
-        <w:jc w:val="both"/>
-        <w:rPr>
-          <w14:ligatures w14:val="standard"/>
-        </w:rPr>
-      </w:pPr>
-      <w:r>
-        <w:rPr>
-          <w14:ligatures w14:val="standard"/>
-        </w:rPr>
-        <w:t>Very often data models fail to produce learners that can be used for actionable outcomes. In case of fault prediction algorithms, if the data model can tell the user what differentiates a piece of code as bug prone from being bug free, the developer can receive feedback from a static code analyzer that can proactively warn him/her to take the necessary steps to remove the cause of the bug (like decreasing the coupling or cohesion in a class).</w:t>
-      </w:r>
-      <w:r>
-        <w:rPr>
-          <w14:ligatures w14:val="standard"/>
-        </w:rPr>
-        <w:t xml:space="preserve"> This can only be achieved by a contrasts learner. The simplicity of the algorithm is often ignored and the readability is traded-off for performance.</w:t>
-      </w:r>
-    </w:p>
-    <w:p>
-      <w:pPr>
-        <w:pStyle w:val="Head1"/>
-        <w:rPr>
-          <w14:ligatures w14:val="standard"/>
-        </w:rPr>
-      </w:pPr>
-      <w:r>
-        <w:rPr>
-          <w14:ligatures w14:val="standard"/>
-        </w:rPr>
-        <w:t>4</w:t>
-      </w:r>
-      <w:r>
-        <w:rPr>
-          <w:szCs w:val="22"/>
-          <w14:ligatures w14:val="standard"/>
-        </w:rPr>
-        <w:t> </w:t>
-      </w:r>
-      <w:r>
-        <w:rPr>
-          <w14:ligatures w14:val="standard"/>
-        </w:rPr>
-        <w:t>C</w:t>
-      </w:r>
-      <w:r>
-        <w:rPr>
-          <w14:ligatures w14:val="standard"/>
-        </w:rPr>
-        <w:t>ritique</w:t>
-      </w:r>
-    </w:p>
-    <w:p>
-      <w:pPr>
-        <w:pStyle w:val="Para"/>
-        <w:jc w:val="both"/>
-        <w:rPr>
-          <w14:ligatures w14:val="standard"/>
-        </w:rPr>
-      </w:pPr>
-      <w:r>
-        <w:rPr>
-          <w14:ligatures w14:val="standard"/>
-        </w:rPr>
-        <w:lastRenderedPageBreak/>
         <w:t xml:space="preserve">The paper published by Ghotra et al [17] has been considered as a reference model for comparison of </w:t>
       </w:r>
       <w:r>
@@ -2111,7 +2284,13 @@
         <w:rPr>
           <w14:ligatures w14:val="standard"/>
         </w:rPr>
-        <w:t>The paper begins by examining an earlier well-known paper published by Lessmann et al [10] where the experiment involved evaluating different learners with NASA corpus. The experiment investigated 22 different classification techniques. Lessmann et al [10] concluded with their experiment that 17 out of the 22 classification techniques demonstrated little to no statistical difference. Even the precursors of Gohtra et al [17] like Sheppard et al [19] showed that the classification technique used for fault prediction algorithms had no effect on the fault prediction problem.</w:t>
+        <w:t xml:space="preserve">The paper begins by examining an earlier well-known paper published by Lessmann et al [10] where the experiment involved evaluating different learners with NASA corpus. The experiment investigated 22 different classification techniques. Lessmann et al [10] concluded with their experiment that 17 out of the 22 classification techniques demonstrated little to no statistical difference. Even the precursors of Gohtra et al [17] like Sheppard </w:t>
+      </w:r>
+      <w:r>
+        <w:rPr>
+          <w14:ligatures w14:val="standard"/>
+        </w:rPr>
+        <w:t>et al [19] showed that the classification technique used for fault prediction algorithms had no effect on the fault prediction problem.</w:t>
       </w:r>
     </w:p>
     <w:p>
@@ -2470,6 +2649,7 @@
         <w:rPr>
           <w14:ligatures w14:val="standard"/>
         </w:rPr>
+        <w:lastRenderedPageBreak/>
         <w:t xml:space="preserve"> The results concluded that classification techniques like Logistic Model Trees (LMT), Simple Logistic with ensemble methods like Bagging, Rotation Forest and Random Subspace outperformed all other classification techniques and hence can be considered the state-of-the-art algorithm to be examined for this essay. Logistic Model tree combines Logistic regression with Decision trees. The leaves of the decision tree contain logistic regression functions. </w:t>
       </w:r>
     </w:p>
@@ -2481,7 +2661,7 @@
           <w14:ligatures w14:val="standard"/>
         </w:rPr>
       </w:pPr>
-      <w:bookmarkStart w:id="0" w:name="_Hlk496539663"/>
+      <w:bookmarkStart w:id="1" w:name="_Hlk496539663"/>
       <w:r>
         <w:rPr>
           <w:rStyle w:val="Label"/>
@@ -2514,7 +2694,7 @@
         </w:rPr>
         <w:t xml:space="preserve">Results </w:t>
       </w:r>
-      <w:bookmarkEnd w:id="0"/>
+      <w:bookmarkEnd w:id="1"/>
       <w:r>
         <w:rPr>
           <w:b w:val="0"/>
@@ -2534,7 +2714,6 @@
         <w:rPr>
           <w:noProof/>
         </w:rPr>
-        <w:lastRenderedPageBreak/>
         <w:drawing>
           <wp:inline distT="0" distB="0" distL="0" distR="0" wp14:anchorId="1741B81A" wp14:editId="4F407D82">
             <wp:extent cx="3028950" cy="1662430"/>
@@ -2889,13 +3068,7 @@
         <w:rPr>
           <w14:ligatures w14:val="standard"/>
         </w:rPr>
-        <w:t xml:space="preserve">The authors acknowledge the need for parameter tuning for some classification techniques. But they propose tuning for only K </w:t>
-      </w:r>
-      <w:r>
-        <w:rPr>
-          <w14:ligatures w14:val="standard"/>
-        </w:rPr>
-        <w:t>Nearest Neighbors and K-Me</w:t>
+        <w:t>The authors acknowledge the need for parameter tuning for some classification techniques. But they propose tuning for only K Nearest Neighbors and K-Me</w:t>
       </w:r>
       <w:r>
         <w:rPr>
@@ -3096,6 +3269,7 @@
         <w:rPr>
           <w14:ligatures w14:val="standard"/>
         </w:rPr>
+        <w:lastRenderedPageBreak/>
         <w:t xml:space="preserve">Based on </w:t>
       </w:r>
       <w:r>
@@ -3265,7 +3439,6 @@
                 <w:b w:val="0"/>
                 <w14:ligatures w14:val="standard"/>
               </w:rPr>
-              <w:lastRenderedPageBreak/>
               <w:t>Datasets (D</w:t>
             </w:r>
             <w:r>
@@ -5363,10 +5536,20 @@
       <w:r>
         <w:t>For analyzing</w:t>
       </w:r>
-      <w:bookmarkStart w:id="1" w:name="_GoBack"/>
-      <w:bookmarkEnd w:id="1"/>
       <w:r>
         <w:t xml:space="preserve"> the time complexity of the tuning algorithms, the time taken for tuning will be reported as a function of model and data set size.</w:t>
+      </w:r>
+      <w:r>
+        <w:t xml:space="preserve"> To rank the </w:t>
+      </w:r>
+      <w:r>
+        <w:t xml:space="preserve">results obtained from </w:t>
+      </w:r>
+      <w:r>
+        <w:t>watch</w:t>
+      </w:r>
+      <w:r>
+        <w:t xml:space="preserve"> learner, stats.py will be used.</w:t>
       </w:r>
     </w:p>
     <w:p>
@@ -5374,7 +5557,11 @@
         <w:ind w:firstLine="270"/>
       </w:pPr>
       <w:r>
+        <w:lastRenderedPageBreak/>
         <w:t>Python scikit-learn package will be used to code the algorithms for most of the above processes. Matplotlib will be used for visualizations. The plan is to use Azure workbench for computations because of the computational flexibilities provided by the platform and it can retain the state of a data model which otherwise would have to be performed by writing to a file. Azure workbench can use GPU enable VMs to reduce the computational time associated with the algorithms</w:t>
+      </w:r>
+      <w:r>
+        <w:t>.</w:t>
       </w:r>
     </w:p>
     <w:p>
@@ -5558,7 +5745,6 @@
                 <w:rFonts w:cs="Times New Roman"/>
                 <w14:ligatures w14:val="standard"/>
               </w:rPr>
-              <w:lastRenderedPageBreak/>
               <w:t>[3]</w:t>
             </w:r>
           </w:p>
@@ -6501,6 +6687,40 @@
               <w:t>[23]</w:t>
             </w:r>
           </w:p>
+          <w:p>
+            <w:pPr>
+              <w:pStyle w:val="Bibentry"/>
+              <w:rPr>
+                <w:rFonts w:cs="Times New Roman"/>
+                <w14:ligatures w14:val="standard"/>
+              </w:rPr>
+            </w:pPr>
+          </w:p>
+          <w:p>
+            <w:pPr>
+              <w:pStyle w:val="Bibentry"/>
+              <w:rPr>
+                <w:rFonts w:cs="Times New Roman"/>
+                <w14:ligatures w14:val="standard"/>
+              </w:rPr>
+            </w:pPr>
+          </w:p>
+          <w:p>
+            <w:pPr>
+              <w:pStyle w:val="Bibentry"/>
+              <w:rPr>
+                <w:rFonts w:cs="Times New Roman"/>
+                <w14:ligatures w14:val="standard"/>
+              </w:rPr>
+            </w:pPr>
+            <w:r>
+              <w:rPr>
+                <w:rFonts w:cs="Times New Roman"/>
+                <w14:ligatures w14:val="standard"/>
+              </w:rPr>
+              <w:t>[24]</w:t>
+            </w:r>
+          </w:p>
         </w:tc>
         <w:tc>
           <w:tcPr>
@@ -7131,6 +7351,39 @@
                 <w14:ligatures w14:val="standard"/>
               </w:rPr>
               <w:t>. Journal of Advanced Research (Volume 3, Issue 2, April 2012, Pages 149-165)</w:t>
+            </w:r>
+          </w:p>
+          <w:p>
+            <w:pPr>
+              <w:pStyle w:val="Bibentry"/>
+              <w:jc w:val="both"/>
+              <w:rPr>
+                <w:rStyle w:val="FirstName"/>
+                <w:i/>
+                <w14:ligatures w14:val="standard"/>
+              </w:rPr>
+            </w:pPr>
+            <w:r>
+              <w:rPr>
+                <w:rStyle w:val="FirstName"/>
+                <w14:ligatures w14:val="standard"/>
+              </w:rPr>
+              <w:t>Javier Béjar</w:t>
+            </w:r>
+            <w:r>
+              <w:rPr>
+                <w:rStyle w:val="FirstName"/>
+                <w14:ligatures w14:val="standard"/>
+              </w:rPr>
+              <w:t xml:space="preserve">. </w:t>
+            </w:r>
+            <w:r>
+              <w:rPr>
+                <w:rStyle w:val="FirstName"/>
+                <w:i/>
+                <w14:ligatures w14:val="standard"/>
+              </w:rPr>
+              <w:t>K-means vs Mini Batch K-means: A comparison</w:t>
             </w:r>
           </w:p>
           <w:p>
@@ -7229,7 +7482,7 @@
         <w:rFonts w:ascii="Linux Biolinum" w:hAnsi="Linux Biolinum" w:cs="Linux Biolinum"/>
         <w:noProof/>
       </w:rPr>
-      <w:t>6</w:t>
+      <w:t>2</w:t>
     </w:r>
     <w:r>
       <w:rPr>
@@ -7289,7 +7542,7 @@
         <w:rFonts w:ascii="Linux Biolinum" w:hAnsi="Linux Biolinum" w:cs="Linux Biolinum"/>
         <w:noProof/>
       </w:rPr>
-      <w:t>5</w:t>
+      <w:t>7</w:t>
     </w:r>
     <w:r>
       <w:rPr>
@@ -12839,9 +13092,9 @@
     <w:name w:val="Head3"/>
     <w:autoRedefine/>
     <w:qFormat/>
-    <w:rsid w:val="00F54B1C"/>
+    <w:rsid w:val="00F45DAE"/>
     <w:pPr>
-      <w:spacing w:before="120" w:after="40"/>
+      <w:spacing w:before="120" w:after="40" w:line="276" w:lineRule="auto"/>
       <w:ind w:left="500" w:hanging="500"/>
     </w:pPr>
     <w:rPr>
@@ -17120,7 +17373,7 @@
 </file>
 
 <file path=customXml/itemProps2.xml><?xml version="1.0" encoding="utf-8"?>
-<ds:datastoreItem xmlns:ds="http://schemas.openxmlformats.org/officeDocument/2006/customXml" ds:itemID="{EB5CF748-C63C-4EF1-98B0-C726D645F5D0}">
+<ds:datastoreItem xmlns:ds="http://schemas.openxmlformats.org/officeDocument/2006/customXml" ds:itemID="{25A4E1AD-0972-4F8C-813A-ABE74903A194}">
   <ds:schemaRefs>
     <ds:schemaRef ds:uri="http://schemas.openxmlformats.org/officeDocument/2006/bibliography"/>
   </ds:schemaRefs>

</xml_diff>